<commit_message>
add contents of python
</commit_message>
<xml_diff>
--- a/python/파이썬_기초.docx
+++ b/python/파이썬_기초.docx
@@ -231,7 +231,7 @@
           <w:r>
             <w:fldChar w:fldCharType="separate"/>
           </w:r>
-          <w:hyperlink w:anchor="_Toc519985235" w:history="1">
+          <w:hyperlink w:anchor="_Toc520581212" w:history="1">
             <w:r>
               <w:rPr>
                 <w:rStyle w:val="af3"/>
@@ -272,7 +272,7 @@
                 <w:noProof/>
                 <w:webHidden/>
               </w:rPr>
-              <w:instrText xml:space="preserve"> PAGEREF _Toc519985235 \h </w:instrText>
+              <w:instrText xml:space="preserve"> PAGEREF _Toc520581212 \h </w:instrText>
             </w:r>
             <w:r>
               <w:rPr>
@@ -316,7 +316,7 @@
               <w:kern w:val="2"/>
             </w:rPr>
           </w:pPr>
-          <w:hyperlink w:anchor="_Toc519985236" w:history="1">
+          <w:hyperlink w:anchor="_Toc520581213" w:history="1">
             <w:r>
               <w:rPr>
                 <w:rStyle w:val="af3"/>
@@ -357,7 +357,7 @@
                 <w:noProof/>
                 <w:webHidden/>
               </w:rPr>
-              <w:instrText xml:space="preserve"> PAGEREF _Toc519985236 \h </w:instrText>
+              <w:instrText xml:space="preserve"> PAGEREF _Toc520581213 \h </w:instrText>
             </w:r>
             <w:r>
               <w:rPr>
@@ -401,7 +401,7 @@
               <w:kern w:val="2"/>
             </w:rPr>
           </w:pPr>
-          <w:hyperlink w:anchor="_Toc519985237" w:history="1">
+          <w:hyperlink w:anchor="_Toc520581214" w:history="1">
             <w:r>
               <w:rPr>
                 <w:rStyle w:val="af3"/>
@@ -442,7 +442,7 @@
                 <w:noProof/>
                 <w:webHidden/>
               </w:rPr>
-              <w:instrText xml:space="preserve"> PAGEREF _Toc519985237 \h </w:instrText>
+              <w:instrText xml:space="preserve"> PAGEREF _Toc520581214 \h </w:instrText>
             </w:r>
             <w:r>
               <w:rPr>
@@ -485,7 +485,7 @@
               <w:kern w:val="2"/>
             </w:rPr>
           </w:pPr>
-          <w:hyperlink w:anchor="_Toc519985238" w:history="1">
+          <w:hyperlink w:anchor="_Toc520581215" w:history="1">
             <w:r>
               <w:rPr>
                 <w:rStyle w:val="af3"/>
@@ -526,7 +526,7 @@
                 <w:noProof/>
                 <w:webHidden/>
               </w:rPr>
-              <w:instrText xml:space="preserve"> PAGEREF _Toc519985238 \h </w:instrText>
+              <w:instrText xml:space="preserve"> PAGEREF _Toc520581215 \h </w:instrText>
             </w:r>
             <w:r>
               <w:rPr>
@@ -569,7 +569,7 @@
               <w:kern w:val="2"/>
             </w:rPr>
           </w:pPr>
-          <w:hyperlink w:anchor="_Toc519985239" w:history="1">
+          <w:hyperlink w:anchor="_Toc520581216" w:history="1">
             <w:r>
               <w:rPr>
                 <w:rStyle w:val="af3"/>
@@ -610,7 +610,7 @@
                 <w:noProof/>
                 <w:webHidden/>
               </w:rPr>
-              <w:instrText xml:space="preserve"> PAGEREF _Toc519985239 \h </w:instrText>
+              <w:instrText xml:space="preserve"> PAGEREF _Toc520581216 \h </w:instrText>
             </w:r>
             <w:r>
               <w:rPr>
@@ -654,7 +654,7 @@
               <w:kern w:val="2"/>
             </w:rPr>
           </w:pPr>
-          <w:hyperlink w:anchor="_Toc519985240" w:history="1">
+          <w:hyperlink w:anchor="_Toc520581217" w:history="1">
             <w:r>
               <w:rPr>
                 <w:rStyle w:val="af3"/>
@@ -695,7 +695,7 @@
                 <w:noProof/>
                 <w:webHidden/>
               </w:rPr>
-              <w:instrText xml:space="preserve"> PAGEREF _Toc519985240 \h </w:instrText>
+              <w:instrText xml:space="preserve"> PAGEREF _Toc520581217 \h </w:instrText>
             </w:r>
             <w:r>
               <w:rPr>
@@ -738,7 +738,7 @@
               <w:kern w:val="2"/>
             </w:rPr>
           </w:pPr>
-          <w:hyperlink w:anchor="_Toc519985241" w:history="1">
+          <w:hyperlink w:anchor="_Toc520581218" w:history="1">
             <w:r>
               <w:rPr>
                 <w:rStyle w:val="af3"/>
@@ -779,7 +779,7 @@
                 <w:noProof/>
                 <w:webHidden/>
               </w:rPr>
-              <w:instrText xml:space="preserve"> PAGEREF _Toc519985241 \h </w:instrText>
+              <w:instrText xml:space="preserve"> PAGEREF _Toc520581218 \h </w:instrText>
             </w:r>
             <w:r>
               <w:rPr>
@@ -823,7 +823,7 @@
               <w:kern w:val="2"/>
             </w:rPr>
           </w:pPr>
-          <w:hyperlink w:anchor="_Toc519985242" w:history="1">
+          <w:hyperlink w:anchor="_Toc520581219" w:history="1">
             <w:r>
               <w:rPr>
                 <w:rStyle w:val="af3"/>
@@ -864,7 +864,7 @@
                 <w:noProof/>
                 <w:webHidden/>
               </w:rPr>
-              <w:instrText xml:space="preserve"> PAGEREF _Toc519985242 \h </w:instrText>
+              <w:instrText xml:space="preserve"> PAGEREF _Toc520581219 \h </w:instrText>
             </w:r>
             <w:r>
               <w:rPr>
@@ -908,7 +908,7 @@
               <w:kern w:val="2"/>
             </w:rPr>
           </w:pPr>
-          <w:hyperlink w:anchor="_Toc519985243" w:history="1">
+          <w:hyperlink w:anchor="_Toc520581220" w:history="1">
             <w:r>
               <w:rPr>
                 <w:rStyle w:val="af3"/>
@@ -949,7 +949,7 @@
                 <w:noProof/>
                 <w:webHidden/>
               </w:rPr>
-              <w:instrText xml:space="preserve"> PAGEREF _Toc519985243 \h </w:instrText>
+              <w:instrText xml:space="preserve"> PAGEREF _Toc520581220 \h </w:instrText>
             </w:r>
             <w:r>
               <w:rPr>
@@ -993,7 +993,7 @@
               <w:kern w:val="2"/>
             </w:rPr>
           </w:pPr>
-          <w:hyperlink w:anchor="_Toc519985244" w:history="1">
+          <w:hyperlink w:anchor="_Toc520581221" w:history="1">
             <w:r>
               <w:rPr>
                 <w:rStyle w:val="af3"/>
@@ -1034,7 +1034,7 @@
                 <w:noProof/>
                 <w:webHidden/>
               </w:rPr>
-              <w:instrText xml:space="preserve"> PAGEREF _Toc519985244 \h </w:instrText>
+              <w:instrText xml:space="preserve"> PAGEREF _Toc520581221 \h </w:instrText>
             </w:r>
             <w:r>
               <w:rPr>
@@ -1078,7 +1078,7 @@
               <w:kern w:val="2"/>
             </w:rPr>
           </w:pPr>
-          <w:hyperlink w:anchor="_Toc519985245" w:history="1">
+          <w:hyperlink w:anchor="_Toc520581222" w:history="1">
             <w:r>
               <w:rPr>
                 <w:rStyle w:val="af3"/>
@@ -1119,7 +1119,7 @@
                 <w:noProof/>
                 <w:webHidden/>
               </w:rPr>
-              <w:instrText xml:space="preserve"> PAGEREF _Toc519985245 \h </w:instrText>
+              <w:instrText xml:space="preserve"> PAGEREF _Toc520581222 \h </w:instrText>
             </w:r>
             <w:r>
               <w:rPr>
@@ -1164,7 +1164,7 @@
               <w:sz w:val="20"/>
             </w:rPr>
           </w:pPr>
-          <w:hyperlink w:anchor="_Toc519985246" w:history="1">
+          <w:hyperlink w:anchor="_Toc520581223" w:history="1">
             <w:r>
               <w:rPr>
                 <w:rStyle w:val="af3"/>
@@ -1207,7 +1207,7 @@
                 <w:noProof/>
                 <w:webHidden/>
               </w:rPr>
-              <w:instrText xml:space="preserve"> PAGEREF _Toc519985246 \h </w:instrText>
+              <w:instrText xml:space="preserve"> PAGEREF _Toc520581223 \h </w:instrText>
             </w:r>
             <w:r>
               <w:rPr>
@@ -1252,7 +1252,7 @@
               <w:sz w:val="20"/>
             </w:rPr>
           </w:pPr>
-          <w:hyperlink w:anchor="_Toc519985247" w:history="1">
+          <w:hyperlink w:anchor="_Toc520581224" w:history="1">
             <w:r>
               <w:rPr>
                 <w:rStyle w:val="af3"/>
@@ -1295,7 +1295,7 @@
                 <w:noProof/>
                 <w:webHidden/>
               </w:rPr>
-              <w:instrText xml:space="preserve"> PAGEREF _Toc519985247 \h </w:instrText>
+              <w:instrText xml:space="preserve"> PAGEREF _Toc520581224 \h </w:instrText>
             </w:r>
             <w:r>
               <w:rPr>
@@ -1340,7 +1340,7 @@
               <w:sz w:val="20"/>
             </w:rPr>
           </w:pPr>
-          <w:hyperlink w:anchor="_Toc519985248" w:history="1">
+          <w:hyperlink w:anchor="_Toc520581225" w:history="1">
             <w:r>
               <w:rPr>
                 <w:rStyle w:val="af3"/>
@@ -1383,7 +1383,7 @@
                 <w:noProof/>
                 <w:webHidden/>
               </w:rPr>
-              <w:instrText xml:space="preserve"> PAGEREF _Toc519985248 \h </w:instrText>
+              <w:instrText xml:space="preserve"> PAGEREF _Toc520581225 \h </w:instrText>
             </w:r>
             <w:r>
               <w:rPr>
@@ -1428,7 +1428,7 @@
               <w:sz w:val="20"/>
             </w:rPr>
           </w:pPr>
-          <w:hyperlink w:anchor="_Toc519985249" w:history="1">
+          <w:hyperlink w:anchor="_Toc520581226" w:history="1">
             <w:r>
               <w:rPr>
                 <w:rStyle w:val="af3"/>
@@ -1471,7 +1471,7 @@
                 <w:noProof/>
                 <w:webHidden/>
               </w:rPr>
-              <w:instrText xml:space="preserve"> PAGEREF _Toc519985249 \h </w:instrText>
+              <w:instrText xml:space="preserve"> PAGEREF _Toc520581226 \h </w:instrText>
             </w:r>
             <w:r>
               <w:rPr>
@@ -1515,7 +1515,7 @@
               <w:kern w:val="2"/>
             </w:rPr>
           </w:pPr>
-          <w:hyperlink w:anchor="_Toc519985250" w:history="1">
+          <w:hyperlink w:anchor="_Toc520581227" w:history="1">
             <w:r>
               <w:rPr>
                 <w:rStyle w:val="af3"/>
@@ -1556,7 +1556,7 @@
                 <w:noProof/>
                 <w:webHidden/>
               </w:rPr>
-              <w:instrText xml:space="preserve"> PAGEREF _Toc519985250 \h </w:instrText>
+              <w:instrText xml:space="preserve"> PAGEREF _Toc520581227 \h </w:instrText>
             </w:r>
             <w:r>
               <w:rPr>
@@ -1600,7 +1600,7 @@
               <w:kern w:val="2"/>
             </w:rPr>
           </w:pPr>
-          <w:hyperlink w:anchor="_Toc519985251" w:history="1">
+          <w:hyperlink w:anchor="_Toc520581228" w:history="1">
             <w:r>
               <w:rPr>
                 <w:rStyle w:val="af3"/>
@@ -1641,7 +1641,7 @@
                 <w:noProof/>
                 <w:webHidden/>
               </w:rPr>
-              <w:instrText xml:space="preserve"> PAGEREF _Toc519985251 \h </w:instrText>
+              <w:instrText xml:space="preserve"> PAGEREF _Toc520581228 \h </w:instrText>
             </w:r>
             <w:r>
               <w:rPr>
@@ -1686,7 +1686,7 @@
               <w:sz w:val="20"/>
             </w:rPr>
           </w:pPr>
-          <w:hyperlink w:anchor="_Toc519985252" w:history="1">
+          <w:hyperlink w:anchor="_Toc520581229" w:history="1">
             <w:r>
               <w:rPr>
                 <w:rStyle w:val="af3"/>
@@ -1729,7 +1729,7 @@
                 <w:noProof/>
                 <w:webHidden/>
               </w:rPr>
-              <w:instrText xml:space="preserve"> PAGEREF _Toc519985252 \h </w:instrText>
+              <w:instrText xml:space="preserve"> PAGEREF _Toc520581229 \h </w:instrText>
             </w:r>
             <w:r>
               <w:rPr>
@@ -1774,7 +1774,7 @@
               <w:sz w:val="20"/>
             </w:rPr>
           </w:pPr>
-          <w:hyperlink w:anchor="_Toc519985253" w:history="1">
+          <w:hyperlink w:anchor="_Toc520581230" w:history="1">
             <w:r>
               <w:rPr>
                 <w:rStyle w:val="af3"/>
@@ -1817,7 +1817,7 @@
                 <w:noProof/>
                 <w:webHidden/>
               </w:rPr>
-              <w:instrText xml:space="preserve"> PAGEREF _Toc519985253 \h </w:instrText>
+              <w:instrText xml:space="preserve"> PAGEREF _Toc520581230 \h </w:instrText>
             </w:r>
             <w:r>
               <w:rPr>
@@ -1862,7 +1862,7 @@
               <w:sz w:val="20"/>
             </w:rPr>
           </w:pPr>
-          <w:hyperlink w:anchor="_Toc519985254" w:history="1">
+          <w:hyperlink w:anchor="_Toc520581231" w:history="1">
             <w:r>
               <w:rPr>
                 <w:rStyle w:val="af3"/>
@@ -1905,7 +1905,7 @@
                 <w:noProof/>
                 <w:webHidden/>
               </w:rPr>
-              <w:instrText xml:space="preserve"> PAGEREF _Toc519985254 \h </w:instrText>
+              <w:instrText xml:space="preserve"> PAGEREF _Toc520581231 \h </w:instrText>
             </w:r>
             <w:r>
               <w:rPr>
@@ -1949,7 +1949,7 @@
               <w:kern w:val="2"/>
             </w:rPr>
           </w:pPr>
-          <w:hyperlink w:anchor="_Toc519985255" w:history="1">
+          <w:hyperlink w:anchor="_Toc520581232" w:history="1">
             <w:r>
               <w:rPr>
                 <w:rStyle w:val="af3"/>
@@ -1990,7 +1990,7 @@
                 <w:noProof/>
                 <w:webHidden/>
               </w:rPr>
-              <w:instrText xml:space="preserve"> PAGEREF _Toc519985255 \h </w:instrText>
+              <w:instrText xml:space="preserve"> PAGEREF _Toc520581232 \h </w:instrText>
             </w:r>
             <w:r>
               <w:rPr>
@@ -2035,7 +2035,7 @@
               <w:sz w:val="20"/>
             </w:rPr>
           </w:pPr>
-          <w:hyperlink w:anchor="_Toc519985256" w:history="1">
+          <w:hyperlink w:anchor="_Toc520581233" w:history="1">
             <w:r>
               <w:rPr>
                 <w:rStyle w:val="af3"/>
@@ -2078,7 +2078,7 @@
                 <w:noProof/>
                 <w:webHidden/>
               </w:rPr>
-              <w:instrText xml:space="preserve"> PAGEREF _Toc519985256 \h </w:instrText>
+              <w:instrText xml:space="preserve"> PAGEREF _Toc520581233 \h </w:instrText>
             </w:r>
             <w:r>
               <w:rPr>
@@ -2122,7 +2122,7 @@
               <w:kern w:val="2"/>
             </w:rPr>
           </w:pPr>
-          <w:hyperlink w:anchor="_Toc519985257" w:history="1">
+          <w:hyperlink w:anchor="_Toc520581234" w:history="1">
             <w:r>
               <w:rPr>
                 <w:rStyle w:val="af3"/>
@@ -2163,7 +2163,7 @@
                 <w:noProof/>
                 <w:webHidden/>
               </w:rPr>
-              <w:instrText xml:space="preserve"> PAGEREF _Toc519985257 \h </w:instrText>
+              <w:instrText xml:space="preserve"> PAGEREF _Toc520581234 \h </w:instrText>
             </w:r>
             <w:r>
               <w:rPr>
@@ -2208,7 +2208,7 @@
               <w:sz w:val="20"/>
             </w:rPr>
           </w:pPr>
-          <w:hyperlink w:anchor="_Toc519985258" w:history="1">
+          <w:hyperlink w:anchor="_Toc520581235" w:history="1">
             <w:r>
               <w:rPr>
                 <w:rStyle w:val="af3"/>
@@ -2251,7 +2251,7 @@
                 <w:noProof/>
                 <w:webHidden/>
               </w:rPr>
-              <w:instrText xml:space="preserve"> PAGEREF _Toc519985258 \h </w:instrText>
+              <w:instrText xml:space="preserve"> PAGEREF _Toc520581235 \h </w:instrText>
             </w:r>
             <w:r>
               <w:rPr>
@@ -2295,7 +2295,7 @@
               <w:kern w:val="2"/>
             </w:rPr>
           </w:pPr>
-          <w:hyperlink w:anchor="_Toc519985259" w:history="1">
+          <w:hyperlink w:anchor="_Toc520581236" w:history="1">
             <w:r>
               <w:rPr>
                 <w:rStyle w:val="af3"/>
@@ -2336,7 +2336,7 @@
                 <w:noProof/>
                 <w:webHidden/>
               </w:rPr>
-              <w:instrText xml:space="preserve"> PAGEREF _Toc519985259 \h </w:instrText>
+              <w:instrText xml:space="preserve"> PAGEREF _Toc520581236 \h </w:instrText>
             </w:r>
             <w:r>
               <w:rPr>
@@ -2379,7 +2379,7 @@
               <w:kern w:val="2"/>
             </w:rPr>
           </w:pPr>
-          <w:hyperlink w:anchor="_Toc519985260" w:history="1">
+          <w:hyperlink w:anchor="_Toc520581237" w:history="1">
             <w:r>
               <w:rPr>
                 <w:rStyle w:val="af3"/>
@@ -2420,7 +2420,7 @@
                 <w:noProof/>
                 <w:webHidden/>
               </w:rPr>
-              <w:instrText xml:space="preserve"> PAGEREF _Toc519985260 \h </w:instrText>
+              <w:instrText xml:space="preserve"> PAGEREF _Toc520581237 \h </w:instrText>
             </w:r>
             <w:r>
               <w:rPr>
@@ -2464,7 +2464,7 @@
               <w:kern w:val="2"/>
             </w:rPr>
           </w:pPr>
-          <w:hyperlink w:anchor="_Toc519985261" w:history="1">
+          <w:hyperlink w:anchor="_Toc520581238" w:history="1">
             <w:r>
               <w:rPr>
                 <w:rStyle w:val="af3"/>
@@ -2505,7 +2505,7 @@
                 <w:noProof/>
                 <w:webHidden/>
               </w:rPr>
-              <w:instrText xml:space="preserve"> PAGEREF _Toc519985261 \h </w:instrText>
+              <w:instrText xml:space="preserve"> PAGEREF _Toc520581238 \h </w:instrText>
             </w:r>
             <w:r>
               <w:rPr>
@@ -2550,7 +2550,7 @@
               <w:sz w:val="20"/>
             </w:rPr>
           </w:pPr>
-          <w:hyperlink w:anchor="_Toc519985262" w:history="1">
+          <w:hyperlink w:anchor="_Toc520581239" w:history="1">
             <w:r>
               <w:rPr>
                 <w:rStyle w:val="af3"/>
@@ -2593,7 +2593,7 @@
                 <w:noProof/>
                 <w:webHidden/>
               </w:rPr>
-              <w:instrText xml:space="preserve"> PAGEREF _Toc519985262 \h </w:instrText>
+              <w:instrText xml:space="preserve"> PAGEREF _Toc520581239 \h </w:instrText>
             </w:r>
             <w:r>
               <w:rPr>
@@ -2638,7 +2638,7 @@
               <w:sz w:val="20"/>
             </w:rPr>
           </w:pPr>
-          <w:hyperlink w:anchor="_Toc519985263" w:history="1">
+          <w:hyperlink w:anchor="_Toc520581240" w:history="1">
             <w:r>
               <w:rPr>
                 <w:rStyle w:val="af3"/>
@@ -2681,7 +2681,7 @@
                 <w:noProof/>
                 <w:webHidden/>
               </w:rPr>
-              <w:instrText xml:space="preserve"> PAGEREF _Toc519985263 \h </w:instrText>
+              <w:instrText xml:space="preserve"> PAGEREF _Toc520581240 \h </w:instrText>
             </w:r>
             <w:r>
               <w:rPr>
@@ -2726,7 +2726,7 @@
               <w:sz w:val="20"/>
             </w:rPr>
           </w:pPr>
-          <w:hyperlink w:anchor="_Toc519985264" w:history="1">
+          <w:hyperlink w:anchor="_Toc520581241" w:history="1">
             <w:r>
               <w:rPr>
                 <w:rStyle w:val="af3"/>
@@ -2769,7 +2769,7 @@
                 <w:noProof/>
                 <w:webHidden/>
               </w:rPr>
-              <w:instrText xml:space="preserve"> PAGEREF _Toc519985264 \h </w:instrText>
+              <w:instrText xml:space="preserve"> PAGEREF _Toc520581241 \h </w:instrText>
             </w:r>
             <w:r>
               <w:rPr>
@@ -2814,7 +2814,7 @@
               <w:sz w:val="20"/>
             </w:rPr>
           </w:pPr>
-          <w:hyperlink w:anchor="_Toc519985265" w:history="1">
+          <w:hyperlink w:anchor="_Toc520581242" w:history="1">
             <w:r>
               <w:rPr>
                 <w:rStyle w:val="af3"/>
@@ -2857,7 +2857,7 @@
                 <w:noProof/>
                 <w:webHidden/>
               </w:rPr>
-              <w:instrText xml:space="preserve"> PAGEREF _Toc519985265 \h </w:instrText>
+              <w:instrText xml:space="preserve"> PAGEREF _Toc520581242 \h </w:instrText>
             </w:r>
             <w:r>
               <w:rPr>
@@ -2902,7 +2902,7 @@
               <w:sz w:val="20"/>
             </w:rPr>
           </w:pPr>
-          <w:hyperlink w:anchor="_Toc519985266" w:history="1">
+          <w:hyperlink w:anchor="_Toc520581243" w:history="1">
             <w:r>
               <w:rPr>
                 <w:rStyle w:val="af3"/>
@@ -2945,7 +2945,7 @@
                 <w:noProof/>
                 <w:webHidden/>
               </w:rPr>
-              <w:instrText xml:space="preserve"> PAGEREF _Toc519985266 \h </w:instrText>
+              <w:instrText xml:space="preserve"> PAGEREF _Toc520581243 \h </w:instrText>
             </w:r>
             <w:r>
               <w:rPr>
@@ -2990,7 +2990,7 @@
               <w:sz w:val="20"/>
             </w:rPr>
           </w:pPr>
-          <w:hyperlink w:anchor="_Toc519985267" w:history="1">
+          <w:hyperlink w:anchor="_Toc520581244" w:history="1">
             <w:r>
               <w:rPr>
                 <w:rStyle w:val="af3"/>
@@ -3033,7 +3033,7 @@
                 <w:noProof/>
                 <w:webHidden/>
               </w:rPr>
-              <w:instrText xml:space="preserve"> PAGEREF _Toc519985267 \h </w:instrText>
+              <w:instrText xml:space="preserve"> PAGEREF _Toc520581244 \h </w:instrText>
             </w:r>
             <w:r>
               <w:rPr>
@@ -3078,7 +3078,7 @@
               <w:sz w:val="20"/>
             </w:rPr>
           </w:pPr>
-          <w:hyperlink w:anchor="_Toc519985268" w:history="1">
+          <w:hyperlink w:anchor="_Toc520581245" w:history="1">
             <w:r>
               <w:rPr>
                 <w:rStyle w:val="af3"/>
@@ -3121,7 +3121,7 @@
                 <w:noProof/>
                 <w:webHidden/>
               </w:rPr>
-              <w:instrText xml:space="preserve"> PAGEREF _Toc519985268 \h </w:instrText>
+              <w:instrText xml:space="preserve"> PAGEREF _Toc520581245 \h </w:instrText>
             </w:r>
             <w:r>
               <w:rPr>
@@ -3165,7 +3165,7 @@
               <w:kern w:val="2"/>
             </w:rPr>
           </w:pPr>
-          <w:hyperlink w:anchor="_Toc519985269" w:history="1">
+          <w:hyperlink w:anchor="_Toc520581246" w:history="1">
             <w:r>
               <w:rPr>
                 <w:rStyle w:val="af3"/>
@@ -3206,7 +3206,7 @@
                 <w:noProof/>
                 <w:webHidden/>
               </w:rPr>
-              <w:instrText xml:space="preserve"> PAGEREF _Toc519985269 \h </w:instrText>
+              <w:instrText xml:space="preserve"> PAGEREF _Toc520581246 \h </w:instrText>
             </w:r>
             <w:r>
               <w:rPr>
@@ -3250,7 +3250,7 @@
               <w:kern w:val="2"/>
             </w:rPr>
           </w:pPr>
-          <w:hyperlink w:anchor="_Toc519985270" w:history="1">
+          <w:hyperlink w:anchor="_Toc520581247" w:history="1">
             <w:r>
               <w:rPr>
                 <w:rStyle w:val="af3"/>
@@ -3291,7 +3291,7 @@
                 <w:noProof/>
                 <w:webHidden/>
               </w:rPr>
-              <w:instrText xml:space="preserve"> PAGEREF _Toc519985270 \h </w:instrText>
+              <w:instrText xml:space="preserve"> PAGEREF _Toc520581247 \h </w:instrText>
             </w:r>
             <w:r>
               <w:rPr>
@@ -3336,7 +3336,7 @@
               <w:sz w:val="20"/>
             </w:rPr>
           </w:pPr>
-          <w:hyperlink w:anchor="_Toc519985271" w:history="1">
+          <w:hyperlink w:anchor="_Toc520581248" w:history="1">
             <w:r>
               <w:rPr>
                 <w:rStyle w:val="af3"/>
@@ -3379,7 +3379,7 @@
                 <w:noProof/>
                 <w:webHidden/>
               </w:rPr>
-              <w:instrText xml:space="preserve"> PAGEREF _Toc519985271 \h </w:instrText>
+              <w:instrText xml:space="preserve"> PAGEREF _Toc520581248 \h </w:instrText>
             </w:r>
             <w:r>
               <w:rPr>
@@ -3424,7 +3424,7 @@
               <w:sz w:val="20"/>
             </w:rPr>
           </w:pPr>
-          <w:hyperlink w:anchor="_Toc519985272" w:history="1">
+          <w:hyperlink w:anchor="_Toc520581249" w:history="1">
             <w:r>
               <w:rPr>
                 <w:rStyle w:val="af3"/>
@@ -3467,7 +3467,7 @@
                 <w:noProof/>
                 <w:webHidden/>
               </w:rPr>
-              <w:instrText xml:space="preserve"> PAGEREF _Toc519985272 \h </w:instrText>
+              <w:instrText xml:space="preserve"> PAGEREF _Toc520581249 \h </w:instrText>
             </w:r>
             <w:r>
               <w:rPr>
@@ -3511,7 +3511,7 @@
               <w:kern w:val="2"/>
             </w:rPr>
           </w:pPr>
-          <w:hyperlink w:anchor="_Toc519985273" w:history="1">
+          <w:hyperlink w:anchor="_Toc520581250" w:history="1">
             <w:r>
               <w:rPr>
                 <w:rStyle w:val="af3"/>
@@ -3552,7 +3552,7 @@
                 <w:noProof/>
                 <w:webHidden/>
               </w:rPr>
-              <w:instrText xml:space="preserve"> PAGEREF _Toc519985273 \h </w:instrText>
+              <w:instrText xml:space="preserve"> PAGEREF _Toc520581250 \h </w:instrText>
             </w:r>
             <w:r>
               <w:rPr>
@@ -3572,7 +3572,7 @@
                 <w:noProof/>
                 <w:webHidden/>
               </w:rPr>
-              <w:t>31</w:t>
+              <w:t>32</w:t>
             </w:r>
             <w:r>
               <w:rPr>
@@ -3596,7 +3596,7 @@
               <w:kern w:val="2"/>
             </w:rPr>
           </w:pPr>
-          <w:hyperlink w:anchor="_Toc519985274" w:history="1">
+          <w:hyperlink w:anchor="_Toc520581251" w:history="1">
             <w:r>
               <w:rPr>
                 <w:rStyle w:val="af3"/>
@@ -3637,7 +3637,7 @@
                 <w:noProof/>
                 <w:webHidden/>
               </w:rPr>
-              <w:instrText xml:space="preserve"> PAGEREF _Toc519985274 \h </w:instrText>
+              <w:instrText xml:space="preserve"> PAGEREF _Toc520581251 \h </w:instrText>
             </w:r>
             <w:r>
               <w:rPr>
@@ -3657,7 +3657,7 @@
                 <w:noProof/>
                 <w:webHidden/>
               </w:rPr>
-              <w:t>31</w:t>
+              <w:t>34</w:t>
             </w:r>
             <w:r>
               <w:rPr>
@@ -3680,7 +3680,7 @@
               <w:kern w:val="2"/>
             </w:rPr>
           </w:pPr>
-          <w:hyperlink w:anchor="_Toc519985275" w:history="1">
+          <w:hyperlink w:anchor="_Toc520581252" w:history="1">
             <w:r>
               <w:rPr>
                 <w:rStyle w:val="af3"/>
@@ -3721,7 +3721,7 @@
                 <w:noProof/>
                 <w:webHidden/>
               </w:rPr>
-              <w:instrText xml:space="preserve"> PAGEREF _Toc519985275 \h </w:instrText>
+              <w:instrText xml:space="preserve"> PAGEREF _Toc520581252 \h </w:instrText>
             </w:r>
             <w:r>
               <w:rPr>
@@ -3741,7 +3741,7 @@
                 <w:noProof/>
                 <w:webHidden/>
               </w:rPr>
-              <w:t>31</w:t>
+              <w:t>34</w:t>
             </w:r>
             <w:r>
               <w:rPr>
@@ -3764,7 +3764,7 @@
               <w:kern w:val="2"/>
             </w:rPr>
           </w:pPr>
-          <w:hyperlink w:anchor="_Toc519985276" w:history="1">
+          <w:hyperlink w:anchor="_Toc520581253" w:history="1">
             <w:r>
               <w:rPr>
                 <w:rStyle w:val="af3"/>
@@ -3805,7 +3805,7 @@
                 <w:noProof/>
                 <w:webHidden/>
               </w:rPr>
-              <w:instrText xml:space="preserve"> PAGEREF _Toc519985276 \h </w:instrText>
+              <w:instrText xml:space="preserve"> PAGEREF _Toc520581253 \h </w:instrText>
             </w:r>
             <w:r>
               <w:rPr>
@@ -3825,7 +3825,7 @@
                 <w:noProof/>
                 <w:webHidden/>
               </w:rPr>
-              <w:t>31</w:t>
+              <w:t>34</w:t>
             </w:r>
             <w:r>
               <w:rPr>
@@ -3848,7 +3848,7 @@
               <w:kern w:val="2"/>
             </w:rPr>
           </w:pPr>
-          <w:hyperlink w:anchor="_Toc519985277" w:history="1">
+          <w:hyperlink w:anchor="_Toc520581254" w:history="1">
             <w:r>
               <w:rPr>
                 <w:rStyle w:val="af3"/>
@@ -3889,7 +3889,7 @@
                 <w:noProof/>
                 <w:webHidden/>
               </w:rPr>
-              <w:instrText xml:space="preserve"> PAGEREF _Toc519985277 \h </w:instrText>
+              <w:instrText xml:space="preserve"> PAGEREF _Toc520581254 \h </w:instrText>
             </w:r>
             <w:r>
               <w:rPr>
@@ -3909,7 +3909,7 @@
                 <w:noProof/>
                 <w:webHidden/>
               </w:rPr>
-              <w:t>31</w:t>
+              <w:t>34</w:t>
             </w:r>
             <w:r>
               <w:rPr>
@@ -3932,7 +3932,7 @@
               <w:kern w:val="2"/>
             </w:rPr>
           </w:pPr>
-          <w:hyperlink w:anchor="_Toc519985278" w:history="1">
+          <w:hyperlink w:anchor="_Toc520581255" w:history="1">
             <w:r>
               <w:rPr>
                 <w:rStyle w:val="af3"/>
@@ -3973,7 +3973,7 @@
                 <w:noProof/>
                 <w:webHidden/>
               </w:rPr>
-              <w:instrText xml:space="preserve"> PAGEREF _Toc519985278 \h </w:instrText>
+              <w:instrText xml:space="preserve"> PAGEREF _Toc520581255 \h </w:instrText>
             </w:r>
             <w:r>
               <w:rPr>
@@ -3993,7 +3993,7 @@
                 <w:noProof/>
                 <w:webHidden/>
               </w:rPr>
-              <w:t>31</w:t>
+              <w:t>34</w:t>
             </w:r>
             <w:r>
               <w:rPr>
@@ -4016,7 +4016,7 @@
               <w:kern w:val="2"/>
             </w:rPr>
           </w:pPr>
-          <w:hyperlink w:anchor="_Toc519985279" w:history="1">
+          <w:hyperlink w:anchor="_Toc520581256" w:history="1">
             <w:r>
               <w:rPr>
                 <w:rStyle w:val="af3"/>
@@ -4057,7 +4057,7 @@
                 <w:noProof/>
                 <w:webHidden/>
               </w:rPr>
-              <w:instrText xml:space="preserve"> PAGEREF _Toc519985279 \h </w:instrText>
+              <w:instrText xml:space="preserve"> PAGEREF _Toc520581256 \h </w:instrText>
             </w:r>
             <w:r>
               <w:rPr>
@@ -4077,7 +4077,7 @@
                 <w:noProof/>
                 <w:webHidden/>
               </w:rPr>
-              <w:t>32</w:t>
+              <w:t>35</w:t>
             </w:r>
             <w:r>
               <w:rPr>
@@ -4109,7 +4109,7 @@
       <w:pPr>
         <w:pStyle w:val="1"/>
       </w:pPr>
-      <w:bookmarkStart w:id="0" w:name="_Toc519985235"/>
+      <w:bookmarkStart w:id="0" w:name="_Toc520581212"/>
       <w:r>
         <w:rPr>
           <w:rFonts w:hint="eastAsia"/>
@@ -4123,7 +4123,7 @@
       <w:pPr>
         <w:pStyle w:val="2"/>
       </w:pPr>
-      <w:bookmarkStart w:id="1" w:name="_Toc519985236"/>
+      <w:bookmarkStart w:id="1" w:name="_Toc520581213"/>
       <w:r>
         <w:rPr>
           <w:rFonts w:hint="eastAsia"/>
@@ -4197,7 +4197,7 @@
       <w:pPr>
         <w:pStyle w:val="2"/>
       </w:pPr>
-      <w:bookmarkStart w:id="2" w:name="_Toc519985237"/>
+      <w:bookmarkStart w:id="2" w:name="_Toc520581214"/>
       <w:r>
         <w:rPr>
           <w:rFonts w:hint="eastAsia"/>
@@ -4300,7 +4300,7 @@
       <w:pPr>
         <w:pStyle w:val="1"/>
       </w:pPr>
-      <w:bookmarkStart w:id="3" w:name="_Toc519985238"/>
+      <w:bookmarkStart w:id="3" w:name="_Toc520581215"/>
       <w:r>
         <w:rPr>
           <w:rFonts w:hint="eastAsia"/>
@@ -4765,7 +4765,7 @@
       <w:pPr>
         <w:pStyle w:val="1"/>
       </w:pPr>
-      <w:bookmarkStart w:id="4" w:name="_Toc519985239"/>
+      <w:bookmarkStart w:id="4" w:name="_Toc520581216"/>
       <w:r>
         <w:rPr>
           <w:rFonts w:hint="eastAsia"/>
@@ -4779,7 +4779,7 @@
       <w:pPr>
         <w:pStyle w:val="2"/>
       </w:pPr>
-      <w:bookmarkStart w:id="5" w:name="_Toc519985240"/>
+      <w:bookmarkStart w:id="5" w:name="_Toc520581217"/>
       <w:r>
         <w:rPr>
           <w:rFonts w:hint="eastAsia"/>
@@ -4821,7 +4821,7 @@
           <w:noProof/>
         </w:rPr>
         <w:drawing>
-          <wp:inline distT="0" distB="0" distL="0" distR="0" wp14:anchorId="20CEC690" wp14:editId="37A43604">
+          <wp:inline distT="0" distB="0" distL="0" distR="0" wp14:anchorId="5C0AF864" wp14:editId="2BE7EF11">
             <wp:extent cx="1619250" cy="1381125"/>
             <wp:effectExtent l="19050" t="19050" r="19050" b="28575"/>
             <wp:docPr id="1" name="그림 1"/>
@@ -4933,7 +4933,7 @@
           <w:noProof/>
         </w:rPr>
         <w:drawing>
-          <wp:inline distT="0" distB="0" distL="0" distR="0" wp14:anchorId="31B8F7AB" wp14:editId="20022826">
+          <wp:inline distT="0" distB="0" distL="0" distR="0" wp14:anchorId="7BCB37BD" wp14:editId="3E264253">
             <wp:extent cx="2286000" cy="695325"/>
             <wp:effectExtent l="19050" t="19050" r="19050" b="28575"/>
             <wp:docPr id="6" name="그림 6"/>
@@ -5045,7 +5045,7 @@
           <w:noProof/>
         </w:rPr>
         <w:drawing>
-          <wp:inline distT="0" distB="0" distL="0" distR="0" wp14:anchorId="0DCB0928" wp14:editId="412B04B8">
+          <wp:inline distT="0" distB="0" distL="0" distR="0" wp14:anchorId="5CCB3CF2" wp14:editId="7BEE0519">
             <wp:extent cx="2238375" cy="523875"/>
             <wp:effectExtent l="19050" t="19050" r="28575" b="28575"/>
             <wp:docPr id="2" name="그림 2"/>
@@ -5145,7 +5145,7 @@
           <w:noProof/>
         </w:rPr>
         <w:drawing>
-          <wp:inline distT="0" distB="0" distL="0" distR="0" wp14:anchorId="2A60E1BC" wp14:editId="61C0A96F">
+          <wp:inline distT="0" distB="0" distL="0" distR="0" wp14:anchorId="75469394" wp14:editId="2F988C94">
             <wp:extent cx="1924050" cy="933450"/>
             <wp:effectExtent l="19050" t="19050" r="19050" b="19050"/>
             <wp:docPr id="3" name="그림 3"/>
@@ -5284,7 +5284,7 @@
           <w:noProof/>
         </w:rPr>
         <w:drawing>
-          <wp:inline distT="0" distB="0" distL="0" distR="0" wp14:anchorId="3730F3BF" wp14:editId="6C03B9DB">
+          <wp:inline distT="0" distB="0" distL="0" distR="0" wp14:anchorId="0A55CE54" wp14:editId="18D927B6">
             <wp:extent cx="1533525" cy="790575"/>
             <wp:effectExtent l="19050" t="19050" r="28575" b="28575"/>
             <wp:docPr id="4" name="그림 4"/>
@@ -5369,7 +5369,7 @@
           <w:noProof/>
         </w:rPr>
         <w:drawing>
-          <wp:inline distT="0" distB="0" distL="0" distR="0" wp14:anchorId="65FDEDBC" wp14:editId="599623C8">
+          <wp:inline distT="0" distB="0" distL="0" distR="0" wp14:anchorId="5DD537A0" wp14:editId="57C3CC0A">
             <wp:extent cx="2857500" cy="876300"/>
             <wp:effectExtent l="19050" t="19050" r="19050" b="19050"/>
             <wp:docPr id="7" name="그림 7"/>
@@ -5449,7 +5449,7 @@
       <w:pPr>
         <w:pStyle w:val="1"/>
       </w:pPr>
-      <w:bookmarkStart w:id="6" w:name="_Toc519985241"/>
+      <w:bookmarkStart w:id="6" w:name="_Toc520581218"/>
       <w:r>
         <w:rPr>
           <w:rFonts w:hint="eastAsia"/>
@@ -5471,7 +5471,7 @@
       <w:pPr>
         <w:pStyle w:val="2"/>
       </w:pPr>
-      <w:bookmarkStart w:id="7" w:name="_Toc519985242"/>
+      <w:bookmarkStart w:id="7" w:name="_Toc520581219"/>
       <w:r>
         <w:rPr>
           <w:rFonts w:hint="eastAsia"/>
@@ -5745,7 +5745,7 @@
         </w:rPr>
         <w:lastRenderedPageBreak/>
         <w:drawing>
-          <wp:inline distT="0" distB="0" distL="0" distR="0" wp14:anchorId="6FE78B5E" wp14:editId="20DA7B94">
+          <wp:inline distT="0" distB="0" distL="0" distR="0" wp14:anchorId="0D779073" wp14:editId="3EED4612">
             <wp:extent cx="1638300" cy="657225"/>
             <wp:effectExtent l="19050" t="19050" r="19050" b="28575"/>
             <wp:docPr id="9" name="그림 9"/>
@@ -5816,7 +5816,7 @@
       <w:pPr>
         <w:pStyle w:val="2"/>
       </w:pPr>
-      <w:bookmarkStart w:id="8" w:name="_Toc519985243"/>
+      <w:bookmarkStart w:id="8" w:name="_Toc520581220"/>
       <w:r>
         <w:rPr>
           <w:rFonts w:hint="eastAsia"/>
@@ -5957,19 +5957,13 @@
               <w:rPr>
                 <w:b w:val="0"/>
               </w:rPr>
-              <w:t>ger,</w:t>
+              <w:t>ger</w:t>
             </w:r>
             <w:r>
               <w:rPr>
                 <w:b w:val="0"/>
               </w:rPr>
-              <w:t xml:space="preserve"> </w:t>
-            </w:r>
-            <w:r>
-              <w:rPr>
-                <w:b w:val="0"/>
-              </w:rPr>
-              <w:t>Long)</w:t>
+              <w:t>)</w:t>
             </w:r>
           </w:p>
         </w:tc>
@@ -6527,7 +6521,7 @@
       <w:pPr>
         <w:pStyle w:val="2"/>
       </w:pPr>
-      <w:bookmarkStart w:id="9" w:name="_Toc519985244"/>
+      <w:bookmarkStart w:id="9" w:name="_Toc520581221"/>
       <w:r>
         <w:rPr>
           <w:rStyle w:val="2Char"/>
@@ -6736,16 +6730,25 @@
         <w:rPr>
           <w:rFonts w:hint="eastAsia"/>
         </w:rPr>
-        <w:t>만약</w:t>
-      </w:r>
-      <w:r>
-        <w:t xml:space="preserve"> </w:t>
-      </w:r>
-      <w:r>
-        <w:rPr>
-          <w:rFonts w:hint="eastAsia"/>
-        </w:rPr>
-        <w:t>정수/정수의 값이 실수의 형태를 가지면 어떻게 출력될까?</w:t>
+        <w:t xml:space="preserve">표 </w:t>
+      </w:r>
+      <w:r>
+        <w:t>4-3</w:t>
+      </w:r>
+      <w:r>
+        <w:rPr>
+          <w:rFonts w:hint="eastAsia"/>
+        </w:rPr>
+        <w:t xml:space="preserve">에서 실수형의 예시 중 </w:t>
+      </w:r>
+      <w:r>
+        <w:t>3.4e10</w:t>
+      </w:r>
+      <w:r>
+        <w:rPr>
+          <w:rFonts w:hint="eastAsia"/>
+        </w:rPr>
+        <w:t>는 무엇일까?</w:t>
       </w:r>
     </w:p>
     <w:p>
@@ -6758,7 +6761,161 @@
           <w:noProof/>
         </w:rPr>
         <w:drawing>
-          <wp:inline distT="0" distB="0" distL="0" distR="0" wp14:anchorId="78C39BED" wp14:editId="0341D806">
+          <wp:inline distT="0" distB="0" distL="0" distR="0" wp14:anchorId="2FA60685" wp14:editId="0F54D7F6">
+            <wp:extent cx="1609725" cy="647700"/>
+            <wp:effectExtent l="19050" t="19050" r="28575" b="19050"/>
+            <wp:docPr id="10" name="그림 10"/>
+            <wp:cNvGraphicFramePr>
+              <a:graphicFrameLocks xmlns:a="http://schemas.openxmlformats.org/drawingml/2006/main" noChangeAspect="1"/>
+            </wp:cNvGraphicFramePr>
+            <a:graphic xmlns:a="http://schemas.openxmlformats.org/drawingml/2006/main">
+              <a:graphicData uri="http://schemas.openxmlformats.org/drawingml/2006/picture">
+                <pic:pic xmlns:pic="http://schemas.openxmlformats.org/drawingml/2006/picture">
+                  <pic:nvPicPr>
+                    <pic:cNvPr id="1" name=""/>
+                    <pic:cNvPicPr/>
+                  </pic:nvPicPr>
+                  <pic:blipFill>
+                    <a:blip r:embed="rId15"/>
+                    <a:stretch>
+                      <a:fillRect/>
+                    </a:stretch>
+                  </pic:blipFill>
+                  <pic:spPr>
+                    <a:xfrm>
+                      <a:off x="0" y="0"/>
+                      <a:ext cx="1609725" cy="647700"/>
+                    </a:xfrm>
+                    <a:prstGeom prst="rect">
+                      <a:avLst/>
+                    </a:prstGeom>
+                    <a:ln>
+                      <a:solidFill>
+                        <a:schemeClr val="tx1"/>
+                      </a:solidFill>
+                    </a:ln>
+                  </pic:spPr>
+                </pic:pic>
+              </a:graphicData>
+            </a:graphic>
+          </wp:inline>
+        </w:drawing>
+      </w:r>
+    </w:p>
+    <w:p>
+      <w:pPr>
+        <w:pStyle w:val="a4"/>
+        <w:jc w:val="center"/>
+      </w:pPr>
+      <w:r>
+        <w:t xml:space="preserve">그림 4- </w:t>
+      </w:r>
+      <w:fldSimple w:instr=" SEQ 그림_4- \* ARABIC ">
+        <w:r>
+          <w:rPr>
+            <w:noProof/>
+          </w:rPr>
+          <w:t>2</w:t>
+        </w:r>
+      </w:fldSimple>
+      <w:r>
+        <w:t xml:space="preserve"> </w:t>
+      </w:r>
+      <w:r>
+        <w:rPr>
+          <w:rFonts w:hint="eastAsia"/>
+        </w:rPr>
+        <w:t>e</w:t>
+      </w:r>
+      <w:r>
+        <w:t>(</w:t>
+      </w:r>
+      <w:r>
+        <w:rPr>
+          <w:rFonts w:hint="eastAsia"/>
+        </w:rPr>
+        <w:t>지수 표현 방식</w:t>
+      </w:r>
+      <w:r>
+        <w:t>)</w:t>
+      </w:r>
+      <w:r>
+        <w:rPr>
+          <w:rFonts w:hint="eastAsia"/>
+        </w:rPr>
+        <w:t>의 사용 예</w:t>
+      </w:r>
+    </w:p>
+    <w:p>
+      <w:r>
+        <w:rPr>
+          <w:rFonts w:hint="eastAsia"/>
+        </w:rPr>
+        <w:t>3.4e10은 3.4 * 10^</w:t>
+      </w:r>
+      <w:r>
+        <w:t>10</w:t>
+      </w:r>
+      <w:r>
+        <w:rPr>
+          <w:rFonts w:hint="eastAsia"/>
+        </w:rPr>
+        <w:t>을 의미한다. 즉,</w:t>
+      </w:r>
+      <w:r>
+        <w:t xml:space="preserve"> e</w:t>
+      </w:r>
+      <w:r>
+        <w:rPr>
+          <w:rFonts w:hint="eastAsia"/>
+        </w:rPr>
+        <w:t xml:space="preserve">뒤에 수는 </w:t>
+      </w:r>
+      <w:r>
+        <w:t>10</w:t>
+      </w:r>
+      <w:r>
+        <w:rPr>
+          <w:rFonts w:hint="eastAsia"/>
+        </w:rPr>
+        <w:t>의 지수를 의미한다.</w:t>
+      </w:r>
+    </w:p>
+    <w:p>
+      <w:pPr>
+        <w:rPr>
+          <w:rFonts w:hint="eastAsia"/>
+        </w:rPr>
+      </w:pPr>
+    </w:p>
+    <w:p>
+      <w:r>
+        <w:rPr>
+          <w:rFonts w:hint="eastAsia"/>
+        </w:rPr>
+        <w:t>만약</w:t>
+      </w:r>
+      <w:r>
+        <w:t xml:space="preserve"> </w:t>
+      </w:r>
+      <w:r>
+        <w:rPr>
+          <w:rFonts w:hint="eastAsia"/>
+        </w:rPr>
+        <w:t>정수/정수의 값이 실수의 형태를 가지면 어떻게 출력될까?</w:t>
+      </w:r>
+    </w:p>
+    <w:p>
+      <w:pPr>
+        <w:keepNext/>
+        <w:jc w:val="center"/>
+      </w:pPr>
+      <w:r>
+        <w:rPr>
+          <w:noProof/>
+        </w:rPr>
+        <w:drawing>
+          <wp:inline distT="0" distB="0" distL="0" distR="0" wp14:anchorId="44EDC252" wp14:editId="7044A857">
             <wp:extent cx="1485900" cy="781050"/>
             <wp:effectExtent l="19050" t="19050" r="19050" b="19050"/>
             <wp:docPr id="8" name="그림 8"/>
@@ -6773,7 +6930,7 @@
                     <pic:cNvPicPr/>
                   </pic:nvPicPr>
                   <pic:blipFill>
-                    <a:blip r:embed="rId15"/>
+                    <a:blip r:embed="rId16"/>
                     <a:stretch>
                       <a:fillRect/>
                     </a:stretch>
@@ -6812,7 +6969,7 @@
           <w:rPr>
             <w:noProof/>
           </w:rPr>
-          <w:t>2</w:t>
+          <w:t>3</w:t>
         </w:r>
       </w:fldSimple>
       <w:r>
@@ -6839,7 +6996,6 @@
         <w:rPr>
           <w:rFonts w:hint="eastAsia"/>
         </w:rPr>
-        <w:lastRenderedPageBreak/>
         <w:t xml:space="preserve">파이썬 </w:t>
       </w:r>
       <w:r>
@@ -6911,7 +7067,19 @@
         <w:rPr>
           <w:rFonts w:hint="eastAsia"/>
         </w:rPr>
-        <w:t>아랫자리를 버리고 정수부분만 리턴한다.</w:t>
+        <w:t>아랫자리를 버리고 정수</w:t>
+      </w:r>
+      <w:r>
+        <w:rPr>
+          <w:rFonts w:hint="eastAsia"/>
+        </w:rPr>
+        <w:t xml:space="preserve"> </w:t>
+      </w:r>
+      <w:r>
+        <w:rPr>
+          <w:rFonts w:hint="eastAsia"/>
+        </w:rPr>
+        <w:t>부분만 리턴한다.</w:t>
       </w:r>
     </w:p>
     <w:p>
@@ -6924,7 +7092,7 @@
           <w:noProof/>
         </w:rPr>
         <w:drawing>
-          <wp:inline distT="0" distB="0" distL="0" distR="0" wp14:anchorId="10091AA6" wp14:editId="48501C30">
+          <wp:inline distT="0" distB="0" distL="0" distR="0" wp14:anchorId="14FB08AB" wp14:editId="7D8853B8">
             <wp:extent cx="1485900" cy="971550"/>
             <wp:effectExtent l="19050" t="19050" r="19050" b="19050"/>
             <wp:docPr id="12" name="그림 12"/>
@@ -6939,7 +7107,7 @@
                     <pic:cNvPicPr/>
                   </pic:nvPicPr>
                   <pic:blipFill>
-                    <a:blip r:embed="rId16"/>
+                    <a:blip r:embed="rId17"/>
                     <a:stretch>
                       <a:fillRect/>
                     </a:stretch>
@@ -6978,7 +7146,7 @@
           <w:rPr>
             <w:noProof/>
           </w:rPr>
-          <w:t>3</w:t>
+          <w:t>4</w:t>
         </w:r>
       </w:fldSimple>
       <w:r>
@@ -7054,7 +7222,7 @@
           <w:noProof/>
         </w:rPr>
         <w:drawing>
-          <wp:inline distT="0" distB="0" distL="0" distR="0" wp14:anchorId="44562BAA" wp14:editId="38D5E483">
+          <wp:inline distT="0" distB="0" distL="0" distR="0" wp14:anchorId="7200C49C" wp14:editId="22837DCC">
             <wp:extent cx="1743075" cy="942975"/>
             <wp:effectExtent l="19050" t="19050" r="28575" b="28575"/>
             <wp:docPr id="13" name="그림 13"/>
@@ -7069,7 +7237,7 @@
                     <pic:cNvPicPr/>
                   </pic:nvPicPr>
                   <pic:blipFill>
-                    <a:blip r:embed="rId17"/>
+                    <a:blip r:embed="rId18"/>
                     <a:stretch>
                       <a:fillRect/>
                     </a:stretch>
@@ -7108,7 +7276,7 @@
           <w:rPr>
             <w:noProof/>
           </w:rPr>
-          <w:t>4</w:t>
+          <w:t>5</w:t>
         </w:r>
       </w:fldSimple>
       <w:r>
@@ -7135,10 +7303,30 @@
         <w:rPr>
           <w:rFonts w:hint="eastAsia"/>
         </w:rPr>
+        <w:t>/</w:t>
+      </w:r>
+      <w:r>
+        <w:t>/</w:t>
+      </w:r>
+      <w:bookmarkStart w:id="10" w:name="_GoBack"/>
+      <w:bookmarkEnd w:id="10"/>
+      <w:r>
+        <w:rPr>
+          <w:rFonts w:hint="eastAsia"/>
+        </w:rPr>
         <w:t>연산자는</w:t>
       </w:r>
       <w:r>
-        <w:t xml:space="preserve"> 나눗셈의 결과에서 무조건 소수점을 버리는것이 아니라 나눗셈의 결과값보다 작은 정수 중, 가장 큰 정수</w:t>
+        <w:t xml:space="preserve"> 나눗셈의 결과에서 무조건 소수점을 버리는</w:t>
+      </w:r>
+      <w:r>
+        <w:rPr>
+          <w:rFonts w:hint="eastAsia"/>
+        </w:rPr>
+        <w:t xml:space="preserve"> </w:t>
+      </w:r>
+      <w:r>
+        <w:t>것이 아니라 나눗셈의 결과값보다 작은 정수 중, 가장 큰 정수</w:t>
       </w:r>
       <w:r>
         <w:rPr>
@@ -7161,25 +7349,34 @@
         <w:rPr>
           <w:rFonts w:hint="eastAsia"/>
         </w:rPr>
-        <w:t xml:space="preserve">표 </w:t>
-      </w:r>
-      <w:r>
-        <w:t>4-3</w:t>
-      </w:r>
-      <w:r>
-        <w:rPr>
-          <w:rFonts w:hint="eastAsia"/>
-        </w:rPr>
-        <w:t xml:space="preserve">에서 실수형의 예시 중 </w:t>
-      </w:r>
-      <w:r>
-        <w:t>3.4e10</w:t>
-      </w:r>
-      <w:r>
-        <w:rPr>
-          <w:rFonts w:hint="eastAsia"/>
-        </w:rPr>
-        <w:t>는 무엇일까?</w:t>
+        <w:t>제곱 연산자도 존재한다.</w:t>
+      </w:r>
+      <w:r>
+        <w:t xml:space="preserve"> a</w:t>
+      </w:r>
+      <w:r>
+        <w:rPr>
+          <w:rFonts w:hint="eastAsia"/>
+        </w:rPr>
+        <w:t>**</w:t>
+      </w:r>
+      <w:r>
+        <w:t>b</w:t>
+      </w:r>
+      <w:r>
+        <w:rPr>
+          <w:rFonts w:hint="eastAsia"/>
+        </w:rPr>
+        <w:t xml:space="preserve">는 </w:t>
+      </w:r>
+      <w:r>
+        <w:t>a^b</w:t>
+      </w:r>
+      <w:r>
+        <w:rPr>
+          <w:rFonts w:hint="eastAsia"/>
+        </w:rPr>
+        <w:t>를 뜻한다.</w:t>
       </w:r>
     </w:p>
     <w:p>
@@ -7191,174 +7388,9 @@
         <w:rPr>
           <w:noProof/>
         </w:rPr>
-        <w:drawing>
-          <wp:inline distT="0" distB="0" distL="0" distR="0" wp14:anchorId="00AC4192" wp14:editId="6B5C388E">
-            <wp:extent cx="1609725" cy="647700"/>
-            <wp:effectExtent l="19050" t="19050" r="28575" b="19050"/>
-            <wp:docPr id="10" name="그림 10"/>
-            <wp:cNvGraphicFramePr>
-              <a:graphicFrameLocks xmlns:a="http://schemas.openxmlformats.org/drawingml/2006/main" noChangeAspect="1"/>
-            </wp:cNvGraphicFramePr>
-            <a:graphic xmlns:a="http://schemas.openxmlformats.org/drawingml/2006/main">
-              <a:graphicData uri="http://schemas.openxmlformats.org/drawingml/2006/picture">
-                <pic:pic xmlns:pic="http://schemas.openxmlformats.org/drawingml/2006/picture">
-                  <pic:nvPicPr>
-                    <pic:cNvPr id="1" name=""/>
-                    <pic:cNvPicPr/>
-                  </pic:nvPicPr>
-                  <pic:blipFill>
-                    <a:blip r:embed="rId18"/>
-                    <a:stretch>
-                      <a:fillRect/>
-                    </a:stretch>
-                  </pic:blipFill>
-                  <pic:spPr>
-                    <a:xfrm>
-                      <a:off x="0" y="0"/>
-                      <a:ext cx="1609725" cy="647700"/>
-                    </a:xfrm>
-                    <a:prstGeom prst="rect">
-                      <a:avLst/>
-                    </a:prstGeom>
-                    <a:ln>
-                      <a:solidFill>
-                        <a:schemeClr val="tx1"/>
-                      </a:solidFill>
-                    </a:ln>
-                  </pic:spPr>
-                </pic:pic>
-              </a:graphicData>
-            </a:graphic>
-          </wp:inline>
-        </w:drawing>
-      </w:r>
-    </w:p>
-    <w:p>
-      <w:pPr>
-        <w:pStyle w:val="a4"/>
-        <w:jc w:val="center"/>
-      </w:pPr>
-      <w:r>
-        <w:t xml:space="preserve">그림 4- </w:t>
-      </w:r>
-      <w:fldSimple w:instr=" SEQ 그림_4- \* ARABIC ">
-        <w:r>
-          <w:rPr>
-            <w:noProof/>
-          </w:rPr>
-          <w:t>5</w:t>
-        </w:r>
-      </w:fldSimple>
-      <w:r>
-        <w:t xml:space="preserve"> </w:t>
-      </w:r>
-      <w:r>
-        <w:rPr>
-          <w:rFonts w:hint="eastAsia"/>
-        </w:rPr>
-        <w:t>e</w:t>
-      </w:r>
-      <w:r>
-        <w:t>(</w:t>
-      </w:r>
-      <w:r>
-        <w:rPr>
-          <w:rFonts w:hint="eastAsia"/>
-        </w:rPr>
-        <w:t>지수 표현 방식</w:t>
-      </w:r>
-      <w:r>
-        <w:t>)</w:t>
-      </w:r>
-      <w:r>
-        <w:rPr>
-          <w:rFonts w:hint="eastAsia"/>
-        </w:rPr>
-        <w:t>의 사용 예</w:t>
-      </w:r>
-    </w:p>
-    <w:p>
-      <w:r>
-        <w:rPr>
-          <w:rFonts w:hint="eastAsia"/>
-        </w:rPr>
-        <w:t>3.4e10은 3.4 * 10^</w:t>
-      </w:r>
-      <w:r>
-        <w:t>10</w:t>
-      </w:r>
-      <w:r>
-        <w:rPr>
-          <w:rFonts w:hint="eastAsia"/>
-        </w:rPr>
-        <w:t>을 의미한다. 즉,</w:t>
-      </w:r>
-      <w:r>
-        <w:t xml:space="preserve"> e</w:t>
-      </w:r>
-      <w:r>
-        <w:rPr>
-          <w:rFonts w:hint="eastAsia"/>
-        </w:rPr>
-        <w:t xml:space="preserve">뒤에 수는 </w:t>
-      </w:r>
-      <w:r>
-        <w:t>10</w:t>
-      </w:r>
-      <w:r>
-        <w:rPr>
-          <w:rFonts w:hint="eastAsia"/>
-        </w:rPr>
-        <w:t>의 지수를 의미한다.</w:t>
-      </w:r>
-    </w:p>
-    <w:p>
-      <w:r>
-        <w:rPr>
-          <w:rFonts w:hint="eastAsia"/>
-        </w:rPr>
-        <w:t>제곱 연산자도 존재한다.</w:t>
-      </w:r>
-      <w:r>
-        <w:t xml:space="preserve"> a</w:t>
-      </w:r>
-      <w:r>
-        <w:rPr>
-          <w:rFonts w:hint="eastAsia"/>
-        </w:rPr>
-        <w:t>**</w:t>
-      </w:r>
-      <w:r>
-        <w:t>b</w:t>
-      </w:r>
-      <w:r>
-        <w:rPr>
-          <w:rFonts w:hint="eastAsia"/>
-        </w:rPr>
-        <w:t xml:space="preserve">는 </w:t>
-      </w:r>
-      <w:r>
-        <w:t>a^b</w:t>
-      </w:r>
-      <w:r>
-        <w:rPr>
-          <w:rFonts w:hint="eastAsia"/>
-        </w:rPr>
-        <w:t>를 뜻한다.</w:t>
-      </w:r>
-    </w:p>
-    <w:p>
-      <w:pPr>
-        <w:keepNext/>
-        <w:jc w:val="center"/>
-      </w:pPr>
-      <w:r>
-        <w:rPr>
-          <w:noProof/>
-        </w:rPr>
         <w:lastRenderedPageBreak/>
         <w:drawing>
-          <wp:inline distT="0" distB="0" distL="0" distR="0" wp14:anchorId="4BF29A78" wp14:editId="351CCEC7">
+          <wp:inline distT="0" distB="0" distL="0" distR="0" wp14:anchorId="297DCEF5" wp14:editId="5A794A4B">
             <wp:extent cx="1304925" cy="828675"/>
             <wp:effectExtent l="19050" t="19050" r="28575" b="28575"/>
             <wp:docPr id="14" name="그림 14"/>
@@ -7496,7 +7528,7 @@
           <w:noProof/>
         </w:rPr>
         <w:drawing>
-          <wp:inline distT="0" distB="0" distL="0" distR="0" wp14:anchorId="2D357253" wp14:editId="766F9F4F">
+          <wp:inline distT="0" distB="0" distL="0" distR="0" wp14:anchorId="7A240F69" wp14:editId="54702C20">
             <wp:extent cx="2133600" cy="1447800"/>
             <wp:effectExtent l="19050" t="19050" r="19050" b="19050"/>
             <wp:docPr id="11" name="그림 11"/>
@@ -7644,7 +7676,7 @@
       <w:pPr>
         <w:pStyle w:val="2"/>
       </w:pPr>
-      <w:bookmarkStart w:id="10" w:name="_Toc519985245"/>
+      <w:bookmarkStart w:id="11" w:name="_Toc520581222"/>
       <w:r>
         <w:rPr>
           <w:rFonts w:hint="eastAsia"/>
@@ -7660,7 +7692,7 @@
         </w:rPr>
         <w:t>자료형</w:t>
       </w:r>
-      <w:bookmarkEnd w:id="10"/>
+      <w:bookmarkEnd w:id="11"/>
     </w:p>
     <w:p>
       <w:r>
@@ -7689,7 +7721,7 @@
           <w:noProof/>
         </w:rPr>
         <w:drawing>
-          <wp:inline distT="0" distB="0" distL="0" distR="0" wp14:anchorId="333F8CA4" wp14:editId="28033BA2">
+          <wp:inline distT="0" distB="0" distL="0" distR="0" wp14:anchorId="6E59A090" wp14:editId="7F71A573">
             <wp:extent cx="2238375" cy="942975"/>
             <wp:effectExtent l="19050" t="19050" r="28575" b="28575"/>
             <wp:docPr id="15" name="그림 15"/>
@@ -7796,7 +7828,7 @@
         </w:rPr>
         <w:lastRenderedPageBreak/>
         <w:drawing>
-          <wp:inline distT="0" distB="0" distL="0" distR="0" wp14:anchorId="1F137757" wp14:editId="48D61501">
+          <wp:inline distT="0" distB="0" distL="0" distR="0" wp14:anchorId="45E537C5" wp14:editId="05995850">
             <wp:extent cx="3705225" cy="781050"/>
             <wp:effectExtent l="19050" t="19050" r="28575" b="19050"/>
             <wp:docPr id="16" name="그림 16"/>
@@ -8461,7 +8493,7 @@
           <w:noProof/>
         </w:rPr>
         <w:drawing>
-          <wp:inline distT="0" distB="0" distL="0" distR="0" wp14:anchorId="57F09D61" wp14:editId="44D28028">
+          <wp:inline distT="0" distB="0" distL="0" distR="0" wp14:anchorId="66DD9D12" wp14:editId="5EDFBB97">
             <wp:extent cx="3676650" cy="752475"/>
             <wp:effectExtent l="19050" t="19050" r="19050" b="28575"/>
             <wp:docPr id="17" name="그림 17"/>
@@ -8532,14 +8564,14 @@
       <w:pPr>
         <w:pStyle w:val="3"/>
       </w:pPr>
-      <w:bookmarkStart w:id="11" w:name="_Toc519985246"/>
+      <w:bookmarkStart w:id="12" w:name="_Toc520581223"/>
       <w:r>
         <w:rPr>
           <w:rFonts w:hint="eastAsia"/>
         </w:rPr>
         <w:t>문자열 연산하기</w:t>
       </w:r>
-      <w:bookmarkEnd w:id="11"/>
+      <w:bookmarkEnd w:id="12"/>
     </w:p>
     <w:p>
       <w:r>
@@ -8568,7 +8600,7 @@
           <w:noProof/>
         </w:rPr>
         <w:drawing>
-          <wp:inline distT="0" distB="0" distL="0" distR="0" wp14:anchorId="5A8B6A47" wp14:editId="31790747">
+          <wp:inline distT="0" distB="0" distL="0" distR="0" wp14:anchorId="482C79F4" wp14:editId="6D4F6745">
             <wp:extent cx="2362200" cy="742950"/>
             <wp:effectExtent l="19050" t="19050" r="19050" b="19050"/>
             <wp:docPr id="18" name="그림 18"/>
@@ -8663,7 +8695,7 @@
         </w:rPr>
         <w:lastRenderedPageBreak/>
         <w:drawing>
-          <wp:inline distT="0" distB="0" distL="0" distR="0" wp14:anchorId="0B18EE56" wp14:editId="567C0DEA">
+          <wp:inline distT="0" distB="0" distL="0" distR="0" wp14:anchorId="1A39B5E8" wp14:editId="3304583A">
             <wp:extent cx="1304925" cy="666750"/>
             <wp:effectExtent l="19050" t="19050" r="28575" b="19050"/>
             <wp:docPr id="19" name="그림 19"/>
@@ -8781,7 +8813,7 @@
           <w:noProof/>
         </w:rPr>
         <w:drawing>
-          <wp:inline distT="0" distB="0" distL="0" distR="0" wp14:anchorId="702EBE72" wp14:editId="4C4CFF98">
+          <wp:inline distT="0" distB="0" distL="0" distR="0" wp14:anchorId="48B985D5" wp14:editId="10501147">
             <wp:extent cx="2438400" cy="685800"/>
             <wp:effectExtent l="19050" t="19050" r="19050" b="19050"/>
             <wp:docPr id="20" name="그림 20"/>
@@ -8875,7 +8907,7 @@
           <w:noProof/>
         </w:rPr>
         <w:drawing>
-          <wp:inline distT="0" distB="0" distL="0" distR="0" wp14:anchorId="40F63E83" wp14:editId="41C90EB1">
+          <wp:inline distT="0" distB="0" distL="0" distR="0" wp14:anchorId="6AB37C8C" wp14:editId="02BE0A10">
             <wp:extent cx="3733800" cy="923925"/>
             <wp:effectExtent l="19050" t="19050" r="19050" b="28575"/>
             <wp:docPr id="21" name="그림 21"/>
@@ -8972,14 +9004,14 @@
       <w:pPr>
         <w:pStyle w:val="3"/>
       </w:pPr>
-      <w:bookmarkStart w:id="12" w:name="_Toc519985247"/>
+      <w:bookmarkStart w:id="13" w:name="_Toc520581224"/>
       <w:r>
         <w:rPr>
           <w:rFonts w:hint="eastAsia"/>
         </w:rPr>
         <w:t>문자열 인덱싱과 슬라이싱</w:t>
       </w:r>
-      <w:bookmarkEnd w:id="12"/>
+      <w:bookmarkEnd w:id="13"/>
     </w:p>
     <w:p>
       <w:r>
@@ -9053,7 +9085,7 @@
           <w:noProof/>
         </w:rPr>
         <w:drawing>
-          <wp:inline distT="0" distB="0" distL="0" distR="0" wp14:anchorId="594573BE" wp14:editId="587618E3">
+          <wp:inline distT="0" distB="0" distL="0" distR="0" wp14:anchorId="4F94BD50" wp14:editId="182F7411">
             <wp:extent cx="2609850" cy="1038225"/>
             <wp:effectExtent l="19050" t="19050" r="19050" b="28575"/>
             <wp:docPr id="22" name="그림 22"/>
@@ -9290,7 +9322,7 @@
           <w:noProof/>
         </w:rPr>
         <w:drawing>
-          <wp:inline distT="0" distB="0" distL="0" distR="0" wp14:anchorId="45A5A6A3" wp14:editId="7EF6A3D0">
+          <wp:inline distT="0" distB="0" distL="0" distR="0" wp14:anchorId="6F847E06" wp14:editId="48E3A1D1">
             <wp:extent cx="1943100" cy="771525"/>
             <wp:effectExtent l="19050" t="19050" r="19050" b="28575"/>
             <wp:docPr id="23" name="그림 23"/>
@@ -9473,7 +9505,7 @@
           <w:noProof/>
         </w:rPr>
         <w:drawing>
-          <wp:inline distT="0" distB="0" distL="0" distR="0" wp14:anchorId="56F75248" wp14:editId="691C6766">
+          <wp:inline distT="0" distB="0" distL="0" distR="0" wp14:anchorId="5FC3AFA8" wp14:editId="7136ACF9">
             <wp:extent cx="1666875" cy="1000125"/>
             <wp:effectExtent l="19050" t="19050" r="28575" b="28575"/>
             <wp:docPr id="24" name="그림 24"/>
@@ -9547,7 +9579,7 @@
           <w:noProof/>
         </w:rPr>
         <w:drawing>
-          <wp:inline distT="0" distB="0" distL="0" distR="0" wp14:anchorId="01B7ACB2" wp14:editId="7E68C6B5">
+          <wp:inline distT="0" distB="0" distL="0" distR="0" wp14:anchorId="5996D0B4" wp14:editId="09D17A29">
             <wp:extent cx="4010025" cy="1181100"/>
             <wp:effectExtent l="19050" t="19050" r="28575" b="19050"/>
             <wp:docPr id="25" name="그림 25"/>
@@ -9677,7 +9709,7 @@
       <w:pPr>
         <w:pStyle w:val="3"/>
       </w:pPr>
-      <w:bookmarkStart w:id="13" w:name="_Toc519985248"/>
+      <w:bookmarkStart w:id="14" w:name="_Toc520581225"/>
       <w:r>
         <w:rPr>
           <w:rFonts w:hint="eastAsia"/>
@@ -9685,7 +9717,7 @@
         <w:lastRenderedPageBreak/>
         <w:t>문자열 포매팅</w:t>
       </w:r>
-      <w:bookmarkEnd w:id="13"/>
+      <w:bookmarkEnd w:id="14"/>
     </w:p>
     <w:p>
       <w:r>
@@ -10128,7 +10160,7 @@
           <w:noProof/>
         </w:rPr>
         <w:drawing>
-          <wp:inline distT="0" distB="0" distL="0" distR="0" wp14:anchorId="149C07BE" wp14:editId="40E1C37D">
+          <wp:inline distT="0" distB="0" distL="0" distR="0" wp14:anchorId="44483888" wp14:editId="21AD97BE">
             <wp:extent cx="2190750" cy="723900"/>
             <wp:effectExtent l="19050" t="19050" r="19050" b="19050"/>
             <wp:docPr id="27" name="그림 27"/>
@@ -10237,7 +10269,7 @@
           <w:noProof/>
         </w:rPr>
         <w:drawing>
-          <wp:inline distT="0" distB="0" distL="0" distR="0" wp14:anchorId="3015667B" wp14:editId="40094EE1">
+          <wp:inline distT="0" distB="0" distL="0" distR="0" wp14:anchorId="1BA321CD" wp14:editId="5C547DC7">
             <wp:extent cx="2133600" cy="285750"/>
             <wp:effectExtent l="19050" t="19050" r="19050" b="19050"/>
             <wp:docPr id="28" name="그림 28"/>
@@ -10328,7 +10360,7 @@
           <w:noProof/>
         </w:rPr>
         <w:drawing>
-          <wp:inline distT="0" distB="0" distL="0" distR="0" wp14:anchorId="4023F18B" wp14:editId="3DF6393D">
+          <wp:inline distT="0" distB="0" distL="0" distR="0" wp14:anchorId="306A1FFF" wp14:editId="725A5845">
             <wp:extent cx="3086100" cy="714375"/>
             <wp:effectExtent l="19050" t="19050" r="19050" b="28575"/>
             <wp:docPr id="26" name="그림 26"/>
@@ -10438,7 +10470,7 @@
         </w:rPr>
         <w:lastRenderedPageBreak/>
         <w:drawing>
-          <wp:inline distT="0" distB="0" distL="0" distR="0" wp14:anchorId="29FEA789" wp14:editId="296E0C76">
+          <wp:inline distT="0" distB="0" distL="0" distR="0" wp14:anchorId="0EF938B8" wp14:editId="0A01A2D2">
             <wp:extent cx="2876550" cy="714375"/>
             <wp:effectExtent l="19050" t="19050" r="19050" b="28575"/>
             <wp:docPr id="29" name="그림 29"/>
@@ -10616,7 +10648,7 @@
           <w:noProof/>
         </w:rPr>
         <w:drawing>
-          <wp:inline distT="0" distB="0" distL="0" distR="0" wp14:anchorId="7DE0CE99" wp14:editId="3462CB94">
+          <wp:inline distT="0" distB="0" distL="0" distR="0" wp14:anchorId="7BCFF9B3" wp14:editId="74AB36B2">
             <wp:extent cx="1628775" cy="1638300"/>
             <wp:effectExtent l="19050" t="19050" r="28575" b="19050"/>
             <wp:docPr id="30" name="그림 30"/>
@@ -10705,14 +10737,14 @@
       <w:pPr>
         <w:pStyle w:val="3"/>
       </w:pPr>
-      <w:bookmarkStart w:id="14" w:name="_Toc519985249"/>
+      <w:bookmarkStart w:id="15" w:name="_Toc520581226"/>
       <w:r>
         <w:rPr>
           <w:rFonts w:hint="eastAsia"/>
         </w:rPr>
         <w:t>문자열 관련 함수</w:t>
       </w:r>
-      <w:bookmarkEnd w:id="14"/>
+      <w:bookmarkEnd w:id="15"/>
     </w:p>
     <w:tbl>
       <w:tblPr>
@@ -11324,7 +11356,7 @@
           <w:noProof/>
         </w:rPr>
         <w:drawing>
-          <wp:inline distT="0" distB="0" distL="0" distR="0" wp14:anchorId="4D28BA51" wp14:editId="2E808F31">
+          <wp:inline distT="0" distB="0" distL="0" distR="0" wp14:anchorId="675E2F71" wp14:editId="234EE7BB">
             <wp:extent cx="1447800" cy="561975"/>
             <wp:effectExtent l="19050" t="19050" r="19050" b="28575"/>
             <wp:docPr id="31" name="그림 31"/>
@@ -11411,7 +11443,7 @@
         </w:rPr>
         <w:lastRenderedPageBreak/>
         <w:drawing>
-          <wp:inline distT="0" distB="0" distL="0" distR="0" wp14:anchorId="15021582" wp14:editId="0BFFD361">
+          <wp:inline distT="0" distB="0" distL="0" distR="0" wp14:anchorId="251CB712" wp14:editId="59A7E19D">
             <wp:extent cx="2114550" cy="742950"/>
             <wp:effectExtent l="19050" t="19050" r="19050" b="19050"/>
             <wp:docPr id="32" name="그림 32"/>
@@ -11506,7 +11538,7 @@
           <w:noProof/>
         </w:rPr>
         <w:drawing>
-          <wp:inline distT="0" distB="0" distL="0" distR="0" wp14:anchorId="705CD7B9" wp14:editId="34CCC9D8">
+          <wp:inline distT="0" distB="0" distL="0" distR="0" wp14:anchorId="18872718" wp14:editId="13F37C25">
             <wp:extent cx="3086100" cy="1123950"/>
             <wp:effectExtent l="19050" t="19050" r="19050" b="19050"/>
             <wp:docPr id="33" name="그림 33"/>
@@ -11610,7 +11642,7 @@
           <w:noProof/>
         </w:rPr>
         <w:drawing>
-          <wp:inline distT="0" distB="0" distL="0" distR="0" wp14:anchorId="2F684434" wp14:editId="4E0D4579">
+          <wp:inline distT="0" distB="0" distL="0" distR="0" wp14:anchorId="7EEE424C" wp14:editId="157259EB">
             <wp:extent cx="1733550" cy="514350"/>
             <wp:effectExtent l="19050" t="19050" r="19050" b="19050"/>
             <wp:docPr id="34" name="그림 34"/>
@@ -11687,7 +11719,7 @@
           <w:noProof/>
         </w:rPr>
         <w:drawing>
-          <wp:inline distT="0" distB="0" distL="0" distR="0" wp14:anchorId="6E2F10D7" wp14:editId="1EA5F8CD">
+          <wp:inline distT="0" distB="0" distL="0" distR="0" wp14:anchorId="5EF04D08" wp14:editId="43C822BE">
             <wp:extent cx="1600200" cy="504825"/>
             <wp:effectExtent l="19050" t="19050" r="19050" b="28575"/>
             <wp:docPr id="35" name="그림 35"/>
@@ -11773,7 +11805,7 @@
           <w:noProof/>
         </w:rPr>
         <w:drawing>
-          <wp:inline distT="0" distB="0" distL="0" distR="0" wp14:anchorId="60468B24" wp14:editId="0D54C68A">
+          <wp:inline distT="0" distB="0" distL="0" distR="0" wp14:anchorId="6FE9B002" wp14:editId="73122686">
             <wp:extent cx="1352550" cy="514350"/>
             <wp:effectExtent l="19050" t="19050" r="19050" b="19050"/>
             <wp:docPr id="36" name="그림 36"/>
@@ -11850,7 +11882,7 @@
           <w:noProof/>
         </w:rPr>
         <w:drawing>
-          <wp:inline distT="0" distB="0" distL="0" distR="0" wp14:anchorId="0851432D" wp14:editId="308ABAD0">
+          <wp:inline distT="0" distB="0" distL="0" distR="0" wp14:anchorId="1A5CCECE" wp14:editId="75766C81">
             <wp:extent cx="1400175" cy="1000125"/>
             <wp:effectExtent l="19050" t="19050" r="28575" b="28575"/>
             <wp:docPr id="37" name="그림 37"/>
@@ -11936,7 +11968,7 @@
           <w:noProof/>
         </w:rPr>
         <w:drawing>
-          <wp:inline distT="0" distB="0" distL="0" distR="0" wp14:anchorId="552D9082" wp14:editId="500DA7FD">
+          <wp:inline distT="0" distB="0" distL="0" distR="0" wp14:anchorId="5B2D8F7E" wp14:editId="7DE6ADB6">
             <wp:extent cx="2381250" cy="504825"/>
             <wp:effectExtent l="19050" t="19050" r="19050" b="28575"/>
             <wp:docPr id="38" name="그림 38"/>
@@ -12014,7 +12046,7 @@
         </w:rPr>
         <w:lastRenderedPageBreak/>
         <w:drawing>
-          <wp:inline distT="0" distB="0" distL="0" distR="0" wp14:anchorId="36F269CE" wp14:editId="0CD1D5F6">
+          <wp:inline distT="0" distB="0" distL="0" distR="0" wp14:anchorId="15A31043" wp14:editId="2BB3989B">
             <wp:extent cx="2266950" cy="876300"/>
             <wp:effectExtent l="19050" t="19050" r="19050" b="19050"/>
             <wp:docPr id="39" name="그림 39"/>
@@ -12085,14 +12117,14 @@
       <w:pPr>
         <w:pStyle w:val="2"/>
       </w:pPr>
-      <w:bookmarkStart w:id="15" w:name="_Toc519985250"/>
+      <w:bookmarkStart w:id="16" w:name="_Toc520581227"/>
       <w:r>
         <w:rPr>
           <w:rFonts w:hint="eastAsia"/>
         </w:rPr>
         <w:t>불 자료형</w:t>
       </w:r>
-      <w:bookmarkEnd w:id="15"/>
+      <w:bookmarkEnd w:id="16"/>
     </w:p>
     <w:p>
       <w:r>
@@ -12668,14 +12700,14 @@
       <w:pPr>
         <w:pStyle w:val="2"/>
       </w:pPr>
-      <w:bookmarkStart w:id="16" w:name="_Toc519985251"/>
+      <w:bookmarkStart w:id="17" w:name="_Toc520581228"/>
       <w:r>
         <w:rPr>
           <w:rFonts w:hint="eastAsia"/>
         </w:rPr>
         <w:t>리스트 자료형</w:t>
       </w:r>
-      <w:bookmarkEnd w:id="16"/>
+      <w:bookmarkEnd w:id="17"/>
     </w:p>
     <w:tbl>
       <w:tblPr>
@@ -12835,14 +12867,14 @@
       <w:pPr>
         <w:pStyle w:val="3"/>
       </w:pPr>
-      <w:bookmarkStart w:id="17" w:name="_Toc519985252"/>
+      <w:bookmarkStart w:id="18" w:name="_Toc520581229"/>
       <w:r>
         <w:rPr>
           <w:rFonts w:hint="eastAsia"/>
         </w:rPr>
         <w:t>리스트의 인덱싱과 슬라이싱</w:t>
       </w:r>
-      <w:bookmarkEnd w:id="17"/>
+      <w:bookmarkEnd w:id="18"/>
     </w:p>
     <w:p>
       <w:r>
@@ -12862,7 +12894,7 @@
           <w:noProof/>
         </w:rPr>
         <w:drawing>
-          <wp:inline distT="0" distB="0" distL="0" distR="0" wp14:anchorId="6909F4D6" wp14:editId="3E02B7F8">
+          <wp:inline distT="0" distB="0" distL="0" distR="0" wp14:anchorId="23F249FA" wp14:editId="210CC33B">
             <wp:extent cx="2066925" cy="781050"/>
             <wp:effectExtent l="19050" t="19050" r="28575" b="19050"/>
             <wp:docPr id="40" name="그림 40"/>
@@ -12961,7 +12993,7 @@
         </w:rPr>
         <w:lastRenderedPageBreak/>
         <w:drawing>
-          <wp:inline distT="0" distB="0" distL="0" distR="0" wp14:anchorId="09587319" wp14:editId="21443CEF">
+          <wp:inline distT="0" distB="0" distL="0" distR="0" wp14:anchorId="01AA65E2" wp14:editId="01135277">
             <wp:extent cx="2819400" cy="485775"/>
             <wp:effectExtent l="19050" t="19050" r="19050" b="28575"/>
             <wp:docPr id="41" name="그림 41"/>
@@ -13029,14 +13061,14 @@
       <w:pPr>
         <w:pStyle w:val="3"/>
       </w:pPr>
-      <w:bookmarkStart w:id="18" w:name="_Toc519985253"/>
+      <w:bookmarkStart w:id="19" w:name="_Toc520581230"/>
       <w:r>
         <w:rPr>
           <w:rFonts w:hint="eastAsia"/>
         </w:rPr>
         <w:t>리스트의 수정과 변경</w:t>
       </w:r>
-      <w:bookmarkEnd w:id="18"/>
+      <w:bookmarkEnd w:id="19"/>
     </w:p>
     <w:p>
       <w:r>
@@ -13056,7 +13088,7 @@
           <w:noProof/>
         </w:rPr>
         <w:drawing>
-          <wp:inline distT="0" distB="0" distL="0" distR="0" wp14:anchorId="51E24ECD" wp14:editId="71F5EE3A">
+          <wp:inline distT="0" distB="0" distL="0" distR="0" wp14:anchorId="5D4F5E05" wp14:editId="48D6DEE5">
             <wp:extent cx="2257425" cy="1038225"/>
             <wp:effectExtent l="19050" t="19050" r="28575" b="28575"/>
             <wp:docPr id="42" name="그림 42"/>
@@ -13177,7 +13209,7 @@
           <w:noProof/>
         </w:rPr>
         <w:drawing>
-          <wp:inline distT="0" distB="0" distL="0" distR="0" wp14:anchorId="02C12C86" wp14:editId="47D5B120">
+          <wp:inline distT="0" distB="0" distL="0" distR="0" wp14:anchorId="7631D24D" wp14:editId="705DCF60">
             <wp:extent cx="2247900" cy="676275"/>
             <wp:effectExtent l="19050" t="19050" r="19050" b="28575"/>
             <wp:docPr id="43" name="그림 43"/>
@@ -13303,7 +13335,7 @@
           <w:noProof/>
         </w:rPr>
         <w:drawing>
-          <wp:inline distT="0" distB="0" distL="0" distR="0" wp14:anchorId="6BF8E50D" wp14:editId="46781F0E">
+          <wp:inline distT="0" distB="0" distL="0" distR="0" wp14:anchorId="59E99C5F" wp14:editId="7220C425">
             <wp:extent cx="1666875" cy="638175"/>
             <wp:effectExtent l="19050" t="19050" r="28575" b="28575"/>
             <wp:docPr id="44" name="그림 44"/>
@@ -13380,7 +13412,7 @@
           <w:noProof/>
         </w:rPr>
         <w:drawing>
-          <wp:inline distT="0" distB="0" distL="0" distR="0" wp14:anchorId="094C3554" wp14:editId="4BA697CE">
+          <wp:inline distT="0" distB="0" distL="0" distR="0" wp14:anchorId="6E11C543" wp14:editId="3AC98510">
             <wp:extent cx="1676400" cy="638175"/>
             <wp:effectExtent l="19050" t="19050" r="19050" b="28575"/>
             <wp:docPr id="45" name="그림 45"/>
@@ -13460,7 +13492,7 @@
       <w:pPr>
         <w:pStyle w:val="3"/>
       </w:pPr>
-      <w:bookmarkStart w:id="19" w:name="_Toc519985254"/>
+      <w:bookmarkStart w:id="20" w:name="_Toc520581231"/>
       <w:r>
         <w:rPr>
           <w:rFonts w:hint="eastAsia"/>
@@ -13468,7 +13500,7 @@
         <w:lastRenderedPageBreak/>
         <w:t>리스트 관련 함수</w:t>
       </w:r>
-      <w:bookmarkEnd w:id="19"/>
+      <w:bookmarkEnd w:id="20"/>
     </w:p>
     <w:tbl>
       <w:tblPr>
@@ -13956,7 +13988,7 @@
           <w:noProof/>
         </w:rPr>
         <w:drawing>
-          <wp:inline distT="0" distB="0" distL="0" distR="0" wp14:anchorId="511A8DD4" wp14:editId="02BFEF9C">
+          <wp:inline distT="0" distB="0" distL="0" distR="0" wp14:anchorId="60029C0A" wp14:editId="5F2914AE">
             <wp:extent cx="1619250" cy="619125"/>
             <wp:effectExtent l="19050" t="19050" r="19050" b="28575"/>
             <wp:docPr id="46" name="그림 46"/>
@@ -14039,7 +14071,7 @@
           <w:noProof/>
         </w:rPr>
         <w:drawing>
-          <wp:inline distT="0" distB="0" distL="0" distR="0" wp14:anchorId="1857F53D" wp14:editId="0167D62B">
+          <wp:inline distT="0" distB="0" distL="0" distR="0" wp14:anchorId="460B4A60" wp14:editId="3A3125AF">
             <wp:extent cx="1905000" cy="1485900"/>
             <wp:effectExtent l="19050" t="19050" r="19050" b="19050"/>
             <wp:docPr id="49" name="그림 49"/>
@@ -14134,7 +14166,7 @@
           <w:noProof/>
         </w:rPr>
         <w:drawing>
-          <wp:inline distT="0" distB="0" distL="0" distR="0" wp14:anchorId="078FF229" wp14:editId="3849CDC3">
+          <wp:inline distT="0" distB="0" distL="0" distR="0" wp14:anchorId="0A7F7821" wp14:editId="57303D63">
             <wp:extent cx="3524250" cy="1133475"/>
             <wp:effectExtent l="19050" t="19050" r="19050" b="28575"/>
             <wp:docPr id="50" name="그림 50"/>
@@ -14214,7 +14246,7 @@
           <w:noProof/>
         </w:rPr>
         <w:drawing>
-          <wp:inline distT="0" distB="0" distL="0" distR="0" wp14:anchorId="02678008" wp14:editId="57A767F4">
+          <wp:inline distT="0" distB="0" distL="0" distR="0" wp14:anchorId="70AFF007" wp14:editId="2898406B">
             <wp:extent cx="1609725" cy="647700"/>
             <wp:effectExtent l="19050" t="19050" r="28575" b="19050"/>
             <wp:docPr id="47" name="그림 47"/>
@@ -14301,7 +14333,7 @@
         </w:rPr>
         <w:lastRenderedPageBreak/>
         <w:drawing>
-          <wp:inline distT="0" distB="0" distL="0" distR="0" wp14:anchorId="4C4BEC8F" wp14:editId="17BF1087">
+          <wp:inline distT="0" distB="0" distL="0" distR="0" wp14:anchorId="73EC16B8" wp14:editId="4330867B">
             <wp:extent cx="1952625" cy="1000125"/>
             <wp:effectExtent l="19050" t="19050" r="28575" b="28575"/>
             <wp:docPr id="48" name="그림 48"/>
@@ -14378,7 +14410,7 @@
           <w:noProof/>
         </w:rPr>
         <w:drawing>
-          <wp:inline distT="0" distB="0" distL="0" distR="0" wp14:anchorId="17E9D812" wp14:editId="0112F9E4">
+          <wp:inline distT="0" distB="0" distL="0" distR="0" wp14:anchorId="37A3FD6B" wp14:editId="293DB875">
             <wp:extent cx="1704975" cy="1295400"/>
             <wp:effectExtent l="19050" t="19050" r="28575" b="19050"/>
             <wp:docPr id="51" name="그림 51"/>
@@ -14464,7 +14496,7 @@
           <w:noProof/>
         </w:rPr>
         <w:drawing>
-          <wp:inline distT="0" distB="0" distL="0" distR="0" wp14:anchorId="50096104" wp14:editId="12DBB158">
+          <wp:inline distT="0" distB="0" distL="0" distR="0" wp14:anchorId="3FDA1807" wp14:editId="2CD88EE0">
             <wp:extent cx="1571625" cy="523875"/>
             <wp:effectExtent l="19050" t="19050" r="28575" b="28575"/>
             <wp:docPr id="52" name="그림 52"/>
@@ -14544,14 +14576,14 @@
       <w:pPr>
         <w:pStyle w:val="2"/>
       </w:pPr>
-      <w:bookmarkStart w:id="20" w:name="_Toc519985255"/>
+      <w:bookmarkStart w:id="21" w:name="_Toc520581232"/>
       <w:r>
         <w:rPr>
           <w:rFonts w:hint="eastAsia"/>
         </w:rPr>
         <w:t>튜플 자료형</w:t>
       </w:r>
-      <w:bookmarkEnd w:id="20"/>
+      <w:bookmarkEnd w:id="21"/>
     </w:p>
     <w:p>
       <w:r>
@@ -14768,7 +14800,7 @@
       <w:pPr>
         <w:pStyle w:val="3"/>
       </w:pPr>
-      <w:bookmarkStart w:id="21" w:name="_Toc519985256"/>
+      <w:bookmarkStart w:id="22" w:name="_Toc520581233"/>
       <w:r>
         <w:rPr>
           <w:rFonts w:hint="eastAsia"/>
@@ -14802,7 +14834,7 @@
         </w:rPr>
         <w:t>연산</w:t>
       </w:r>
-      <w:bookmarkEnd w:id="21"/>
+      <w:bookmarkEnd w:id="22"/>
     </w:p>
     <w:p>
       <w:r>
@@ -14850,7 +14882,7 @@
         </w:rPr>
         <w:lastRenderedPageBreak/>
         <w:drawing>
-          <wp:inline distT="0" distB="0" distL="0" distR="0" wp14:anchorId="112F4893" wp14:editId="5DFFED71">
+          <wp:inline distT="0" distB="0" distL="0" distR="0" wp14:anchorId="0AEDE20C" wp14:editId="6305A273">
             <wp:extent cx="1971675" cy="771525"/>
             <wp:effectExtent l="19050" t="19050" r="28575" b="28575"/>
             <wp:docPr id="53" name="그림 53"/>
@@ -14927,7 +14959,7 @@
           <w:noProof/>
         </w:rPr>
         <w:drawing>
-          <wp:inline distT="0" distB="0" distL="0" distR="0" wp14:anchorId="3E44F12D" wp14:editId="75E51F1D">
+          <wp:inline distT="0" distB="0" distL="0" distR="0" wp14:anchorId="6A36098A" wp14:editId="3618E553">
             <wp:extent cx="1647825" cy="857250"/>
             <wp:effectExtent l="19050" t="19050" r="28575" b="19050"/>
             <wp:docPr id="54" name="그림 54"/>
@@ -15007,14 +15039,14 @@
       <w:pPr>
         <w:pStyle w:val="2"/>
       </w:pPr>
-      <w:bookmarkStart w:id="22" w:name="_Toc519985257"/>
+      <w:bookmarkStart w:id="23" w:name="_Toc520581234"/>
       <w:r>
         <w:rPr>
           <w:rFonts w:hint="eastAsia"/>
         </w:rPr>
         <w:t>딕셔너리 자료형</w:t>
       </w:r>
-      <w:bookmarkEnd w:id="22"/>
+      <w:bookmarkEnd w:id="23"/>
     </w:p>
     <w:p>
       <w:r>
@@ -15051,7 +15083,7 @@
           <w:noProof/>
         </w:rPr>
         <w:drawing>
-          <wp:inline distT="0" distB="0" distL="0" distR="0" wp14:anchorId="71E79E95" wp14:editId="5DBBAE7E">
+          <wp:inline distT="0" distB="0" distL="0" distR="0" wp14:anchorId="74227418" wp14:editId="68CCBFD7">
             <wp:extent cx="3733800" cy="161925"/>
             <wp:effectExtent l="19050" t="19050" r="19050" b="28575"/>
             <wp:docPr id="55" name="그림 55"/>
@@ -15369,7 +15401,7 @@
           <w:noProof/>
         </w:rPr>
         <w:drawing>
-          <wp:inline distT="0" distB="0" distL="0" distR="0" wp14:anchorId="0421F510" wp14:editId="25C31FC3">
+          <wp:inline distT="0" distB="0" distL="0" distR="0" wp14:anchorId="11E89684" wp14:editId="22E2FFA6">
             <wp:extent cx="3743325" cy="752475"/>
             <wp:effectExtent l="19050" t="19050" r="28575" b="28575"/>
             <wp:docPr id="58" name="그림 58"/>
@@ -15464,7 +15496,7 @@
         </w:rPr>
         <w:lastRenderedPageBreak/>
         <w:drawing>
-          <wp:inline distT="0" distB="0" distL="0" distR="0" wp14:anchorId="49A6311D" wp14:editId="07B704FF">
+          <wp:inline distT="0" distB="0" distL="0" distR="0" wp14:anchorId="797657E5" wp14:editId="4C16EF2A">
             <wp:extent cx="4543425" cy="1000125"/>
             <wp:effectExtent l="19050" t="19050" r="28575" b="28575"/>
             <wp:docPr id="56" name="그림 56"/>
@@ -15556,7 +15588,7 @@
       <w:pPr>
         <w:pStyle w:val="3"/>
       </w:pPr>
-      <w:bookmarkStart w:id="23" w:name="_Toc519985258"/>
+      <w:bookmarkStart w:id="24" w:name="_Toc520581235"/>
       <w:r>
         <w:rPr>
           <w:rFonts w:hint="eastAsia"/>
@@ -15572,7 +15604,7 @@
         </w:rPr>
         <w:t>관련 함수</w:t>
       </w:r>
-      <w:bookmarkEnd w:id="23"/>
+      <w:bookmarkEnd w:id="24"/>
     </w:p>
     <w:tbl>
       <w:tblPr>
@@ -15995,7 +16027,7 @@
           <w:noProof/>
         </w:rPr>
         <w:drawing>
-          <wp:inline distT="0" distB="0" distL="0" distR="0" wp14:anchorId="13476DDA" wp14:editId="364DF50D">
+          <wp:inline distT="0" distB="0" distL="0" distR="0" wp14:anchorId="26E20B94" wp14:editId="48E30721">
             <wp:extent cx="4276725" cy="809625"/>
             <wp:effectExtent l="19050" t="19050" r="28575" b="28575"/>
             <wp:docPr id="59" name="그림 59"/>
@@ -16072,7 +16104,7 @@
           <w:noProof/>
         </w:rPr>
         <w:drawing>
-          <wp:inline distT="0" distB="0" distL="0" distR="0" wp14:anchorId="67BEB7AE" wp14:editId="1A9984C0">
+          <wp:inline distT="0" distB="0" distL="0" distR="0" wp14:anchorId="48955913" wp14:editId="248710CF">
             <wp:extent cx="3152775" cy="657225"/>
             <wp:effectExtent l="19050" t="19050" r="28575" b="28575"/>
             <wp:docPr id="60" name="그림 60"/>
@@ -16160,7 +16192,7 @@
           <w:noProof/>
         </w:rPr>
         <w:drawing>
-          <wp:inline distT="0" distB="0" distL="0" distR="0" wp14:anchorId="0E867ADE" wp14:editId="58244434">
+          <wp:inline distT="0" distB="0" distL="0" distR="0" wp14:anchorId="6C9CA60B" wp14:editId="509AF3D3">
             <wp:extent cx="5010150" cy="438150"/>
             <wp:effectExtent l="19050" t="19050" r="19050" b="19050"/>
             <wp:docPr id="61" name="그림 61"/>
@@ -16237,7 +16269,7 @@
           <w:noProof/>
         </w:rPr>
         <w:drawing>
-          <wp:inline distT="0" distB="0" distL="0" distR="0" wp14:anchorId="02596985" wp14:editId="3B31B2A3">
+          <wp:inline distT="0" distB="0" distL="0" distR="0" wp14:anchorId="6388BAFE" wp14:editId="0F7A9E35">
             <wp:extent cx="942975" cy="514350"/>
             <wp:effectExtent l="19050" t="19050" r="28575" b="19050"/>
             <wp:docPr id="62" name="그림 62"/>
@@ -16324,7 +16356,7 @@
         </w:rPr>
         <w:lastRenderedPageBreak/>
         <w:drawing>
-          <wp:inline distT="0" distB="0" distL="0" distR="0" wp14:anchorId="7C9EEE35" wp14:editId="782553AC">
+          <wp:inline distT="0" distB="0" distL="0" distR="0" wp14:anchorId="6E141B5C" wp14:editId="146A9CE6">
             <wp:extent cx="4305300" cy="1752600"/>
             <wp:effectExtent l="19050" t="19050" r="19050" b="19050"/>
             <wp:docPr id="63" name="그림 63"/>
@@ -16401,7 +16433,7 @@
           <w:noProof/>
         </w:rPr>
         <w:drawing>
-          <wp:inline distT="0" distB="0" distL="0" distR="0" wp14:anchorId="4B07E764" wp14:editId="0944D58D">
+          <wp:inline distT="0" distB="0" distL="0" distR="0" wp14:anchorId="5911DC6D" wp14:editId="1D421645">
             <wp:extent cx="1438275" cy="628650"/>
             <wp:effectExtent l="19050" t="19050" r="28575" b="19050"/>
             <wp:docPr id="64" name="그림 64"/>
@@ -16472,14 +16504,14 @@
       <w:pPr>
         <w:pStyle w:val="2"/>
       </w:pPr>
-      <w:bookmarkStart w:id="24" w:name="_Toc519985259"/>
+      <w:bookmarkStart w:id="25" w:name="_Toc520581236"/>
       <w:r>
         <w:rPr>
           <w:rFonts w:hint="eastAsia"/>
         </w:rPr>
         <w:t>자료형 변환</w:t>
       </w:r>
-      <w:bookmarkEnd w:id="24"/>
+      <w:bookmarkEnd w:id="25"/>
     </w:p>
     <w:p>
       <w:r>
@@ -16543,7 +16575,7 @@
           <w:noProof/>
         </w:rPr>
         <w:drawing>
-          <wp:inline distT="0" distB="0" distL="0" distR="0" wp14:anchorId="30C13D1E" wp14:editId="005278E6">
+          <wp:inline distT="0" distB="0" distL="0" distR="0" wp14:anchorId="0B5D1249" wp14:editId="0C933D5C">
             <wp:extent cx="2457450" cy="1123950"/>
             <wp:effectExtent l="19050" t="19050" r="19050" b="19050"/>
             <wp:docPr id="65" name="그림 65"/>
@@ -16655,7 +16687,7 @@
           <w:noProof/>
         </w:rPr>
         <w:drawing>
-          <wp:inline distT="0" distB="0" distL="0" distR="0" wp14:anchorId="76F4D097" wp14:editId="28F3242C">
+          <wp:inline distT="0" distB="0" distL="0" distR="0" wp14:anchorId="07A5A6CD" wp14:editId="78FCB8AC">
             <wp:extent cx="2514600" cy="628650"/>
             <wp:effectExtent l="19050" t="19050" r="19050" b="19050"/>
             <wp:docPr id="66" name="그림 66"/>
@@ -16786,7 +16818,7 @@
         </w:rPr>
         <w:lastRenderedPageBreak/>
         <w:drawing>
-          <wp:inline distT="0" distB="0" distL="0" distR="0" wp14:anchorId="12BF82D4" wp14:editId="580AC67F">
+          <wp:inline distT="0" distB="0" distL="0" distR="0" wp14:anchorId="12459327" wp14:editId="122AEB9B">
             <wp:extent cx="2981325" cy="752475"/>
             <wp:effectExtent l="19050" t="19050" r="28575" b="28575"/>
             <wp:docPr id="67" name="그림 67"/>
@@ -16889,7 +16921,7 @@
           <w:noProof/>
         </w:rPr>
         <w:drawing>
-          <wp:inline distT="0" distB="0" distL="0" distR="0" wp14:anchorId="306DDAEB" wp14:editId="0174289D">
+          <wp:inline distT="0" distB="0" distL="0" distR="0" wp14:anchorId="139D41C6" wp14:editId="12F0FFB5">
             <wp:extent cx="1457325" cy="390525"/>
             <wp:effectExtent l="19050" t="19050" r="28575" b="28575"/>
             <wp:docPr id="68" name="그림 68"/>
@@ -16972,7 +17004,7 @@
           <w:noProof/>
         </w:rPr>
         <w:drawing>
-          <wp:inline distT="0" distB="0" distL="0" distR="0" wp14:anchorId="6046CE33" wp14:editId="17615917">
+          <wp:inline distT="0" distB="0" distL="0" distR="0" wp14:anchorId="428E6DC3" wp14:editId="6D15B5B8">
             <wp:extent cx="2800350" cy="619125"/>
             <wp:effectExtent l="0" t="0" r="0" b="9525"/>
             <wp:docPr id="69" name="그림 69"/>
@@ -17053,40 +17085,40 @@
       <w:pPr>
         <w:pStyle w:val="1"/>
       </w:pPr>
-      <w:bookmarkStart w:id="25" w:name="_Toc519985260"/>
+      <w:bookmarkStart w:id="26" w:name="_Toc520581237"/>
       <w:r>
         <w:rPr>
           <w:rFonts w:hint="eastAsia"/>
         </w:rPr>
         <w:t>제어문</w:t>
       </w:r>
-      <w:bookmarkEnd w:id="25"/>
+      <w:bookmarkEnd w:id="26"/>
     </w:p>
     <w:p>
       <w:pPr>
         <w:pStyle w:val="2"/>
       </w:pPr>
-      <w:bookmarkStart w:id="26" w:name="_Toc519985261"/>
+      <w:bookmarkStart w:id="27" w:name="_Toc520581238"/>
       <w:r>
         <w:rPr>
           <w:rFonts w:hint="eastAsia"/>
         </w:rPr>
         <w:t>연산자</w:t>
       </w:r>
-      <w:bookmarkEnd w:id="26"/>
+      <w:bookmarkEnd w:id="27"/>
     </w:p>
     <w:p>
       <w:pPr>
         <w:pStyle w:val="3"/>
       </w:pPr>
-      <w:bookmarkStart w:id="27" w:name="_Toc519985262"/>
+      <w:bookmarkStart w:id="28" w:name="_Toc520581239"/>
       <w:r>
         <w:rPr>
           <w:rFonts w:hint="eastAsia"/>
         </w:rPr>
         <w:t>산술 연산자</w:t>
       </w:r>
-      <w:bookmarkEnd w:id="27"/>
+      <w:bookmarkEnd w:id="28"/>
     </w:p>
     <w:p>
       <w:r>
@@ -17731,7 +17763,7 @@
       <w:pPr>
         <w:pStyle w:val="3"/>
       </w:pPr>
-      <w:bookmarkStart w:id="28" w:name="_Toc519985263"/>
+      <w:bookmarkStart w:id="29" w:name="_Toc520581240"/>
       <w:r>
         <w:rPr>
           <w:rFonts w:hint="eastAsia"/>
@@ -17739,7 +17771,7 @@
         <w:lastRenderedPageBreak/>
         <w:t>비교 연산자</w:t>
       </w:r>
-      <w:bookmarkEnd w:id="28"/>
+      <w:bookmarkEnd w:id="29"/>
     </w:p>
     <w:p>
       <w:r>
@@ -18298,14 +18330,14 @@
       <w:pPr>
         <w:pStyle w:val="3"/>
       </w:pPr>
-      <w:bookmarkStart w:id="29" w:name="_Toc519985264"/>
+      <w:bookmarkStart w:id="30" w:name="_Toc520581241"/>
       <w:r>
         <w:rPr>
           <w:rFonts w:hint="eastAsia"/>
         </w:rPr>
         <w:t>할당 연산자</w:t>
       </w:r>
-      <w:bookmarkEnd w:id="29"/>
+      <w:bookmarkEnd w:id="30"/>
     </w:p>
     <w:p>
       <w:r>
@@ -18955,14 +18987,14 @@
       <w:pPr>
         <w:pStyle w:val="3"/>
       </w:pPr>
-      <w:bookmarkStart w:id="30" w:name="_Toc519985265"/>
+      <w:bookmarkStart w:id="31" w:name="_Toc520581242"/>
       <w:r>
         <w:rPr>
           <w:rFonts w:hint="eastAsia"/>
         </w:rPr>
         <w:t>비트 연산자</w:t>
       </w:r>
-      <w:bookmarkEnd w:id="30"/>
+      <w:bookmarkEnd w:id="31"/>
     </w:p>
     <w:p>
       <w:r>
@@ -19691,7 +19723,7 @@
       <w:pPr>
         <w:pStyle w:val="3"/>
       </w:pPr>
-      <w:bookmarkStart w:id="31" w:name="_Toc519985266"/>
+      <w:bookmarkStart w:id="32" w:name="_Toc520581243"/>
       <w:r>
         <w:rPr>
           <w:rFonts w:hint="eastAsia"/>
@@ -19699,7 +19731,7 @@
         <w:lastRenderedPageBreak/>
         <w:t>논리 연산자</w:t>
       </w:r>
-      <w:bookmarkEnd w:id="31"/>
+      <w:bookmarkEnd w:id="32"/>
     </w:p>
     <w:p>
       <w:r>
@@ -20139,14 +20171,14 @@
       <w:pPr>
         <w:pStyle w:val="3"/>
       </w:pPr>
-      <w:bookmarkStart w:id="32" w:name="_Toc519985267"/>
+      <w:bookmarkStart w:id="33" w:name="_Toc520581244"/>
       <w:r>
         <w:rPr>
           <w:rFonts w:hint="eastAsia"/>
         </w:rPr>
         <w:t>멤버 연산자</w:t>
       </w:r>
-      <w:bookmarkEnd w:id="32"/>
+      <w:bookmarkEnd w:id="33"/>
     </w:p>
     <w:p>
       <w:r>
@@ -20387,14 +20419,14 @@
       <w:pPr>
         <w:pStyle w:val="3"/>
       </w:pPr>
-      <w:bookmarkStart w:id="33" w:name="_Toc519985268"/>
+      <w:bookmarkStart w:id="34" w:name="_Toc520581245"/>
       <w:r>
         <w:rPr>
           <w:rFonts w:hint="eastAsia"/>
         </w:rPr>
         <w:t>식별 연산자</w:t>
       </w:r>
-      <w:bookmarkEnd w:id="33"/>
+      <w:bookmarkEnd w:id="34"/>
     </w:p>
     <w:p>
       <w:r>
@@ -20617,14 +20649,14 @@
       <w:pPr>
         <w:pStyle w:val="2"/>
       </w:pPr>
-      <w:bookmarkStart w:id="34" w:name="_Toc519985269"/>
+      <w:bookmarkStart w:id="35" w:name="_Toc520581246"/>
       <w:r>
         <w:rPr>
           <w:rFonts w:hint="eastAsia"/>
         </w:rPr>
         <w:t>if문</w:t>
       </w:r>
-      <w:bookmarkEnd w:id="34"/>
+      <w:bookmarkEnd w:id="35"/>
     </w:p>
     <w:p>
       <w:r>
@@ -21288,7 +21320,7 @@
         <mc:AlternateContent>
           <mc:Choice Requires="wps">
             <w:drawing>
-              <wp:anchor distT="0" distB="0" distL="114300" distR="114300" simplePos="0" relativeHeight="251660288" behindDoc="0" locked="0" layoutInCell="1" allowOverlap="1" wp14:anchorId="0CA38F24" wp14:editId="79B70C00">
+              <wp:anchor distT="0" distB="0" distL="114300" distR="114300" simplePos="0" relativeHeight="251660288" behindDoc="0" locked="0" layoutInCell="1" allowOverlap="1" wp14:anchorId="74E9328D" wp14:editId="31453BD7">
                 <wp:simplePos x="0" y="0"/>
                 <wp:positionH relativeFrom="column">
                   <wp:posOffset>142240</wp:posOffset>
@@ -21380,7 +21412,7 @@
           </mc:Choice>
           <mc:Fallback>
             <w:pict>
-              <v:shapetype w14:anchorId="0CA38F24" id="_x0000_t202" coordsize="21600,21600" o:spt="202" path="m,l,21600r21600,l21600,xe">
+              <v:shapetype w14:anchorId="74E9328D" id="_x0000_t202" coordsize="21600,21600" o:spt="202" path="m,l,21600r21600,l21600,xe">
                 <v:stroke joinstyle="miter"/>
                 <v:path gradientshapeok="t" o:connecttype="rect"/>
               </v:shapetype>
@@ -21442,7 +21474,7 @@
           <w:noProof/>
         </w:rPr>
         <w:drawing>
-          <wp:anchor distT="0" distB="0" distL="114300" distR="114300" simplePos="0" relativeHeight="251658240" behindDoc="0" locked="0" layoutInCell="1" allowOverlap="1" wp14:anchorId="7E54577A" wp14:editId="04ACF0B7">
+          <wp:anchor distT="0" distB="0" distL="114300" distR="114300" simplePos="0" relativeHeight="251658240" behindDoc="0" locked="0" layoutInCell="1" allowOverlap="1" wp14:anchorId="4815813E" wp14:editId="7C0C1511">
             <wp:simplePos x="0" y="0"/>
             <wp:positionH relativeFrom="column">
               <wp:posOffset>163492</wp:posOffset>
@@ -21664,7 +21696,7 @@
           <w:noProof/>
         </w:rPr>
         <w:drawing>
-          <wp:inline distT="0" distB="0" distL="0" distR="0" wp14:anchorId="799B46A9" wp14:editId="54F2CBB6">
+          <wp:inline distT="0" distB="0" distL="0" distR="0" wp14:anchorId="76911C71" wp14:editId="37FD1137">
             <wp:extent cx="2886075" cy="1457325"/>
             <wp:effectExtent l="19050" t="19050" r="28575" b="28575"/>
             <wp:docPr id="73" name="그림 73"/>
@@ -21795,7 +21827,7 @@
         </w:rPr>
         <w:lastRenderedPageBreak/>
         <w:drawing>
-          <wp:inline distT="0" distB="0" distL="0" distR="0" wp14:anchorId="017DEAF3" wp14:editId="56AB19FC">
+          <wp:inline distT="0" distB="0" distL="0" distR="0" wp14:anchorId="028A2FB2" wp14:editId="0A54626F">
             <wp:extent cx="2600325" cy="1276350"/>
             <wp:effectExtent l="19050" t="19050" r="28575" b="19050"/>
             <wp:docPr id="74" name="그림 74"/>
@@ -21924,7 +21956,7 @@
           <w:noProof/>
         </w:rPr>
         <w:drawing>
-          <wp:inline distT="0" distB="0" distL="0" distR="0" wp14:anchorId="7D10AABE" wp14:editId="03732A4C">
+          <wp:inline distT="0" distB="0" distL="0" distR="0" wp14:anchorId="6250FA97" wp14:editId="57AA6184">
             <wp:extent cx="3390900" cy="923925"/>
             <wp:effectExtent l="19050" t="19050" r="19050" b="28575"/>
             <wp:docPr id="75" name="그림 75"/>
@@ -22212,7 +22244,7 @@
           <w:noProof/>
         </w:rPr>
         <w:drawing>
-          <wp:inline distT="0" distB="0" distL="0" distR="0" wp14:anchorId="742A4F0B" wp14:editId="162743FF">
+          <wp:inline distT="0" distB="0" distL="0" distR="0" wp14:anchorId="3E6BDA5F" wp14:editId="4AA54B0C">
             <wp:extent cx="2409825" cy="1295400"/>
             <wp:effectExtent l="19050" t="19050" r="28575" b="19050"/>
             <wp:docPr id="76" name="그림 76"/>
@@ -22322,7 +22354,7 @@
       <w:pPr>
         <w:pStyle w:val="2"/>
       </w:pPr>
-      <w:bookmarkStart w:id="35" w:name="_Toc519985270"/>
+      <w:bookmarkStart w:id="36" w:name="_Toc520581247"/>
       <w:r>
         <w:t>for</w:t>
       </w:r>
@@ -22332,7 +22364,7 @@
         </w:rPr>
         <w:t>문</w:t>
       </w:r>
-      <w:bookmarkEnd w:id="35"/>
+      <w:bookmarkEnd w:id="36"/>
     </w:p>
     <w:p>
       <w:r>
@@ -22543,7 +22575,7 @@
           <w:noProof/>
         </w:rPr>
         <w:drawing>
-          <wp:inline distT="0" distB="0" distL="0" distR="0" wp14:anchorId="7B684FCC" wp14:editId="6BCA2DDB">
+          <wp:inline distT="0" distB="0" distL="0" distR="0" wp14:anchorId="423CF1B6" wp14:editId="3711B19A">
             <wp:extent cx="1866900" cy="1066800"/>
             <wp:effectExtent l="19050" t="19050" r="19050" b="19050"/>
             <wp:docPr id="71" name="그림 71"/>
@@ -22682,7 +22714,7 @@
           <w:noProof/>
         </w:rPr>
         <w:drawing>
-          <wp:inline distT="0" distB="0" distL="0" distR="0" wp14:anchorId="464E285D" wp14:editId="3F6F50BA">
+          <wp:inline distT="0" distB="0" distL="0" distR="0" wp14:anchorId="3CD73CA8" wp14:editId="283EDF76">
             <wp:extent cx="2562225" cy="1152525"/>
             <wp:effectExtent l="19050" t="19050" r="28575" b="28575"/>
             <wp:docPr id="72" name="그림 72"/>
@@ -22848,7 +22880,7 @@
         </w:rPr>
         <w:lastRenderedPageBreak/>
         <w:drawing>
-          <wp:inline distT="0" distB="0" distL="0" distR="0" wp14:anchorId="2C78BA5A" wp14:editId="2E91CCD0">
+          <wp:inline distT="0" distB="0" distL="0" distR="0" wp14:anchorId="0F0F70F6" wp14:editId="5E6D3E98">
             <wp:extent cx="2609850" cy="1295400"/>
             <wp:effectExtent l="19050" t="19050" r="19050" b="19050"/>
             <wp:docPr id="77" name="그림 77"/>
@@ -22981,7 +23013,7 @@
       <w:pPr>
         <w:pStyle w:val="3"/>
       </w:pPr>
-      <w:bookmarkStart w:id="36" w:name="_Toc519985271"/>
+      <w:bookmarkStart w:id="37" w:name="_Toc520581248"/>
       <w:r>
         <w:t>range</w:t>
       </w:r>
@@ -23000,7 +23032,7 @@
         </w:rPr>
         <w:t>문</w:t>
       </w:r>
-      <w:bookmarkEnd w:id="36"/>
+      <w:bookmarkEnd w:id="37"/>
     </w:p>
     <w:p>
       <w:r>
@@ -23288,7 +23320,7 @@
           <w:noProof/>
         </w:rPr>
         <w:drawing>
-          <wp:inline distT="0" distB="0" distL="0" distR="0" wp14:anchorId="2A6B114B" wp14:editId="688339E5">
+          <wp:inline distT="0" distB="0" distL="0" distR="0" wp14:anchorId="20073406" wp14:editId="4F6385BF">
             <wp:extent cx="1819275" cy="885825"/>
             <wp:effectExtent l="19050" t="19050" r="28575" b="28575"/>
             <wp:docPr id="78" name="그림 78"/>
@@ -23480,7 +23512,7 @@
           <w:noProof/>
         </w:rPr>
         <w:drawing>
-          <wp:inline distT="0" distB="0" distL="0" distR="0" wp14:anchorId="0D50E341" wp14:editId="732AFF04">
+          <wp:inline distT="0" distB="0" distL="0" distR="0" wp14:anchorId="380ED9BD" wp14:editId="2CC3E9F9">
             <wp:extent cx="2743200" cy="1285875"/>
             <wp:effectExtent l="19050" t="19050" r="19050" b="28575"/>
             <wp:docPr id="81" name="그림 81"/>
@@ -23698,7 +23730,7 @@
       <w:pPr>
         <w:pStyle w:val="3"/>
       </w:pPr>
-      <w:bookmarkStart w:id="37" w:name="_Toc519985272"/>
+      <w:bookmarkStart w:id="38" w:name="_Toc520581249"/>
       <w:r>
         <w:rPr>
           <w:rFonts w:hint="eastAsia"/>
@@ -23714,7 +23746,7 @@
         </w:rPr>
         <w:t>문 포함하기</w:t>
       </w:r>
-      <w:bookmarkEnd w:id="37"/>
+      <w:bookmarkEnd w:id="38"/>
     </w:p>
     <w:p>
       <w:r>
@@ -23964,7 +23996,7 @@
           <w:noProof/>
         </w:rPr>
         <w:drawing>
-          <wp:inline distT="0" distB="0" distL="0" distR="0" wp14:anchorId="24C9D010" wp14:editId="6D3FB1D4">
+          <wp:inline distT="0" distB="0" distL="0" distR="0" wp14:anchorId="72F3C5C7" wp14:editId="0CF758B6">
             <wp:extent cx="2619375" cy="981075"/>
             <wp:effectExtent l="19050" t="19050" r="28575" b="28575"/>
             <wp:docPr id="82" name="그림 82"/>
@@ -24112,7 +24144,7 @@
           <w:noProof/>
         </w:rPr>
         <w:drawing>
-          <wp:inline distT="0" distB="0" distL="0" distR="0" wp14:anchorId="56467A1B" wp14:editId="68C73912">
+          <wp:inline distT="0" distB="0" distL="0" distR="0" wp14:anchorId="0812E383" wp14:editId="57AEBE34">
             <wp:extent cx="2552700" cy="514350"/>
             <wp:effectExtent l="19050" t="19050" r="19050" b="19050"/>
             <wp:docPr id="83" name="그림 83"/>
@@ -24221,7 +24253,7 @@
           <w:noProof/>
         </w:rPr>
         <w:drawing>
-          <wp:inline distT="0" distB="0" distL="0" distR="0" wp14:anchorId="27266373" wp14:editId="06C1ED13">
+          <wp:inline distT="0" distB="0" distL="0" distR="0" wp14:anchorId="65C3B1C5" wp14:editId="1F87CD73">
             <wp:extent cx="3638550" cy="495300"/>
             <wp:effectExtent l="19050" t="19050" r="19050" b="19050"/>
             <wp:docPr id="84" name="그림 84"/>
@@ -24351,7 +24383,7 @@
       <w:pPr>
         <w:pStyle w:val="2"/>
       </w:pPr>
-      <w:bookmarkStart w:id="38" w:name="_Toc519985273"/>
+      <w:bookmarkStart w:id="39" w:name="_Toc520581250"/>
       <w:r>
         <w:rPr>
           <w:rFonts w:hint="eastAsia"/>
@@ -24368,7 +24400,7 @@
         </w:rPr>
         <w:t>문</w:t>
       </w:r>
-      <w:bookmarkEnd w:id="38"/>
+      <w:bookmarkEnd w:id="39"/>
     </w:p>
     <w:p>
       <w:r>
@@ -24497,9 +24529,6 @@
           <w:p>
             <w:pPr>
               <w:keepNext/>
-              <w:rPr>
-                <w:rFonts w:hint="eastAsia"/>
-              </w:rPr>
             </w:pPr>
             <w:r>
               <w:tab/>
@@ -24648,7 +24677,7 @@
           <w:noProof/>
         </w:rPr>
         <w:drawing>
-          <wp:inline distT="0" distB="0" distL="0" distR="0" wp14:anchorId="2380D473" wp14:editId="2062FA00">
+          <wp:inline distT="0" distB="0" distL="0" distR="0" wp14:anchorId="37E18A6C" wp14:editId="62881C50">
             <wp:extent cx="2686050" cy="1838325"/>
             <wp:effectExtent l="19050" t="19050" r="19050" b="28575"/>
             <wp:docPr id="79" name="그림 79"/>
@@ -24817,7 +24846,7 @@
         </w:rPr>
         <w:lastRenderedPageBreak/>
         <w:drawing>
-          <wp:inline distT="0" distB="0" distL="0" distR="0" wp14:anchorId="06AB0EBF" wp14:editId="6B617706">
+          <wp:inline distT="0" distB="0" distL="0" distR="0" wp14:anchorId="1AB3030E" wp14:editId="6088E954">
             <wp:extent cx="2638425" cy="2543175"/>
             <wp:effectExtent l="19050" t="19050" r="28575" b="28575"/>
             <wp:docPr id="80" name="그림 80"/>
@@ -24964,7 +24993,7 @@
           <w:noProof/>
         </w:rPr>
         <w:drawing>
-          <wp:inline distT="0" distB="0" distL="0" distR="0" wp14:anchorId="3F6B54E5" wp14:editId="13A4B734">
+          <wp:inline distT="0" distB="0" distL="0" distR="0" wp14:anchorId="7F6C3306" wp14:editId="74EE6284">
             <wp:extent cx="2600325" cy="2724150"/>
             <wp:effectExtent l="0" t="0" r="9525" b="0"/>
             <wp:docPr id="85" name="그림 85"/>
@@ -25046,18 +25075,12 @@
         <w:t>하지만 코드의 스타일은 개인차가 있으므로 이런 예도 들어보았다.</w:t>
       </w:r>
     </w:p>
-    <w:p>
-      <w:pPr>
-        <w:rPr>
-          <w:rFonts w:hint="eastAsia"/>
-        </w:rPr>
-      </w:pPr>
-    </w:p>
+    <w:p/>
     <w:p>
       <w:pPr>
         <w:pStyle w:val="2"/>
       </w:pPr>
-      <w:bookmarkStart w:id="39" w:name="_Toc519985274"/>
+      <w:bookmarkStart w:id="40" w:name="_Toc520581251"/>
       <w:r>
         <w:rPr>
           <w:rFonts w:hint="eastAsia"/>
@@ -25074,22 +25097,14 @@
         </w:rPr>
         <w:t>문</w:t>
       </w:r>
-      <w:bookmarkEnd w:id="39"/>
-    </w:p>
-    <w:p>
-      <w:pPr>
-        <w:rPr>
-          <w:rFonts w:hint="eastAsia"/>
-        </w:rPr>
-      </w:pPr>
-      <w:bookmarkStart w:id="40" w:name="_GoBack"/>
       <w:bookmarkEnd w:id="40"/>
     </w:p>
+    <w:p/>
     <w:p>
       <w:pPr>
         <w:pStyle w:val="1"/>
       </w:pPr>
-      <w:bookmarkStart w:id="41" w:name="_Toc519985275"/>
+      <w:bookmarkStart w:id="41" w:name="_Toc520581252"/>
       <w:r>
         <w:rPr>
           <w:rFonts w:hint="eastAsia"/>
@@ -25103,7 +25118,7 @@
       <w:pPr>
         <w:pStyle w:val="1"/>
       </w:pPr>
-      <w:bookmarkStart w:id="42" w:name="_Toc519985276"/>
+      <w:bookmarkStart w:id="42" w:name="_Toc520581253"/>
       <w:r>
         <w:rPr>
           <w:rFonts w:hint="eastAsia"/>
@@ -25117,7 +25132,7 @@
       <w:pPr>
         <w:pStyle w:val="1"/>
       </w:pPr>
-      <w:bookmarkStart w:id="43" w:name="_Toc519985277"/>
+      <w:bookmarkStart w:id="43" w:name="_Toc520581254"/>
       <w:r>
         <w:rPr>
           <w:rFonts w:hint="eastAsia"/>
@@ -25131,7 +25146,7 @@
       <w:pPr>
         <w:pStyle w:val="1"/>
       </w:pPr>
-      <w:bookmarkStart w:id="44" w:name="_Toc519985278"/>
+      <w:bookmarkStart w:id="44" w:name="_Toc520581255"/>
       <w:r>
         <w:rPr>
           <w:rFonts w:hint="eastAsia"/>
@@ -25149,7 +25164,7 @@
       <w:pPr>
         <w:pStyle w:val="1"/>
       </w:pPr>
-      <w:bookmarkStart w:id="45" w:name="_Toc519985279"/>
+      <w:bookmarkStart w:id="45" w:name="_Toc520581256"/>
       <w:r>
         <w:rPr>
           <w:rFonts w:hint="eastAsia"/>
@@ -25404,7 +25419,7 @@
               <w:szCs w:val="16"/>
               <w:lang w:val="ko-KR"/>
             </w:rPr>
-            <w:t>34</w:t>
+            <w:t>9</w:t>
           </w:r>
           <w:r>
             <w:rPr>
@@ -26806,6 +26821,7 @@
   <w:style w:type="character" w:default="1" w:styleId="a0">
     <w:name w:val="Default Paragraph Font"/>
     <w:uiPriority w:val="1"/>
+    <w:semiHidden/>
     <w:unhideWhenUsed/>
   </w:style>
   <w:style w:type="table" w:default="1" w:styleId="a1">
@@ -28016,7 +28032,7 @@
 </file>
 
 <file path=customXml/itemProps1.xml><?xml version="1.0" encoding="utf-8"?>
-<ds:datastoreItem xmlns:ds="http://schemas.openxmlformats.org/officeDocument/2006/customXml" ds:itemID="{DD4AC76D-F891-47D5-810A-ECAAAC2D8E38}">
+<ds:datastoreItem xmlns:ds="http://schemas.openxmlformats.org/officeDocument/2006/customXml" ds:itemID="{B93C9855-C328-4138-BECF-10319F55E22C}">
   <ds:schemaRefs>
     <ds:schemaRef ds:uri="http://schemas.openxmlformats.org/officeDocument/2006/bibliography"/>
   </ds:schemaRefs>

</xml_diff>

<commit_message>
My python document is modified
</commit_message>
<xml_diff>
--- a/python/파이썬_기초.docx
+++ b/python/파이썬_기초.docx
@@ -4196,14 +4196,33 @@
       <w:r>
         <w:t xml:space="preserve">표 1- </w:t>
       </w:r>
-      <w:fldSimple w:instr=" SEQ 표_1- \* ARABIC ">
-        <w:r>
-          <w:rPr>
-            <w:noProof/>
-          </w:rPr>
-          <w:t>1</w:t>
-        </w:r>
-      </w:fldSimple>
+      <w:r>
+        <w:fldChar w:fldCharType="begin"/>
+      </w:r>
+      <w:r>
+        <w:instrText xml:space="preserve"> SEQ </w:instrText>
+      </w:r>
+      <w:r>
+        <w:instrText>표</w:instrText>
+      </w:r>
+      <w:r>
+        <w:instrText xml:space="preserve">_1- \* ARABIC </w:instrText>
+      </w:r>
+      <w:r>
+        <w:fldChar w:fldCharType="separate"/>
+      </w:r>
+      <w:r>
+        <w:rPr>
+          <w:noProof/>
+        </w:rPr>
+        <w:t>1</w:t>
+      </w:r>
+      <w:r>
+        <w:rPr>
+          <w:noProof/>
+        </w:rPr>
+        <w:fldChar w:fldCharType="end"/>
+      </w:r>
       <w:r>
         <w:t xml:space="preserve"> 프로젝트</w:t>
       </w:r>
@@ -4302,14 +4321,33 @@
       <w:r>
         <w:t xml:space="preserve">표 1- </w:t>
       </w:r>
-      <w:fldSimple w:instr=" SEQ 표_1- \* ARABIC ">
-        <w:r>
-          <w:rPr>
-            <w:noProof/>
-          </w:rPr>
-          <w:t>2</w:t>
-        </w:r>
-      </w:fldSimple>
+      <w:r>
+        <w:fldChar w:fldCharType="begin"/>
+      </w:r>
+      <w:r>
+        <w:instrText xml:space="preserve"> SEQ </w:instrText>
+      </w:r>
+      <w:r>
+        <w:instrText>표</w:instrText>
+      </w:r>
+      <w:r>
+        <w:instrText xml:space="preserve">_1- \* ARABIC </w:instrText>
+      </w:r>
+      <w:r>
+        <w:fldChar w:fldCharType="separate"/>
+      </w:r>
+      <w:r>
+        <w:rPr>
+          <w:noProof/>
+        </w:rPr>
+        <w:t>2</w:t>
+      </w:r>
+      <w:r>
+        <w:rPr>
+          <w:noProof/>
+        </w:rPr>
+        <w:fldChar w:fldCharType="end"/>
+      </w:r>
       <w:r>
         <w:t xml:space="preserve"> </w:t>
       </w:r>
@@ -4651,14 +4689,33 @@
       <w:r>
         <w:t xml:space="preserve">표 2- </w:t>
       </w:r>
-      <w:fldSimple w:instr=" SEQ 표_2- \* ARABIC ">
-        <w:r>
-          <w:rPr>
-            <w:noProof/>
-          </w:rPr>
-          <w:t>1</w:t>
-        </w:r>
-      </w:fldSimple>
+      <w:r>
+        <w:fldChar w:fldCharType="begin"/>
+      </w:r>
+      <w:r>
+        <w:instrText xml:space="preserve"> SEQ </w:instrText>
+      </w:r>
+      <w:r>
+        <w:instrText>표</w:instrText>
+      </w:r>
+      <w:r>
+        <w:instrText xml:space="preserve">_2- \* ARABIC </w:instrText>
+      </w:r>
+      <w:r>
+        <w:fldChar w:fldCharType="separate"/>
+      </w:r>
+      <w:r>
+        <w:rPr>
+          <w:noProof/>
+        </w:rPr>
+        <w:t>1</w:t>
+      </w:r>
+      <w:r>
+        <w:rPr>
+          <w:noProof/>
+        </w:rPr>
+        <w:fldChar w:fldCharType="end"/>
+      </w:r>
       <w:r>
         <w:t xml:space="preserve"> </w:t>
       </w:r>
@@ -4840,14 +4897,33 @@
       <w:r>
         <w:t xml:space="preserve">표 2- </w:t>
       </w:r>
-      <w:fldSimple w:instr=" SEQ 표_2- \* ARABIC ">
-        <w:r>
-          <w:rPr>
-            <w:noProof/>
-          </w:rPr>
-          <w:t>2</w:t>
-        </w:r>
-      </w:fldSimple>
+      <w:r>
+        <w:fldChar w:fldCharType="begin"/>
+      </w:r>
+      <w:r>
+        <w:instrText xml:space="preserve"> SEQ </w:instrText>
+      </w:r>
+      <w:r>
+        <w:instrText>표</w:instrText>
+      </w:r>
+      <w:r>
+        <w:instrText xml:space="preserve">_2- \* ARABIC </w:instrText>
+      </w:r>
+      <w:r>
+        <w:fldChar w:fldCharType="separate"/>
+      </w:r>
+      <w:r>
+        <w:rPr>
+          <w:noProof/>
+        </w:rPr>
+        <w:t>2</w:t>
+      </w:r>
+      <w:r>
+        <w:rPr>
+          <w:noProof/>
+        </w:rPr>
+        <w:fldChar w:fldCharType="end"/>
+      </w:r>
       <w:r>
         <w:t xml:space="preserve"> </w:t>
       </w:r>
@@ -4980,14 +5056,33 @@
       <w:r>
         <w:t xml:space="preserve">그림 3- </w:t>
       </w:r>
-      <w:fldSimple w:instr=" SEQ 그림_3- \* ARABIC ">
-        <w:r>
-          <w:rPr>
-            <w:noProof/>
-          </w:rPr>
-          <w:t>1</w:t>
-        </w:r>
-      </w:fldSimple>
+      <w:r>
+        <w:fldChar w:fldCharType="begin"/>
+      </w:r>
+      <w:r>
+        <w:instrText xml:space="preserve"> SEQ </w:instrText>
+      </w:r>
+      <w:r>
+        <w:instrText>그림</w:instrText>
+      </w:r>
+      <w:r>
+        <w:instrText xml:space="preserve">_3- \* ARABIC </w:instrText>
+      </w:r>
+      <w:r>
+        <w:fldChar w:fldCharType="separate"/>
+      </w:r>
+      <w:r>
+        <w:rPr>
+          <w:noProof/>
+        </w:rPr>
+        <w:t>1</w:t>
+      </w:r>
+      <w:r>
+        <w:rPr>
+          <w:noProof/>
+        </w:rPr>
+        <w:fldChar w:fldCharType="end"/>
+      </w:r>
       <w:r>
         <w:t xml:space="preserve"> </w:t>
       </w:r>
@@ -5097,14 +5192,33 @@
       <w:r>
         <w:t xml:space="preserve">그림 3- </w:t>
       </w:r>
-      <w:fldSimple w:instr=" SEQ 그림_3- \* ARABIC ">
-        <w:r>
-          <w:rPr>
-            <w:noProof/>
-          </w:rPr>
-          <w:t>2</w:t>
-        </w:r>
-      </w:fldSimple>
+      <w:r>
+        <w:fldChar w:fldCharType="begin"/>
+      </w:r>
+      <w:r>
+        <w:instrText xml:space="preserve"> SEQ </w:instrText>
+      </w:r>
+      <w:r>
+        <w:instrText>그림</w:instrText>
+      </w:r>
+      <w:r>
+        <w:instrText xml:space="preserve">_3- \* ARABIC </w:instrText>
+      </w:r>
+      <w:r>
+        <w:fldChar w:fldCharType="separate"/>
+      </w:r>
+      <w:r>
+        <w:rPr>
+          <w:noProof/>
+        </w:rPr>
+        <w:t>2</w:t>
+      </w:r>
+      <w:r>
+        <w:rPr>
+          <w:noProof/>
+        </w:rPr>
+        <w:fldChar w:fldCharType="end"/>
+      </w:r>
       <w:r>
         <w:t xml:space="preserve"> </w:t>
       </w:r>
@@ -5209,14 +5323,33 @@
       <w:r>
         <w:t xml:space="preserve">그림 3- </w:t>
       </w:r>
-      <w:fldSimple w:instr=" SEQ 그림_3- \* ARABIC ">
-        <w:r>
-          <w:rPr>
-            <w:noProof/>
-          </w:rPr>
-          <w:t>3</w:t>
-        </w:r>
-      </w:fldSimple>
+      <w:r>
+        <w:fldChar w:fldCharType="begin"/>
+      </w:r>
+      <w:r>
+        <w:instrText xml:space="preserve"> SEQ </w:instrText>
+      </w:r>
+      <w:r>
+        <w:instrText>그림</w:instrText>
+      </w:r>
+      <w:r>
+        <w:instrText xml:space="preserve">_3- \* ARABIC </w:instrText>
+      </w:r>
+      <w:r>
+        <w:fldChar w:fldCharType="separate"/>
+      </w:r>
+      <w:r>
+        <w:rPr>
+          <w:noProof/>
+        </w:rPr>
+        <w:t>3</w:t>
+      </w:r>
+      <w:r>
+        <w:rPr>
+          <w:noProof/>
+        </w:rPr>
+        <w:fldChar w:fldCharType="end"/>
+      </w:r>
       <w:r>
         <w:rPr>
           <w:rFonts w:hint="eastAsia"/>
@@ -5309,14 +5442,33 @@
       <w:r>
         <w:t xml:space="preserve">그림 3- </w:t>
       </w:r>
-      <w:fldSimple w:instr=" SEQ 그림_3- \* ARABIC ">
-        <w:r>
-          <w:rPr>
-            <w:noProof/>
-          </w:rPr>
-          <w:t>4</w:t>
-        </w:r>
-      </w:fldSimple>
+      <w:r>
+        <w:fldChar w:fldCharType="begin"/>
+      </w:r>
+      <w:r>
+        <w:instrText xml:space="preserve"> SEQ </w:instrText>
+      </w:r>
+      <w:r>
+        <w:instrText>그림</w:instrText>
+      </w:r>
+      <w:r>
+        <w:instrText xml:space="preserve">_3- \* ARABIC </w:instrText>
+      </w:r>
+      <w:r>
+        <w:fldChar w:fldCharType="separate"/>
+      </w:r>
+      <w:r>
+        <w:rPr>
+          <w:noProof/>
+        </w:rPr>
+        <w:t>4</w:t>
+      </w:r>
+      <w:r>
+        <w:rPr>
+          <w:noProof/>
+        </w:rPr>
+        <w:fldChar w:fldCharType="end"/>
+      </w:r>
       <w:r>
         <w:t xml:space="preserve"> </w:t>
       </w:r>
@@ -5505,14 +5657,33 @@
       <w:r>
         <w:t xml:space="preserve">그림 3- </w:t>
       </w:r>
-      <w:fldSimple w:instr=" SEQ 그림_3- \* ARABIC ">
-        <w:r>
-          <w:rPr>
-            <w:noProof/>
-          </w:rPr>
-          <w:t>5</w:t>
-        </w:r>
-      </w:fldSimple>
+      <w:r>
+        <w:fldChar w:fldCharType="begin"/>
+      </w:r>
+      <w:r>
+        <w:instrText xml:space="preserve"> SEQ </w:instrText>
+      </w:r>
+      <w:r>
+        <w:instrText>그림</w:instrText>
+      </w:r>
+      <w:r>
+        <w:instrText xml:space="preserve">_3- \* ARABIC </w:instrText>
+      </w:r>
+      <w:r>
+        <w:fldChar w:fldCharType="separate"/>
+      </w:r>
+      <w:r>
+        <w:rPr>
+          <w:noProof/>
+        </w:rPr>
+        <w:t>5</w:t>
+      </w:r>
+      <w:r>
+        <w:rPr>
+          <w:noProof/>
+        </w:rPr>
+        <w:fldChar w:fldCharType="end"/>
+      </w:r>
       <w:r>
         <w:t xml:space="preserve"> </w:t>
       </w:r>
@@ -5604,14 +5775,33 @@
       <w:r>
         <w:t xml:space="preserve">그림 3- </w:t>
       </w:r>
-      <w:fldSimple w:instr=" SEQ 그림_3- \* ARABIC ">
-        <w:r>
-          <w:rPr>
-            <w:noProof/>
-          </w:rPr>
-          <w:t>6</w:t>
-        </w:r>
-      </w:fldSimple>
+      <w:r>
+        <w:fldChar w:fldCharType="begin"/>
+      </w:r>
+      <w:r>
+        <w:instrText xml:space="preserve"> SEQ </w:instrText>
+      </w:r>
+      <w:r>
+        <w:instrText>그림</w:instrText>
+      </w:r>
+      <w:r>
+        <w:instrText xml:space="preserve">_3- \* ARABIC </w:instrText>
+      </w:r>
+      <w:r>
+        <w:fldChar w:fldCharType="separate"/>
+      </w:r>
+      <w:r>
+        <w:rPr>
+          <w:noProof/>
+        </w:rPr>
+        <w:t>6</w:t>
+      </w:r>
+      <w:r>
+        <w:rPr>
+          <w:noProof/>
+        </w:rPr>
+        <w:fldChar w:fldCharType="end"/>
+      </w:r>
       <w:r>
         <w:t xml:space="preserve"> </w:t>
       </w:r>
@@ -5917,14 +6107,33 @@
       <w:r>
         <w:t xml:space="preserve">표 4- </w:t>
       </w:r>
-      <w:fldSimple w:instr=" SEQ 표_4- \* ARABIC ">
-        <w:r>
-          <w:rPr>
-            <w:noProof/>
-          </w:rPr>
-          <w:t>1</w:t>
-        </w:r>
-      </w:fldSimple>
+      <w:r>
+        <w:fldChar w:fldCharType="begin"/>
+      </w:r>
+      <w:r>
+        <w:instrText xml:space="preserve"> SEQ </w:instrText>
+      </w:r>
+      <w:r>
+        <w:instrText>표</w:instrText>
+      </w:r>
+      <w:r>
+        <w:instrText xml:space="preserve">_4- \* ARABIC </w:instrText>
+      </w:r>
+      <w:r>
+        <w:fldChar w:fldCharType="separate"/>
+      </w:r>
+      <w:r>
+        <w:rPr>
+          <w:noProof/>
+        </w:rPr>
+        <w:t>1</w:t>
+      </w:r>
+      <w:r>
+        <w:rPr>
+          <w:noProof/>
+        </w:rPr>
+        <w:fldChar w:fldCharType="end"/>
+      </w:r>
       <w:r>
         <w:t xml:space="preserve"> </w:t>
       </w:r>
@@ -6091,14 +6300,33 @@
       <w:r>
         <w:t xml:space="preserve">그림 4- </w:t>
       </w:r>
-      <w:fldSimple w:instr=" SEQ 그림_4- \* ARABIC ">
-        <w:r>
-          <w:rPr>
-            <w:noProof/>
-          </w:rPr>
-          <w:t>1</w:t>
-        </w:r>
-      </w:fldSimple>
+      <w:r>
+        <w:fldChar w:fldCharType="begin"/>
+      </w:r>
+      <w:r>
+        <w:instrText xml:space="preserve"> SEQ </w:instrText>
+      </w:r>
+      <w:r>
+        <w:instrText>그림</w:instrText>
+      </w:r>
+      <w:r>
+        <w:instrText xml:space="preserve">_4- \* ARABIC </w:instrText>
+      </w:r>
+      <w:r>
+        <w:fldChar w:fldCharType="separate"/>
+      </w:r>
+      <w:r>
+        <w:rPr>
+          <w:noProof/>
+        </w:rPr>
+        <w:t>1</w:t>
+      </w:r>
+      <w:r>
+        <w:rPr>
+          <w:noProof/>
+        </w:rPr>
+        <w:fldChar w:fldCharType="end"/>
+      </w:r>
       <w:r>
         <w:t xml:space="preserve"> </w:t>
       </w:r>
@@ -6865,14 +7093,33 @@
       <w:r>
         <w:t xml:space="preserve">표 4- </w:t>
       </w:r>
-      <w:fldSimple w:instr=" SEQ 표_4- \* ARABIC ">
-        <w:r>
-          <w:rPr>
-            <w:noProof/>
-          </w:rPr>
-          <w:t>2</w:t>
-        </w:r>
-      </w:fldSimple>
+      <w:r>
+        <w:fldChar w:fldCharType="begin"/>
+      </w:r>
+      <w:r>
+        <w:instrText xml:space="preserve"> SEQ </w:instrText>
+      </w:r>
+      <w:r>
+        <w:instrText>표</w:instrText>
+      </w:r>
+      <w:r>
+        <w:instrText xml:space="preserve">_4- \* ARABIC </w:instrText>
+      </w:r>
+      <w:r>
+        <w:fldChar w:fldCharType="separate"/>
+      </w:r>
+      <w:r>
+        <w:rPr>
+          <w:noProof/>
+        </w:rPr>
+        <w:t>2</w:t>
+      </w:r>
+      <w:r>
+        <w:rPr>
+          <w:noProof/>
+        </w:rPr>
+        <w:fldChar w:fldCharType="end"/>
+      </w:r>
       <w:r>
         <w:rPr>
           <w:rFonts w:hint="eastAsia"/>
@@ -7091,14 +7338,33 @@
       <w:r>
         <w:t xml:space="preserve">표 4- </w:t>
       </w:r>
-      <w:fldSimple w:instr=" SEQ 표_4- \* ARABIC ">
-        <w:r>
-          <w:rPr>
-            <w:noProof/>
-          </w:rPr>
-          <w:t>3</w:t>
-        </w:r>
-      </w:fldSimple>
+      <w:r>
+        <w:fldChar w:fldCharType="begin"/>
+      </w:r>
+      <w:r>
+        <w:instrText xml:space="preserve"> SEQ </w:instrText>
+      </w:r>
+      <w:r>
+        <w:instrText>표</w:instrText>
+      </w:r>
+      <w:r>
+        <w:instrText xml:space="preserve">_4- \* ARABIC </w:instrText>
+      </w:r>
+      <w:r>
+        <w:fldChar w:fldCharType="separate"/>
+      </w:r>
+      <w:r>
+        <w:rPr>
+          <w:noProof/>
+        </w:rPr>
+        <w:t>3</w:t>
+      </w:r>
+      <w:r>
+        <w:rPr>
+          <w:noProof/>
+        </w:rPr>
+        <w:fldChar w:fldCharType="end"/>
+      </w:r>
       <w:r>
         <w:rPr>
           <w:rFonts w:hint="eastAsia"/>
@@ -7211,14 +7477,33 @@
       <w:r>
         <w:t xml:space="preserve">그림 4- </w:t>
       </w:r>
-      <w:fldSimple w:instr=" SEQ 그림_4- \* ARABIC ">
-        <w:r>
-          <w:rPr>
-            <w:noProof/>
-          </w:rPr>
-          <w:t>2</w:t>
-        </w:r>
-      </w:fldSimple>
+      <w:r>
+        <w:fldChar w:fldCharType="begin"/>
+      </w:r>
+      <w:r>
+        <w:instrText xml:space="preserve"> SEQ </w:instrText>
+      </w:r>
+      <w:r>
+        <w:instrText>그림</w:instrText>
+      </w:r>
+      <w:r>
+        <w:instrText xml:space="preserve">_4- \* ARABIC </w:instrText>
+      </w:r>
+      <w:r>
+        <w:fldChar w:fldCharType="separate"/>
+      </w:r>
+      <w:r>
+        <w:rPr>
+          <w:noProof/>
+        </w:rPr>
+        <w:t>2</w:t>
+      </w:r>
+      <w:r>
+        <w:rPr>
+          <w:noProof/>
+        </w:rPr>
+        <w:fldChar w:fldCharType="end"/>
+      </w:r>
       <w:r>
         <w:t xml:space="preserve"> </w:t>
       </w:r>
@@ -7359,14 +7644,33 @@
       <w:r>
         <w:t xml:space="preserve">그림 4- </w:t>
       </w:r>
-      <w:fldSimple w:instr=" SEQ 그림_4- \* ARABIC ">
-        <w:r>
-          <w:rPr>
-            <w:noProof/>
-          </w:rPr>
-          <w:t>3</w:t>
-        </w:r>
-      </w:fldSimple>
+      <w:r>
+        <w:fldChar w:fldCharType="begin"/>
+      </w:r>
+      <w:r>
+        <w:instrText xml:space="preserve"> SEQ </w:instrText>
+      </w:r>
+      <w:r>
+        <w:instrText>그림</w:instrText>
+      </w:r>
+      <w:r>
+        <w:instrText xml:space="preserve">_4- \* ARABIC </w:instrText>
+      </w:r>
+      <w:r>
+        <w:fldChar w:fldCharType="separate"/>
+      </w:r>
+      <w:r>
+        <w:rPr>
+          <w:noProof/>
+        </w:rPr>
+        <w:t>3</w:t>
+      </w:r>
+      <w:r>
+        <w:rPr>
+          <w:noProof/>
+        </w:rPr>
+        <w:fldChar w:fldCharType="end"/>
+      </w:r>
       <w:r>
         <w:t xml:space="preserve"> </w:t>
       </w:r>
@@ -7600,14 +7904,33 @@
       <w:r>
         <w:t xml:space="preserve">그림 4- </w:t>
       </w:r>
-      <w:fldSimple w:instr=" SEQ 그림_4- \* ARABIC ">
-        <w:r>
-          <w:rPr>
-            <w:noProof/>
-          </w:rPr>
-          <w:t>4</w:t>
-        </w:r>
-      </w:fldSimple>
+      <w:r>
+        <w:fldChar w:fldCharType="begin"/>
+      </w:r>
+      <w:r>
+        <w:instrText xml:space="preserve"> SEQ </w:instrText>
+      </w:r>
+      <w:r>
+        <w:instrText>그림</w:instrText>
+      </w:r>
+      <w:r>
+        <w:instrText xml:space="preserve">_4- \* ARABIC </w:instrText>
+      </w:r>
+      <w:r>
+        <w:fldChar w:fldCharType="separate"/>
+      </w:r>
+      <w:r>
+        <w:rPr>
+          <w:noProof/>
+        </w:rPr>
+        <w:t>4</w:t>
+      </w:r>
+      <w:r>
+        <w:rPr>
+          <w:noProof/>
+        </w:rPr>
+        <w:fldChar w:fldCharType="end"/>
+      </w:r>
       <w:r>
         <w:t xml:space="preserve"> </w:t>
       </w:r>
@@ -7730,14 +8053,33 @@
       <w:r>
         <w:t xml:space="preserve">그림 4- </w:t>
       </w:r>
-      <w:fldSimple w:instr=" SEQ 그림_4- \* ARABIC ">
-        <w:r>
-          <w:rPr>
-            <w:noProof/>
-          </w:rPr>
-          <w:t>5</w:t>
-        </w:r>
-      </w:fldSimple>
+      <w:r>
+        <w:fldChar w:fldCharType="begin"/>
+      </w:r>
+      <w:r>
+        <w:instrText xml:space="preserve"> SEQ </w:instrText>
+      </w:r>
+      <w:r>
+        <w:instrText>그림</w:instrText>
+      </w:r>
+      <w:r>
+        <w:instrText xml:space="preserve">_4- \* ARABIC </w:instrText>
+      </w:r>
+      <w:r>
+        <w:fldChar w:fldCharType="separate"/>
+      </w:r>
+      <w:r>
+        <w:rPr>
+          <w:noProof/>
+        </w:rPr>
+        <w:t>5</w:t>
+      </w:r>
+      <w:r>
+        <w:rPr>
+          <w:noProof/>
+        </w:rPr>
+        <w:fldChar w:fldCharType="end"/>
+      </w:r>
       <w:r>
         <w:t xml:space="preserve"> </w:t>
       </w:r>
@@ -7912,14 +8254,33 @@
       <w:r>
         <w:t xml:space="preserve">그림 4- </w:t>
       </w:r>
-      <w:fldSimple w:instr=" SEQ 그림_4- \* ARABIC ">
-        <w:r>
-          <w:rPr>
-            <w:noProof/>
-          </w:rPr>
-          <w:t>6</w:t>
-        </w:r>
-      </w:fldSimple>
+      <w:r>
+        <w:fldChar w:fldCharType="begin"/>
+      </w:r>
+      <w:r>
+        <w:instrText xml:space="preserve"> SEQ </w:instrText>
+      </w:r>
+      <w:r>
+        <w:instrText>그림</w:instrText>
+      </w:r>
+      <w:r>
+        <w:instrText xml:space="preserve">_4- \* ARABIC </w:instrText>
+      </w:r>
+      <w:r>
+        <w:fldChar w:fldCharType="separate"/>
+      </w:r>
+      <w:r>
+        <w:rPr>
+          <w:noProof/>
+        </w:rPr>
+        <w:t>6</w:t>
+      </w:r>
+      <w:r>
+        <w:rPr>
+          <w:noProof/>
+        </w:rPr>
+        <w:fldChar w:fldCharType="end"/>
+      </w:r>
       <w:r>
         <w:t xml:space="preserve"> </w:t>
       </w:r>
@@ -8072,14 +8433,33 @@
       <w:r>
         <w:t xml:space="preserve">그림 4- </w:t>
       </w:r>
-      <w:fldSimple w:instr=" SEQ 그림_4- \* ARABIC ">
-        <w:r>
-          <w:rPr>
-            <w:noProof/>
-          </w:rPr>
-          <w:t>7</w:t>
-        </w:r>
-      </w:fldSimple>
+      <w:r>
+        <w:fldChar w:fldCharType="begin"/>
+      </w:r>
+      <w:r>
+        <w:instrText xml:space="preserve"> SEQ </w:instrText>
+      </w:r>
+      <w:r>
+        <w:instrText>그림</w:instrText>
+      </w:r>
+      <w:r>
+        <w:instrText xml:space="preserve">_4- \* ARABIC </w:instrText>
+      </w:r>
+      <w:r>
+        <w:fldChar w:fldCharType="separate"/>
+      </w:r>
+      <w:r>
+        <w:rPr>
+          <w:noProof/>
+        </w:rPr>
+        <w:t>7</w:t>
+      </w:r>
+      <w:r>
+        <w:rPr>
+          <w:noProof/>
+        </w:rPr>
+        <w:fldChar w:fldCharType="end"/>
+      </w:r>
       <w:r>
         <w:t xml:space="preserve"> </w:t>
       </w:r>
@@ -8335,14 +8715,33 @@
       <w:r>
         <w:t xml:space="preserve">그림 4- </w:t>
       </w:r>
-      <w:fldSimple w:instr=" SEQ 그림_4- \* ARABIC ">
-        <w:r>
-          <w:rPr>
-            <w:noProof/>
-          </w:rPr>
-          <w:t>8</w:t>
-        </w:r>
-      </w:fldSimple>
+      <w:r>
+        <w:fldChar w:fldCharType="begin"/>
+      </w:r>
+      <w:r>
+        <w:instrText xml:space="preserve"> SEQ </w:instrText>
+      </w:r>
+      <w:r>
+        <w:instrText>그림</w:instrText>
+      </w:r>
+      <w:r>
+        <w:instrText xml:space="preserve">_4- \* ARABIC </w:instrText>
+      </w:r>
+      <w:r>
+        <w:fldChar w:fldCharType="separate"/>
+      </w:r>
+      <w:r>
+        <w:rPr>
+          <w:noProof/>
+        </w:rPr>
+        <w:t>8</w:t>
+      </w:r>
+      <w:r>
+        <w:rPr>
+          <w:noProof/>
+        </w:rPr>
+        <w:fldChar w:fldCharType="end"/>
+      </w:r>
       <w:r>
         <w:rPr>
           <w:rFonts w:hint="eastAsia"/>
@@ -8442,14 +8841,33 @@
       <w:r>
         <w:t xml:space="preserve">그림 4- </w:t>
       </w:r>
-      <w:fldSimple w:instr=" SEQ 그림_4- \* ARABIC ">
-        <w:r>
-          <w:rPr>
-            <w:noProof/>
-          </w:rPr>
-          <w:t>9</w:t>
-        </w:r>
-      </w:fldSimple>
+      <w:r>
+        <w:fldChar w:fldCharType="begin"/>
+      </w:r>
+      <w:r>
+        <w:instrText xml:space="preserve"> SEQ </w:instrText>
+      </w:r>
+      <w:r>
+        <w:instrText>그림</w:instrText>
+      </w:r>
+      <w:r>
+        <w:instrText xml:space="preserve">_4- \* ARABIC </w:instrText>
+      </w:r>
+      <w:r>
+        <w:fldChar w:fldCharType="separate"/>
+      </w:r>
+      <w:r>
+        <w:rPr>
+          <w:noProof/>
+        </w:rPr>
+        <w:t>9</w:t>
+      </w:r>
+      <w:r>
+        <w:rPr>
+          <w:noProof/>
+        </w:rPr>
+        <w:fldChar w:fldCharType="end"/>
+      </w:r>
       <w:r>
         <w:t xml:space="preserve"> </w:t>
       </w:r>
@@ -9088,14 +9506,33 @@
       <w:r>
         <w:t xml:space="preserve">표 4- </w:t>
       </w:r>
-      <w:fldSimple w:instr=" SEQ 표_4- \* ARABIC ">
-        <w:r>
-          <w:rPr>
-            <w:noProof/>
-          </w:rPr>
-          <w:t>4</w:t>
-        </w:r>
-      </w:fldSimple>
+      <w:r>
+        <w:fldChar w:fldCharType="begin"/>
+      </w:r>
+      <w:r>
+        <w:instrText xml:space="preserve"> SEQ </w:instrText>
+      </w:r>
+      <w:r>
+        <w:instrText>표</w:instrText>
+      </w:r>
+      <w:r>
+        <w:instrText xml:space="preserve">_4- \* ARABIC </w:instrText>
+      </w:r>
+      <w:r>
+        <w:fldChar w:fldCharType="separate"/>
+      </w:r>
+      <w:r>
+        <w:rPr>
+          <w:noProof/>
+        </w:rPr>
+        <w:t>4</w:t>
+      </w:r>
+      <w:r>
+        <w:rPr>
+          <w:noProof/>
+        </w:rPr>
+        <w:fldChar w:fldCharType="end"/>
+      </w:r>
       <w:r>
         <w:t xml:space="preserve"> </w:t>
       </w:r>
@@ -9165,14 +9602,33 @@
       <w:r>
         <w:t xml:space="preserve">그림 4- </w:t>
       </w:r>
-      <w:fldSimple w:instr=" SEQ 그림_4- \* ARABIC ">
-        <w:r>
-          <w:rPr>
-            <w:noProof/>
-          </w:rPr>
-          <w:t>10</w:t>
-        </w:r>
-      </w:fldSimple>
+      <w:r>
+        <w:fldChar w:fldCharType="begin"/>
+      </w:r>
+      <w:r>
+        <w:instrText xml:space="preserve"> SEQ </w:instrText>
+      </w:r>
+      <w:r>
+        <w:instrText>그림</w:instrText>
+      </w:r>
+      <w:r>
+        <w:instrText xml:space="preserve">_4- \* ARABIC </w:instrText>
+      </w:r>
+      <w:r>
+        <w:fldChar w:fldCharType="separate"/>
+      </w:r>
+      <w:r>
+        <w:rPr>
+          <w:noProof/>
+        </w:rPr>
+        <w:t>10</w:t>
+      </w:r>
+      <w:r>
+        <w:rPr>
+          <w:noProof/>
+        </w:rPr>
+        <w:fldChar w:fldCharType="end"/>
+      </w:r>
       <w:r>
         <w:t xml:space="preserve"> \</w:t>
       </w:r>
@@ -9280,14 +9736,33 @@
       <w:r>
         <w:t xml:space="preserve">그림 4- </w:t>
       </w:r>
-      <w:fldSimple w:instr=" SEQ 그림_4- \* ARABIC ">
-        <w:r>
-          <w:rPr>
-            <w:noProof/>
-          </w:rPr>
-          <w:t>11</w:t>
-        </w:r>
-      </w:fldSimple>
+      <w:r>
+        <w:fldChar w:fldCharType="begin"/>
+      </w:r>
+      <w:r>
+        <w:instrText xml:space="preserve"> SEQ </w:instrText>
+      </w:r>
+      <w:r>
+        <w:instrText>그림</w:instrText>
+      </w:r>
+      <w:r>
+        <w:instrText xml:space="preserve">_4- \* ARABIC </w:instrText>
+      </w:r>
+      <w:r>
+        <w:fldChar w:fldCharType="separate"/>
+      </w:r>
+      <w:r>
+        <w:rPr>
+          <w:noProof/>
+        </w:rPr>
+        <w:t>11</w:t>
+      </w:r>
+      <w:r>
+        <w:rPr>
+          <w:noProof/>
+        </w:rPr>
+        <w:fldChar w:fldCharType="end"/>
+      </w:r>
       <w:r>
         <w:t xml:space="preserve"> +</w:t>
       </w:r>
@@ -9375,14 +9850,33 @@
       <w:r>
         <w:t xml:space="preserve">그림 4- </w:t>
       </w:r>
-      <w:fldSimple w:instr=" SEQ 그림_4- \* ARABIC ">
-        <w:r>
-          <w:rPr>
-            <w:noProof/>
-          </w:rPr>
-          <w:t>12</w:t>
-        </w:r>
-      </w:fldSimple>
+      <w:r>
+        <w:fldChar w:fldCharType="begin"/>
+      </w:r>
+      <w:r>
+        <w:instrText xml:space="preserve"> SEQ </w:instrText>
+      </w:r>
+      <w:r>
+        <w:instrText>그림</w:instrText>
+      </w:r>
+      <w:r>
+        <w:instrText xml:space="preserve">_4- \* ARABIC </w:instrText>
+      </w:r>
+      <w:r>
+        <w:fldChar w:fldCharType="separate"/>
+      </w:r>
+      <w:r>
+        <w:rPr>
+          <w:noProof/>
+        </w:rPr>
+        <w:t>12</w:t>
+      </w:r>
+      <w:r>
+        <w:rPr>
+          <w:noProof/>
+        </w:rPr>
+        <w:fldChar w:fldCharType="end"/>
+      </w:r>
       <w:r>
         <w:t xml:space="preserve"> </w:t>
       </w:r>
@@ -9493,14 +9987,33 @@
       <w:r>
         <w:t xml:space="preserve">그림 4- </w:t>
       </w:r>
-      <w:fldSimple w:instr=" SEQ 그림_4- \* ARABIC ">
-        <w:r>
-          <w:rPr>
-            <w:noProof/>
-          </w:rPr>
-          <w:t>13</w:t>
-        </w:r>
-      </w:fldSimple>
+      <w:r>
+        <w:fldChar w:fldCharType="begin"/>
+      </w:r>
+      <w:r>
+        <w:instrText xml:space="preserve"> SEQ </w:instrText>
+      </w:r>
+      <w:r>
+        <w:instrText>그림</w:instrText>
+      </w:r>
+      <w:r>
+        <w:instrText xml:space="preserve">_4- \* ARABIC </w:instrText>
+      </w:r>
+      <w:r>
+        <w:fldChar w:fldCharType="separate"/>
+      </w:r>
+      <w:r>
+        <w:rPr>
+          <w:noProof/>
+        </w:rPr>
+        <w:t>13</w:t>
+      </w:r>
+      <w:r>
+        <w:rPr>
+          <w:noProof/>
+        </w:rPr>
+        <w:fldChar w:fldCharType="end"/>
+      </w:r>
       <w:r>
         <w:t xml:space="preserve"> </w:t>
       </w:r>
@@ -9587,14 +10100,33 @@
       <w:r>
         <w:t xml:space="preserve">그림 4- </w:t>
       </w:r>
-      <w:fldSimple w:instr=" SEQ 그림_4- \* ARABIC ">
-        <w:r>
-          <w:rPr>
-            <w:noProof/>
-          </w:rPr>
-          <w:t>14</w:t>
-        </w:r>
-      </w:fldSimple>
+      <w:r>
+        <w:fldChar w:fldCharType="begin"/>
+      </w:r>
+      <w:r>
+        <w:instrText xml:space="preserve"> SEQ </w:instrText>
+      </w:r>
+      <w:r>
+        <w:instrText>그림</w:instrText>
+      </w:r>
+      <w:r>
+        <w:instrText xml:space="preserve">_4- \* ARABIC </w:instrText>
+      </w:r>
+      <w:r>
+        <w:fldChar w:fldCharType="separate"/>
+      </w:r>
+      <w:r>
+        <w:rPr>
+          <w:noProof/>
+        </w:rPr>
+        <w:t>14</w:t>
+      </w:r>
+      <w:r>
+        <w:rPr>
+          <w:noProof/>
+        </w:rPr>
+        <w:fldChar w:fldCharType="end"/>
+      </w:r>
       <w:r>
         <w:t xml:space="preserve"> [</w:t>
       </w:r>
@@ -9804,14 +10336,33 @@
       <w:r>
         <w:t xml:space="preserve">그림 4- </w:t>
       </w:r>
-      <w:fldSimple w:instr=" SEQ 그림_4- \* ARABIC ">
-        <w:r>
-          <w:rPr>
-            <w:noProof/>
-          </w:rPr>
-          <w:t>15</w:t>
-        </w:r>
-      </w:fldSimple>
+      <w:r>
+        <w:fldChar w:fldCharType="begin"/>
+      </w:r>
+      <w:r>
+        <w:instrText xml:space="preserve"> SEQ </w:instrText>
+      </w:r>
+      <w:r>
+        <w:instrText>그림</w:instrText>
+      </w:r>
+      <w:r>
+        <w:instrText xml:space="preserve">_4- \* ARABIC </w:instrText>
+      </w:r>
+      <w:r>
+        <w:fldChar w:fldCharType="separate"/>
+      </w:r>
+      <w:r>
+        <w:rPr>
+          <w:noProof/>
+        </w:rPr>
+        <w:t>15</w:t>
+      </w:r>
+      <w:r>
+        <w:rPr>
+          <w:noProof/>
+        </w:rPr>
+        <w:fldChar w:fldCharType="end"/>
+      </w:r>
       <w:r>
         <w:t xml:space="preserve"> </w:t>
       </w:r>
@@ -10149,14 +10700,33 @@
       <w:r>
         <w:t xml:space="preserve">그림 4- </w:t>
       </w:r>
-      <w:fldSimple w:instr=" SEQ 그림_4- \* ARABIC ">
-        <w:r>
-          <w:rPr>
-            <w:noProof/>
-          </w:rPr>
-          <w:t>16</w:t>
-        </w:r>
-      </w:fldSimple>
+      <w:r>
+        <w:fldChar w:fldCharType="begin"/>
+      </w:r>
+      <w:r>
+        <w:instrText xml:space="preserve"> SEQ </w:instrText>
+      </w:r>
+      <w:r>
+        <w:instrText>그림</w:instrText>
+      </w:r>
+      <w:r>
+        <w:instrText xml:space="preserve">_4- \* ARABIC </w:instrText>
+      </w:r>
+      <w:r>
+        <w:fldChar w:fldCharType="separate"/>
+      </w:r>
+      <w:r>
+        <w:rPr>
+          <w:noProof/>
+        </w:rPr>
+        <w:t>16</w:t>
+      </w:r>
+      <w:r>
+        <w:rPr>
+          <w:noProof/>
+        </w:rPr>
+        <w:fldChar w:fldCharType="end"/>
+      </w:r>
       <w:r>
         <w:t xml:space="preserve"> </w:t>
       </w:r>
@@ -10420,14 +10990,33 @@
       <w:r>
         <w:t xml:space="preserve">그림 4- </w:t>
       </w:r>
-      <w:fldSimple w:instr=" SEQ 그림_4- \* ARABIC ">
-        <w:r>
-          <w:rPr>
-            <w:noProof/>
-          </w:rPr>
-          <w:t>17</w:t>
-        </w:r>
-      </w:fldSimple>
+      <w:r>
+        <w:fldChar w:fldCharType="begin"/>
+      </w:r>
+      <w:r>
+        <w:instrText xml:space="preserve"> SEQ </w:instrText>
+      </w:r>
+      <w:r>
+        <w:instrText>그림</w:instrText>
+      </w:r>
+      <w:r>
+        <w:instrText xml:space="preserve">_4- \* ARABIC </w:instrText>
+      </w:r>
+      <w:r>
+        <w:fldChar w:fldCharType="separate"/>
+      </w:r>
+      <w:r>
+        <w:rPr>
+          <w:noProof/>
+        </w:rPr>
+        <w:t>17</w:t>
+      </w:r>
+      <w:r>
+        <w:rPr>
+          <w:noProof/>
+        </w:rPr>
+        <w:fldChar w:fldCharType="end"/>
+      </w:r>
       <w:r>
         <w:rPr>
           <w:rFonts w:hint="eastAsia"/>
@@ -10494,14 +11083,33 @@
       <w:r>
         <w:t xml:space="preserve">그림 4- </w:t>
       </w:r>
-      <w:fldSimple w:instr=" SEQ 그림_4- \* ARABIC ">
-        <w:r>
-          <w:rPr>
-            <w:noProof/>
-          </w:rPr>
-          <w:t>18</w:t>
-        </w:r>
-      </w:fldSimple>
+      <w:r>
+        <w:fldChar w:fldCharType="begin"/>
+      </w:r>
+      <w:r>
+        <w:instrText xml:space="preserve"> SEQ </w:instrText>
+      </w:r>
+      <w:r>
+        <w:instrText>그림</w:instrText>
+      </w:r>
+      <w:r>
+        <w:instrText xml:space="preserve">_4- \* ARABIC </w:instrText>
+      </w:r>
+      <w:r>
+        <w:fldChar w:fldCharType="separate"/>
+      </w:r>
+      <w:r>
+        <w:rPr>
+          <w:noProof/>
+        </w:rPr>
+        <w:t>18</w:t>
+      </w:r>
+      <w:r>
+        <w:rPr>
+          <w:noProof/>
+        </w:rPr>
+        <w:fldChar w:fldCharType="end"/>
+      </w:r>
       <w:r>
         <w:t xml:space="preserve"> </w:t>
       </w:r>
@@ -11032,14 +11640,33 @@
       <w:r>
         <w:t xml:space="preserve">표 4- </w:t>
       </w:r>
-      <w:fldSimple w:instr=" SEQ 표_4- \* ARABIC ">
-        <w:r>
-          <w:rPr>
-            <w:noProof/>
-          </w:rPr>
-          <w:t>5</w:t>
-        </w:r>
-      </w:fldSimple>
+      <w:r>
+        <w:fldChar w:fldCharType="begin"/>
+      </w:r>
+      <w:r>
+        <w:instrText xml:space="preserve"> SEQ </w:instrText>
+      </w:r>
+      <w:r>
+        <w:instrText>표</w:instrText>
+      </w:r>
+      <w:r>
+        <w:instrText xml:space="preserve">_4- \* ARABIC </w:instrText>
+      </w:r>
+      <w:r>
+        <w:fldChar w:fldCharType="separate"/>
+      </w:r>
+      <w:r>
+        <w:rPr>
+          <w:noProof/>
+        </w:rPr>
+        <w:t>5</w:t>
+      </w:r>
+      <w:r>
+        <w:rPr>
+          <w:noProof/>
+        </w:rPr>
+        <w:fldChar w:fldCharType="end"/>
+      </w:r>
       <w:r>
         <w:t xml:space="preserve"> </w:t>
       </w:r>
@@ -11109,14 +11736,33 @@
       <w:r>
         <w:t xml:space="preserve">그림 4- </w:t>
       </w:r>
-      <w:fldSimple w:instr=" SEQ 그림_4- \* ARABIC ">
-        <w:r>
-          <w:rPr>
-            <w:noProof/>
-          </w:rPr>
-          <w:t>19</w:t>
-        </w:r>
-      </w:fldSimple>
+      <w:r>
+        <w:fldChar w:fldCharType="begin"/>
+      </w:r>
+      <w:r>
+        <w:instrText xml:space="preserve"> SEQ </w:instrText>
+      </w:r>
+      <w:r>
+        <w:instrText>그림</w:instrText>
+      </w:r>
+      <w:r>
+        <w:instrText xml:space="preserve">_4- \* ARABIC </w:instrText>
+      </w:r>
+      <w:r>
+        <w:fldChar w:fldCharType="separate"/>
+      </w:r>
+      <w:r>
+        <w:rPr>
+          <w:noProof/>
+        </w:rPr>
+        <w:t>19</w:t>
+      </w:r>
+      <w:r>
+        <w:rPr>
+          <w:noProof/>
+        </w:rPr>
+        <w:fldChar w:fldCharType="end"/>
+      </w:r>
       <w:r>
         <w:rPr>
           <w:rFonts w:hint="eastAsia"/>
@@ -11232,14 +11878,33 @@
       <w:r>
         <w:t xml:space="preserve">그림 4- </w:t>
       </w:r>
-      <w:fldSimple w:instr=" SEQ 그림_4- \* ARABIC ">
-        <w:r>
-          <w:rPr>
-            <w:noProof/>
-          </w:rPr>
-          <w:t>20</w:t>
-        </w:r>
-      </w:fldSimple>
+      <w:r>
+        <w:fldChar w:fldCharType="begin"/>
+      </w:r>
+      <w:r>
+        <w:instrText xml:space="preserve"> SEQ </w:instrText>
+      </w:r>
+      <w:r>
+        <w:instrText>그림</w:instrText>
+      </w:r>
+      <w:r>
+        <w:instrText xml:space="preserve">_4- \* ARABIC </w:instrText>
+      </w:r>
+      <w:r>
+        <w:fldChar w:fldCharType="separate"/>
+      </w:r>
+      <w:r>
+        <w:rPr>
+          <w:noProof/>
+        </w:rPr>
+        <w:t>20</w:t>
+      </w:r>
+      <w:r>
+        <w:rPr>
+          <w:noProof/>
+        </w:rPr>
+        <w:fldChar w:fldCharType="end"/>
+      </w:r>
       <w:r>
         <w:rPr>
           <w:rFonts w:hint="eastAsia"/>
@@ -11331,14 +11996,33 @@
       <w:r>
         <w:t xml:space="preserve">그림 4- </w:t>
       </w:r>
-      <w:fldSimple w:instr=" SEQ 그림_4- \* ARABIC ">
-        <w:r>
-          <w:rPr>
-            <w:noProof/>
-          </w:rPr>
-          <w:t>21</w:t>
-        </w:r>
-      </w:fldSimple>
+      <w:r>
+        <w:fldChar w:fldCharType="begin"/>
+      </w:r>
+      <w:r>
+        <w:instrText xml:space="preserve"> SEQ </w:instrText>
+      </w:r>
+      <w:r>
+        <w:instrText>그림</w:instrText>
+      </w:r>
+      <w:r>
+        <w:instrText xml:space="preserve">_4- \* ARABIC </w:instrText>
+      </w:r>
+      <w:r>
+        <w:fldChar w:fldCharType="separate"/>
+      </w:r>
+      <w:r>
+        <w:rPr>
+          <w:noProof/>
+        </w:rPr>
+        <w:t>21</w:t>
+      </w:r>
+      <w:r>
+        <w:rPr>
+          <w:noProof/>
+        </w:rPr>
+        <w:fldChar w:fldCharType="end"/>
+      </w:r>
       <w:r>
         <w:t xml:space="preserve"> </w:t>
       </w:r>
@@ -11449,14 +12133,33 @@
       <w:r>
         <w:t xml:space="preserve">그림 4- </w:t>
       </w:r>
-      <w:fldSimple w:instr=" SEQ 그림_4- \* ARABIC ">
-        <w:r>
-          <w:rPr>
-            <w:noProof/>
-          </w:rPr>
-          <w:t>22</w:t>
-        </w:r>
-      </w:fldSimple>
+      <w:r>
+        <w:fldChar w:fldCharType="begin"/>
+      </w:r>
+      <w:r>
+        <w:instrText xml:space="preserve"> SEQ </w:instrText>
+      </w:r>
+      <w:r>
+        <w:instrText>그림</w:instrText>
+      </w:r>
+      <w:r>
+        <w:instrText xml:space="preserve">_4- \* ARABIC </w:instrText>
+      </w:r>
+      <w:r>
+        <w:fldChar w:fldCharType="separate"/>
+      </w:r>
+      <w:r>
+        <w:rPr>
+          <w:noProof/>
+        </w:rPr>
+        <w:t>22</w:t>
+      </w:r>
+      <w:r>
+        <w:rPr>
+          <w:noProof/>
+        </w:rPr>
+        <w:fldChar w:fldCharType="end"/>
+      </w:r>
       <w:r>
         <w:t xml:space="preserve"> </w:t>
       </w:r>
@@ -11643,14 +12346,33 @@
       <w:r>
         <w:t xml:space="preserve">그림 4- </w:t>
       </w:r>
-      <w:fldSimple w:instr=" SEQ 그림_4- \* ARABIC ">
-        <w:r>
-          <w:rPr>
-            <w:noProof/>
-          </w:rPr>
-          <w:t>23</w:t>
-        </w:r>
-      </w:fldSimple>
+      <w:r>
+        <w:fldChar w:fldCharType="begin"/>
+      </w:r>
+      <w:r>
+        <w:instrText xml:space="preserve"> SEQ </w:instrText>
+      </w:r>
+      <w:r>
+        <w:instrText>그림</w:instrText>
+      </w:r>
+      <w:r>
+        <w:instrText xml:space="preserve">_4- \* ARABIC </w:instrText>
+      </w:r>
+      <w:r>
+        <w:fldChar w:fldCharType="separate"/>
+      </w:r>
+      <w:r>
+        <w:rPr>
+          <w:noProof/>
+        </w:rPr>
+        <w:t>23</w:t>
+      </w:r>
+      <w:r>
+        <w:rPr>
+          <w:noProof/>
+        </w:rPr>
+        <w:fldChar w:fldCharType="end"/>
+      </w:r>
       <w:r>
         <w:t xml:space="preserve"> </w:t>
       </w:r>
@@ -12283,14 +13005,33 @@
       <w:r>
         <w:t xml:space="preserve">표 4- </w:t>
       </w:r>
-      <w:fldSimple w:instr=" SEQ 표_4- \* ARABIC ">
-        <w:r>
-          <w:rPr>
-            <w:noProof/>
-          </w:rPr>
-          <w:t>6</w:t>
-        </w:r>
-      </w:fldSimple>
+      <w:r>
+        <w:fldChar w:fldCharType="begin"/>
+      </w:r>
+      <w:r>
+        <w:instrText xml:space="preserve"> SEQ </w:instrText>
+      </w:r>
+      <w:r>
+        <w:instrText>표</w:instrText>
+      </w:r>
+      <w:r>
+        <w:instrText xml:space="preserve">_4- \* ARABIC </w:instrText>
+      </w:r>
+      <w:r>
+        <w:fldChar w:fldCharType="separate"/>
+      </w:r>
+      <w:r>
+        <w:rPr>
+          <w:noProof/>
+        </w:rPr>
+        <w:t>6</w:t>
+      </w:r>
+      <w:r>
+        <w:rPr>
+          <w:noProof/>
+        </w:rPr>
+        <w:fldChar w:fldCharType="end"/>
+      </w:r>
       <w:r>
         <w:t xml:space="preserve"> </w:t>
       </w:r>
@@ -12368,14 +13109,33 @@
       <w:r>
         <w:t xml:space="preserve">그림 4- </w:t>
       </w:r>
-      <w:fldSimple w:instr=" SEQ 그림_4- \* ARABIC ">
-        <w:r>
-          <w:rPr>
-            <w:noProof/>
-          </w:rPr>
-          <w:t>24</w:t>
-        </w:r>
-      </w:fldSimple>
+      <w:r>
+        <w:fldChar w:fldCharType="begin"/>
+      </w:r>
+      <w:r>
+        <w:instrText xml:space="preserve"> SEQ </w:instrText>
+      </w:r>
+      <w:r>
+        <w:instrText>그림</w:instrText>
+      </w:r>
+      <w:r>
+        <w:instrText xml:space="preserve">_4- \* ARABIC </w:instrText>
+      </w:r>
+      <w:r>
+        <w:fldChar w:fldCharType="separate"/>
+      </w:r>
+      <w:r>
+        <w:rPr>
+          <w:noProof/>
+        </w:rPr>
+        <w:t>24</w:t>
+      </w:r>
+      <w:r>
+        <w:rPr>
+          <w:noProof/>
+        </w:rPr>
+        <w:fldChar w:fldCharType="end"/>
+      </w:r>
       <w:r>
         <w:t xml:space="preserve"> </w:t>
       </w:r>
@@ -12455,14 +13215,33 @@
       <w:r>
         <w:t xml:space="preserve">그림 4- </w:t>
       </w:r>
-      <w:fldSimple w:instr=" SEQ 그림_4- \* ARABIC ">
-        <w:r>
-          <w:rPr>
-            <w:noProof/>
-          </w:rPr>
-          <w:t>25</w:t>
-        </w:r>
-      </w:fldSimple>
+      <w:r>
+        <w:fldChar w:fldCharType="begin"/>
+      </w:r>
+      <w:r>
+        <w:instrText xml:space="preserve"> SEQ </w:instrText>
+      </w:r>
+      <w:r>
+        <w:instrText>그림</w:instrText>
+      </w:r>
+      <w:r>
+        <w:instrText xml:space="preserve">_4- \* ARABIC </w:instrText>
+      </w:r>
+      <w:r>
+        <w:fldChar w:fldCharType="separate"/>
+      </w:r>
+      <w:r>
+        <w:rPr>
+          <w:noProof/>
+        </w:rPr>
+        <w:t>25</w:t>
+      </w:r>
+      <w:r>
+        <w:rPr>
+          <w:noProof/>
+        </w:rPr>
+        <w:fldChar w:fldCharType="end"/>
+      </w:r>
       <w:r>
         <w:t xml:space="preserve"> </w:t>
       </w:r>
@@ -12550,14 +13329,33 @@
       <w:r>
         <w:t xml:space="preserve">그림 4- </w:t>
       </w:r>
-      <w:fldSimple w:instr=" SEQ 그림_4- \* ARABIC ">
-        <w:r>
-          <w:rPr>
-            <w:noProof/>
-          </w:rPr>
-          <w:t>26</w:t>
-        </w:r>
-      </w:fldSimple>
+      <w:r>
+        <w:fldChar w:fldCharType="begin"/>
+      </w:r>
+      <w:r>
+        <w:instrText xml:space="preserve"> SEQ </w:instrText>
+      </w:r>
+      <w:r>
+        <w:instrText>그림</w:instrText>
+      </w:r>
+      <w:r>
+        <w:instrText xml:space="preserve">_4- \* ARABIC </w:instrText>
+      </w:r>
+      <w:r>
+        <w:fldChar w:fldCharType="separate"/>
+      </w:r>
+      <w:r>
+        <w:rPr>
+          <w:noProof/>
+        </w:rPr>
+        <w:t>26</w:t>
+      </w:r>
+      <w:r>
+        <w:rPr>
+          <w:noProof/>
+        </w:rPr>
+        <w:fldChar w:fldCharType="end"/>
+      </w:r>
       <w:r>
         <w:t xml:space="preserve"> </w:t>
       </w:r>
@@ -12654,14 +13452,33 @@
       <w:r>
         <w:t xml:space="preserve">그림 4- </w:t>
       </w:r>
-      <w:fldSimple w:instr=" SEQ 그림_4- \* ARABIC ">
-        <w:r>
-          <w:rPr>
-            <w:noProof/>
-          </w:rPr>
-          <w:t>27</w:t>
-        </w:r>
-      </w:fldSimple>
+      <w:r>
+        <w:fldChar w:fldCharType="begin"/>
+      </w:r>
+      <w:r>
+        <w:instrText xml:space="preserve"> SEQ </w:instrText>
+      </w:r>
+      <w:r>
+        <w:instrText>그림</w:instrText>
+      </w:r>
+      <w:r>
+        <w:instrText xml:space="preserve">_4- \* ARABIC </w:instrText>
+      </w:r>
+      <w:r>
+        <w:fldChar w:fldCharType="separate"/>
+      </w:r>
+      <w:r>
+        <w:rPr>
+          <w:noProof/>
+        </w:rPr>
+        <w:t>27</w:t>
+      </w:r>
+      <w:r>
+        <w:rPr>
+          <w:noProof/>
+        </w:rPr>
+        <w:fldChar w:fldCharType="end"/>
+      </w:r>
       <w:r>
         <w:t xml:space="preserve"> join()</w:t>
       </w:r>
@@ -12731,14 +13548,33 @@
       <w:r>
         <w:t xml:space="preserve">그림 4- </w:t>
       </w:r>
-      <w:fldSimple w:instr=" SEQ 그림_4- \* ARABIC ">
-        <w:r>
-          <w:rPr>
-            <w:noProof/>
-          </w:rPr>
-          <w:t>28</w:t>
-        </w:r>
-      </w:fldSimple>
+      <w:r>
+        <w:fldChar w:fldCharType="begin"/>
+      </w:r>
+      <w:r>
+        <w:instrText xml:space="preserve"> SEQ </w:instrText>
+      </w:r>
+      <w:r>
+        <w:instrText>그림</w:instrText>
+      </w:r>
+      <w:r>
+        <w:instrText xml:space="preserve">_4- \* ARABIC </w:instrText>
+      </w:r>
+      <w:r>
+        <w:fldChar w:fldCharType="separate"/>
+      </w:r>
+      <w:r>
+        <w:rPr>
+          <w:noProof/>
+        </w:rPr>
+        <w:t>28</w:t>
+      </w:r>
+      <w:r>
+        <w:rPr>
+          <w:noProof/>
+        </w:rPr>
+        <w:fldChar w:fldCharType="end"/>
+      </w:r>
       <w:r>
         <w:t xml:space="preserve"> </w:t>
       </w:r>
@@ -12817,14 +13653,33 @@
       <w:r>
         <w:t xml:space="preserve">그림 4- </w:t>
       </w:r>
-      <w:fldSimple w:instr=" SEQ 그림_4- \* ARABIC ">
-        <w:r>
-          <w:rPr>
-            <w:noProof/>
-          </w:rPr>
-          <w:t>29</w:t>
-        </w:r>
-      </w:fldSimple>
+      <w:r>
+        <w:fldChar w:fldCharType="begin"/>
+      </w:r>
+      <w:r>
+        <w:instrText xml:space="preserve"> SEQ </w:instrText>
+      </w:r>
+      <w:r>
+        <w:instrText>그림</w:instrText>
+      </w:r>
+      <w:r>
+        <w:instrText xml:space="preserve">_4- \* ARABIC </w:instrText>
+      </w:r>
+      <w:r>
+        <w:fldChar w:fldCharType="separate"/>
+      </w:r>
+      <w:r>
+        <w:rPr>
+          <w:noProof/>
+        </w:rPr>
+        <w:t>29</w:t>
+      </w:r>
+      <w:r>
+        <w:rPr>
+          <w:noProof/>
+        </w:rPr>
+        <w:fldChar w:fldCharType="end"/>
+      </w:r>
       <w:r>
         <w:t xml:space="preserve"> lower()</w:t>
       </w:r>
@@ -12894,14 +13749,33 @@
       <w:r>
         <w:t xml:space="preserve">그림 4- </w:t>
       </w:r>
-      <w:fldSimple w:instr=" SEQ 그림_4- \* ARABIC ">
-        <w:r>
-          <w:rPr>
-            <w:noProof/>
-          </w:rPr>
-          <w:t>30</w:t>
-        </w:r>
-      </w:fldSimple>
+      <w:r>
+        <w:fldChar w:fldCharType="begin"/>
+      </w:r>
+      <w:r>
+        <w:instrText xml:space="preserve"> SEQ </w:instrText>
+      </w:r>
+      <w:r>
+        <w:instrText>그림</w:instrText>
+      </w:r>
+      <w:r>
+        <w:instrText xml:space="preserve">_4- \* ARABIC </w:instrText>
+      </w:r>
+      <w:r>
+        <w:fldChar w:fldCharType="separate"/>
+      </w:r>
+      <w:r>
+        <w:rPr>
+          <w:noProof/>
+        </w:rPr>
+        <w:t>30</w:t>
+      </w:r>
+      <w:r>
+        <w:rPr>
+          <w:noProof/>
+        </w:rPr>
+        <w:fldChar w:fldCharType="end"/>
+      </w:r>
       <w:r>
         <w:t xml:space="preserve"> </w:t>
       </w:r>
@@ -12993,14 +13867,33 @@
       <w:r>
         <w:t xml:space="preserve">그림 4- </w:t>
       </w:r>
-      <w:fldSimple w:instr=" SEQ 그림_4- \* ARABIC ">
-        <w:r>
-          <w:rPr>
-            <w:noProof/>
-          </w:rPr>
-          <w:t>31</w:t>
-        </w:r>
-      </w:fldSimple>
+      <w:r>
+        <w:fldChar w:fldCharType="begin"/>
+      </w:r>
+      <w:r>
+        <w:instrText xml:space="preserve"> SEQ </w:instrText>
+      </w:r>
+      <w:r>
+        <w:instrText>그림</w:instrText>
+      </w:r>
+      <w:r>
+        <w:instrText xml:space="preserve">_4- \* ARABIC </w:instrText>
+      </w:r>
+      <w:r>
+        <w:fldChar w:fldCharType="separate"/>
+      </w:r>
+      <w:r>
+        <w:rPr>
+          <w:noProof/>
+        </w:rPr>
+        <w:t>31</w:t>
+      </w:r>
+      <w:r>
+        <w:rPr>
+          <w:noProof/>
+        </w:rPr>
+        <w:fldChar w:fldCharType="end"/>
+      </w:r>
       <w:r>
         <w:t xml:space="preserve"> replace()</w:t>
       </w:r>
@@ -13071,14 +13964,33 @@
       <w:r>
         <w:t xml:space="preserve">그림 4- </w:t>
       </w:r>
-      <w:fldSimple w:instr=" SEQ 그림_4- \* ARABIC ">
-        <w:r>
-          <w:rPr>
-            <w:noProof/>
-          </w:rPr>
-          <w:t>32</w:t>
-        </w:r>
-      </w:fldSimple>
+      <w:r>
+        <w:fldChar w:fldCharType="begin"/>
+      </w:r>
+      <w:r>
+        <w:instrText xml:space="preserve"> SEQ </w:instrText>
+      </w:r>
+      <w:r>
+        <w:instrText>그림</w:instrText>
+      </w:r>
+      <w:r>
+        <w:instrText xml:space="preserve">_4- \* ARABIC </w:instrText>
+      </w:r>
+      <w:r>
+        <w:fldChar w:fldCharType="separate"/>
+      </w:r>
+      <w:r>
+        <w:rPr>
+          <w:noProof/>
+        </w:rPr>
+        <w:t>32</w:t>
+      </w:r>
+      <w:r>
+        <w:rPr>
+          <w:noProof/>
+        </w:rPr>
+        <w:fldChar w:fldCharType="end"/>
+      </w:r>
       <w:r>
         <w:t xml:space="preserve"> split()</w:t>
       </w:r>
@@ -13670,14 +14582,33 @@
       <w:r>
         <w:t xml:space="preserve">표 4- </w:t>
       </w:r>
-      <w:fldSimple w:instr=" SEQ 표_4- \* ARABIC ">
-        <w:r>
-          <w:rPr>
-            <w:noProof/>
-          </w:rPr>
-          <w:t>7</w:t>
-        </w:r>
-      </w:fldSimple>
+      <w:r>
+        <w:fldChar w:fldCharType="begin"/>
+      </w:r>
+      <w:r>
+        <w:instrText xml:space="preserve"> SEQ </w:instrText>
+      </w:r>
+      <w:r>
+        <w:instrText>표</w:instrText>
+      </w:r>
+      <w:r>
+        <w:instrText xml:space="preserve">_4- \* ARABIC </w:instrText>
+      </w:r>
+      <w:r>
+        <w:fldChar w:fldCharType="separate"/>
+      </w:r>
+      <w:r>
+        <w:rPr>
+          <w:noProof/>
+        </w:rPr>
+        <w:t>7</w:t>
+      </w:r>
+      <w:r>
+        <w:rPr>
+          <w:noProof/>
+        </w:rPr>
+        <w:fldChar w:fldCharType="end"/>
+      </w:r>
       <w:r>
         <w:t xml:space="preserve"> </w:t>
       </w:r>
@@ -13848,14 +14779,33 @@
       <w:r>
         <w:t xml:space="preserve">표 4- </w:t>
       </w:r>
-      <w:fldSimple w:instr=" SEQ 표_4- \* ARABIC ">
-        <w:r>
-          <w:rPr>
-            <w:noProof/>
-          </w:rPr>
-          <w:t>8</w:t>
-        </w:r>
-      </w:fldSimple>
+      <w:r>
+        <w:fldChar w:fldCharType="begin"/>
+      </w:r>
+      <w:r>
+        <w:instrText xml:space="preserve"> SEQ </w:instrText>
+      </w:r>
+      <w:r>
+        <w:instrText>표</w:instrText>
+      </w:r>
+      <w:r>
+        <w:instrText xml:space="preserve">_4- \* ARABIC </w:instrText>
+      </w:r>
+      <w:r>
+        <w:fldChar w:fldCharType="separate"/>
+      </w:r>
+      <w:r>
+        <w:rPr>
+          <w:noProof/>
+        </w:rPr>
+        <w:t>8</w:t>
+      </w:r>
+      <w:r>
+        <w:rPr>
+          <w:noProof/>
+        </w:rPr>
+        <w:fldChar w:fldCharType="end"/>
+      </w:r>
       <w:r>
         <w:rPr>
           <w:rFonts w:hint="eastAsia"/>
@@ -13979,14 +14929,33 @@
       <w:r>
         <w:t xml:space="preserve">그림 4- </w:t>
       </w:r>
-      <w:fldSimple w:instr=" SEQ 그림_4- \* ARABIC ">
-        <w:r>
-          <w:rPr>
-            <w:noProof/>
-          </w:rPr>
-          <w:t>33</w:t>
-        </w:r>
-      </w:fldSimple>
+      <w:r>
+        <w:fldChar w:fldCharType="begin"/>
+      </w:r>
+      <w:r>
+        <w:instrText xml:space="preserve"> SEQ </w:instrText>
+      </w:r>
+      <w:r>
+        <w:instrText>그림</w:instrText>
+      </w:r>
+      <w:r>
+        <w:instrText xml:space="preserve">_4- \* ARABIC </w:instrText>
+      </w:r>
+      <w:r>
+        <w:fldChar w:fldCharType="separate"/>
+      </w:r>
+      <w:r>
+        <w:rPr>
+          <w:noProof/>
+        </w:rPr>
+        <w:t>33</w:t>
+      </w:r>
+      <w:r>
+        <w:rPr>
+          <w:noProof/>
+        </w:rPr>
+        <w:fldChar w:fldCharType="end"/>
+      </w:r>
       <w:r>
         <w:rPr>
           <w:rFonts w:hint="eastAsia"/>
@@ -14078,14 +15047,33 @@
       <w:r>
         <w:t xml:space="preserve">그림 4- </w:t>
       </w:r>
-      <w:fldSimple w:instr=" SEQ 그림_4- \* ARABIC ">
-        <w:r>
-          <w:rPr>
-            <w:noProof/>
-          </w:rPr>
-          <w:t>34</w:t>
-        </w:r>
-      </w:fldSimple>
+      <w:r>
+        <w:fldChar w:fldCharType="begin"/>
+      </w:r>
+      <w:r>
+        <w:instrText xml:space="preserve"> SEQ </w:instrText>
+      </w:r>
+      <w:r>
+        <w:instrText>그림</w:instrText>
+      </w:r>
+      <w:r>
+        <w:instrText xml:space="preserve">_4- \* ARABIC </w:instrText>
+      </w:r>
+      <w:r>
+        <w:fldChar w:fldCharType="separate"/>
+      </w:r>
+      <w:r>
+        <w:rPr>
+          <w:noProof/>
+        </w:rPr>
+        <w:t>34</w:t>
+      </w:r>
+      <w:r>
+        <w:rPr>
+          <w:noProof/>
+        </w:rPr>
+        <w:fldChar w:fldCharType="end"/>
+      </w:r>
       <w:r>
         <w:rPr>
           <w:rFonts w:hint="eastAsia"/>
@@ -14187,14 +15175,33 @@
       <w:r>
         <w:t xml:space="preserve">그림 4- </w:t>
       </w:r>
-      <w:fldSimple w:instr=" SEQ 그림_4- \* ARABIC ">
-        <w:r>
-          <w:rPr>
-            <w:noProof/>
-          </w:rPr>
-          <w:t>35</w:t>
-        </w:r>
-      </w:fldSimple>
+      <w:r>
+        <w:fldChar w:fldCharType="begin"/>
+      </w:r>
+      <w:r>
+        <w:instrText xml:space="preserve"> SEQ </w:instrText>
+      </w:r>
+      <w:r>
+        <w:instrText>그림</w:instrText>
+      </w:r>
+      <w:r>
+        <w:instrText xml:space="preserve">_4- \* ARABIC </w:instrText>
+      </w:r>
+      <w:r>
+        <w:fldChar w:fldCharType="separate"/>
+      </w:r>
+      <w:r>
+        <w:rPr>
+          <w:noProof/>
+        </w:rPr>
+        <w:t>35</w:t>
+      </w:r>
+      <w:r>
+        <w:rPr>
+          <w:noProof/>
+        </w:rPr>
+        <w:fldChar w:fldCharType="end"/>
+      </w:r>
       <w:r>
         <w:t xml:space="preserve"> </w:t>
       </w:r>
@@ -14324,14 +15331,33 @@
       <w:r>
         <w:t xml:space="preserve">그림 4- </w:t>
       </w:r>
-      <w:fldSimple w:instr=" SEQ 그림_4- \* ARABIC ">
-        <w:r>
-          <w:rPr>
-            <w:noProof/>
-          </w:rPr>
-          <w:t>36</w:t>
-        </w:r>
-      </w:fldSimple>
+      <w:r>
+        <w:fldChar w:fldCharType="begin"/>
+      </w:r>
+      <w:r>
+        <w:instrText xml:space="preserve"> SEQ </w:instrText>
+      </w:r>
+      <w:r>
+        <w:instrText>그림</w:instrText>
+      </w:r>
+      <w:r>
+        <w:instrText xml:space="preserve">_4- \* ARABIC </w:instrText>
+      </w:r>
+      <w:r>
+        <w:fldChar w:fldCharType="separate"/>
+      </w:r>
+      <w:r>
+        <w:rPr>
+          <w:noProof/>
+        </w:rPr>
+        <w:t>36</w:t>
+      </w:r>
+      <w:r>
+        <w:rPr>
+          <w:noProof/>
+        </w:rPr>
+        <w:fldChar w:fldCharType="end"/>
+      </w:r>
       <w:r>
         <w:t xml:space="preserve"> </w:t>
       </w:r>
@@ -14450,14 +15476,33 @@
       <w:r>
         <w:t xml:space="preserve">그림 4- </w:t>
       </w:r>
-      <w:fldSimple w:instr=" SEQ 그림_4- \* ARABIC ">
-        <w:r>
-          <w:rPr>
-            <w:noProof/>
-          </w:rPr>
-          <w:t>37</w:t>
-        </w:r>
-      </w:fldSimple>
+      <w:r>
+        <w:fldChar w:fldCharType="begin"/>
+      </w:r>
+      <w:r>
+        <w:instrText xml:space="preserve"> SEQ </w:instrText>
+      </w:r>
+      <w:r>
+        <w:instrText>그림</w:instrText>
+      </w:r>
+      <w:r>
+        <w:instrText xml:space="preserve">_4- \* ARABIC </w:instrText>
+      </w:r>
+      <w:r>
+        <w:fldChar w:fldCharType="separate"/>
+      </w:r>
+      <w:r>
+        <w:rPr>
+          <w:noProof/>
+        </w:rPr>
+        <w:t>37</w:t>
+      </w:r>
+      <w:r>
+        <w:rPr>
+          <w:noProof/>
+        </w:rPr>
+        <w:fldChar w:fldCharType="end"/>
+      </w:r>
       <w:r>
         <w:t xml:space="preserve"> </w:t>
       </w:r>
@@ -14527,14 +15572,33 @@
       <w:r>
         <w:t xml:space="preserve">그림 4- </w:t>
       </w:r>
-      <w:fldSimple w:instr=" SEQ 그림_4- \* ARABIC ">
-        <w:r>
-          <w:rPr>
-            <w:noProof/>
-          </w:rPr>
-          <w:t>38</w:t>
-        </w:r>
-      </w:fldSimple>
+      <w:r>
+        <w:fldChar w:fldCharType="begin"/>
+      </w:r>
+      <w:r>
+        <w:instrText xml:space="preserve"> SEQ </w:instrText>
+      </w:r>
+      <w:r>
+        <w:instrText>그림</w:instrText>
+      </w:r>
+      <w:r>
+        <w:instrText xml:space="preserve">_4- \* ARABIC </w:instrText>
+      </w:r>
+      <w:r>
+        <w:fldChar w:fldCharType="separate"/>
+      </w:r>
+      <w:r>
+        <w:rPr>
+          <w:noProof/>
+        </w:rPr>
+        <w:t>38</w:t>
+      </w:r>
+      <w:r>
+        <w:rPr>
+          <w:noProof/>
+        </w:rPr>
+        <w:fldChar w:fldCharType="end"/>
+      </w:r>
       <w:r>
         <w:t xml:space="preserve"> </w:t>
       </w:r>
@@ -15030,14 +16094,33 @@
       <w:r>
         <w:t xml:space="preserve">표 4- </w:t>
       </w:r>
-      <w:fldSimple w:instr=" SEQ 표_4- \* ARABIC ">
-        <w:r>
-          <w:rPr>
-            <w:noProof/>
-          </w:rPr>
-          <w:t>9</w:t>
-        </w:r>
-      </w:fldSimple>
+      <w:r>
+        <w:fldChar w:fldCharType="begin"/>
+      </w:r>
+      <w:r>
+        <w:instrText xml:space="preserve"> SEQ </w:instrText>
+      </w:r>
+      <w:r>
+        <w:instrText>표</w:instrText>
+      </w:r>
+      <w:r>
+        <w:instrText xml:space="preserve">_4- \* ARABIC </w:instrText>
+      </w:r>
+      <w:r>
+        <w:fldChar w:fldCharType="separate"/>
+      </w:r>
+      <w:r>
+        <w:rPr>
+          <w:noProof/>
+        </w:rPr>
+        <w:t>9</w:t>
+      </w:r>
+      <w:r>
+        <w:rPr>
+          <w:noProof/>
+        </w:rPr>
+        <w:fldChar w:fldCharType="end"/>
+      </w:r>
       <w:r>
         <w:t xml:space="preserve"> </w:t>
       </w:r>
@@ -15107,14 +16190,33 @@
       <w:r>
         <w:t xml:space="preserve">그림 4- </w:t>
       </w:r>
-      <w:fldSimple w:instr=" SEQ 그림_4- \* ARABIC ">
-        <w:r>
-          <w:rPr>
-            <w:noProof/>
-          </w:rPr>
-          <w:t>39</w:t>
-        </w:r>
-      </w:fldSimple>
+      <w:r>
+        <w:fldChar w:fldCharType="begin"/>
+      </w:r>
+      <w:r>
+        <w:instrText xml:space="preserve"> SEQ </w:instrText>
+      </w:r>
+      <w:r>
+        <w:instrText>그림</w:instrText>
+      </w:r>
+      <w:r>
+        <w:instrText xml:space="preserve">_4- \* ARABIC </w:instrText>
+      </w:r>
+      <w:r>
+        <w:fldChar w:fldCharType="separate"/>
+      </w:r>
+      <w:r>
+        <w:rPr>
+          <w:noProof/>
+        </w:rPr>
+        <w:t>39</w:t>
+      </w:r>
+      <w:r>
+        <w:rPr>
+          <w:noProof/>
+        </w:rPr>
+        <w:fldChar w:fldCharType="end"/>
+      </w:r>
       <w:r>
         <w:rPr>
           <w:rFonts w:hint="eastAsia"/>
@@ -15190,14 +16292,33 @@
       <w:r>
         <w:t xml:space="preserve">그림 4- </w:t>
       </w:r>
-      <w:fldSimple w:instr=" SEQ 그림_4- \* ARABIC ">
-        <w:r>
-          <w:rPr>
-            <w:noProof/>
-          </w:rPr>
-          <w:t>40</w:t>
-        </w:r>
-      </w:fldSimple>
+      <w:r>
+        <w:fldChar w:fldCharType="begin"/>
+      </w:r>
+      <w:r>
+        <w:instrText xml:space="preserve"> SEQ </w:instrText>
+      </w:r>
+      <w:r>
+        <w:instrText>그림</w:instrText>
+      </w:r>
+      <w:r>
+        <w:instrText xml:space="preserve">_4- \* ARABIC </w:instrText>
+      </w:r>
+      <w:r>
+        <w:fldChar w:fldCharType="separate"/>
+      </w:r>
+      <w:r>
+        <w:rPr>
+          <w:noProof/>
+        </w:rPr>
+        <w:t>40</w:t>
+      </w:r>
+      <w:r>
+        <w:rPr>
+          <w:noProof/>
+        </w:rPr>
+        <w:fldChar w:fldCharType="end"/>
+      </w:r>
       <w:r>
         <w:t xml:space="preserve"> </w:t>
       </w:r>
@@ -15285,14 +16406,33 @@
       <w:r>
         <w:t xml:space="preserve">그림 4- </w:t>
       </w:r>
-      <w:fldSimple w:instr=" SEQ 그림_4- \* ARABIC ">
-        <w:r>
-          <w:rPr>
-            <w:noProof/>
-          </w:rPr>
-          <w:t>41</w:t>
-        </w:r>
-      </w:fldSimple>
+      <w:r>
+        <w:fldChar w:fldCharType="begin"/>
+      </w:r>
+      <w:r>
+        <w:instrText xml:space="preserve"> SEQ </w:instrText>
+      </w:r>
+      <w:r>
+        <w:instrText>그림</w:instrText>
+      </w:r>
+      <w:r>
+        <w:instrText xml:space="preserve">_4- \* ARABIC </w:instrText>
+      </w:r>
+      <w:r>
+        <w:fldChar w:fldCharType="separate"/>
+      </w:r>
+      <w:r>
+        <w:rPr>
+          <w:noProof/>
+        </w:rPr>
+        <w:t>41</w:t>
+      </w:r>
+      <w:r>
+        <w:rPr>
+          <w:noProof/>
+        </w:rPr>
+        <w:fldChar w:fldCharType="end"/>
+      </w:r>
       <w:r>
         <w:t xml:space="preserve"> </w:t>
       </w:r>
@@ -15365,14 +16505,33 @@
       <w:r>
         <w:t xml:space="preserve">그림 4- </w:t>
       </w:r>
-      <w:fldSimple w:instr=" SEQ 그림_4- \* ARABIC ">
-        <w:r>
-          <w:rPr>
-            <w:noProof/>
-          </w:rPr>
-          <w:t>42</w:t>
-        </w:r>
-      </w:fldSimple>
+      <w:r>
+        <w:fldChar w:fldCharType="begin"/>
+      </w:r>
+      <w:r>
+        <w:instrText xml:space="preserve"> SEQ </w:instrText>
+      </w:r>
+      <w:r>
+        <w:instrText>그림</w:instrText>
+      </w:r>
+      <w:r>
+        <w:instrText xml:space="preserve">_4- \* ARABIC </w:instrText>
+      </w:r>
+      <w:r>
+        <w:fldChar w:fldCharType="separate"/>
+      </w:r>
+      <w:r>
+        <w:rPr>
+          <w:noProof/>
+        </w:rPr>
+        <w:t>42</w:t>
+      </w:r>
+      <w:r>
+        <w:rPr>
+          <w:noProof/>
+        </w:rPr>
+        <w:fldChar w:fldCharType="end"/>
+      </w:r>
       <w:r>
         <w:t xml:space="preserve"> </w:t>
       </w:r>
@@ -15452,14 +16611,33 @@
       <w:r>
         <w:t xml:space="preserve">그림 4- </w:t>
       </w:r>
-      <w:fldSimple w:instr=" SEQ 그림_4- \* ARABIC ">
-        <w:r>
-          <w:rPr>
-            <w:noProof/>
-          </w:rPr>
-          <w:t>43</w:t>
-        </w:r>
-      </w:fldSimple>
+      <w:r>
+        <w:fldChar w:fldCharType="begin"/>
+      </w:r>
+      <w:r>
+        <w:instrText xml:space="preserve"> SEQ </w:instrText>
+      </w:r>
+      <w:r>
+        <w:instrText>그림</w:instrText>
+      </w:r>
+      <w:r>
+        <w:instrText xml:space="preserve">_4- \* ARABIC </w:instrText>
+      </w:r>
+      <w:r>
+        <w:fldChar w:fldCharType="separate"/>
+      </w:r>
+      <w:r>
+        <w:rPr>
+          <w:noProof/>
+        </w:rPr>
+        <w:t>43</w:t>
+      </w:r>
+      <w:r>
+        <w:rPr>
+          <w:noProof/>
+        </w:rPr>
+        <w:fldChar w:fldCharType="end"/>
+      </w:r>
       <w:r>
         <w:t xml:space="preserve"> remove()</w:t>
       </w:r>
@@ -15529,14 +16707,33 @@
       <w:r>
         <w:t xml:space="preserve">그림 4- </w:t>
       </w:r>
-      <w:fldSimple w:instr=" SEQ 그림_4- \* ARABIC ">
-        <w:r>
-          <w:rPr>
-            <w:noProof/>
-          </w:rPr>
-          <w:t>44</w:t>
-        </w:r>
-      </w:fldSimple>
+      <w:r>
+        <w:fldChar w:fldCharType="begin"/>
+      </w:r>
+      <w:r>
+        <w:instrText xml:space="preserve"> SEQ </w:instrText>
+      </w:r>
+      <w:r>
+        <w:instrText>그림</w:instrText>
+      </w:r>
+      <w:r>
+        <w:instrText xml:space="preserve">_4- \* ARABIC </w:instrText>
+      </w:r>
+      <w:r>
+        <w:fldChar w:fldCharType="separate"/>
+      </w:r>
+      <w:r>
+        <w:rPr>
+          <w:noProof/>
+        </w:rPr>
+        <w:t>44</w:t>
+      </w:r>
+      <w:r>
+        <w:rPr>
+          <w:noProof/>
+        </w:rPr>
+        <w:fldChar w:fldCharType="end"/>
+      </w:r>
       <w:r>
         <w:t xml:space="preserve"> </w:t>
       </w:r>
@@ -15615,14 +16812,33 @@
       <w:r>
         <w:t xml:space="preserve">그림 4- </w:t>
       </w:r>
-      <w:fldSimple w:instr=" SEQ 그림_4- \* ARABIC ">
-        <w:r>
-          <w:rPr>
-            <w:noProof/>
-          </w:rPr>
-          <w:t>45</w:t>
-        </w:r>
-      </w:fldSimple>
+      <w:r>
+        <w:fldChar w:fldCharType="begin"/>
+      </w:r>
+      <w:r>
+        <w:instrText xml:space="preserve"> SEQ </w:instrText>
+      </w:r>
+      <w:r>
+        <w:instrText>그림</w:instrText>
+      </w:r>
+      <w:r>
+        <w:instrText xml:space="preserve">_4- \* ARABIC </w:instrText>
+      </w:r>
+      <w:r>
+        <w:fldChar w:fldCharType="separate"/>
+      </w:r>
+      <w:r>
+        <w:rPr>
+          <w:noProof/>
+        </w:rPr>
+        <w:t>45</w:t>
+      </w:r>
+      <w:r>
+        <w:rPr>
+          <w:noProof/>
+        </w:rPr>
+        <w:fldChar w:fldCharType="end"/>
+      </w:r>
       <w:r>
         <w:t xml:space="preserve"> </w:t>
       </w:r>
@@ -15701,33 +16917,14 @@
       <w:r>
         <w:t xml:space="preserve">그림 4- </w:t>
       </w:r>
-      <w:r>
-        <w:fldChar w:fldCharType="begin"/>
-      </w:r>
-      <w:r>
-        <w:instrText xml:space="preserve"> SEQ </w:instrText>
-      </w:r>
-      <w:r>
-        <w:instrText>그림</w:instrText>
-      </w:r>
-      <w:r>
-        <w:instrText xml:space="preserve">_4- \* ARABIC </w:instrText>
-      </w:r>
-      <w:r>
-        <w:fldChar w:fldCharType="separate"/>
-      </w:r>
-      <w:r>
-        <w:rPr>
-          <w:noProof/>
-        </w:rPr>
-        <w:t>46</w:t>
-      </w:r>
-      <w:r>
-        <w:rPr>
-          <w:noProof/>
-        </w:rPr>
-        <w:fldChar w:fldCharType="end"/>
-      </w:r>
+      <w:fldSimple w:instr=" SEQ 그림_4- \* ARABIC ">
+        <w:r>
+          <w:rPr>
+            <w:noProof/>
+          </w:rPr>
+          <w:t>46</w:t>
+        </w:r>
+      </w:fldSimple>
       <w:r>
         <w:t xml:space="preserve"> extend()</w:t>
       </w:r>
@@ -15976,14 +17173,33 @@
       <w:r>
         <w:t xml:space="preserve">표 4- </w:t>
       </w:r>
-      <w:fldSimple w:instr=" SEQ 표_4- \* ARABIC ">
-        <w:r>
-          <w:rPr>
-            <w:noProof/>
-          </w:rPr>
-          <w:t>10</w:t>
-        </w:r>
-      </w:fldSimple>
+      <w:r>
+        <w:fldChar w:fldCharType="begin"/>
+      </w:r>
+      <w:r>
+        <w:instrText xml:space="preserve"> SEQ </w:instrText>
+      </w:r>
+      <w:r>
+        <w:instrText>표</w:instrText>
+      </w:r>
+      <w:r>
+        <w:instrText xml:space="preserve">_4- \* ARABIC </w:instrText>
+      </w:r>
+      <w:r>
+        <w:fldChar w:fldCharType="separate"/>
+      </w:r>
+      <w:r>
+        <w:rPr>
+          <w:noProof/>
+        </w:rPr>
+        <w:t>10</w:t>
+      </w:r>
+      <w:r>
+        <w:rPr>
+          <w:noProof/>
+        </w:rPr>
+        <w:fldChar w:fldCharType="end"/>
+      </w:r>
       <w:r>
         <w:t xml:space="preserve"> </w:t>
       </w:r>
@@ -16189,14 +17405,33 @@
       <w:r>
         <w:t xml:space="preserve">그림 4- </w:t>
       </w:r>
-      <w:fldSimple w:instr=" SEQ 그림_4- \* ARABIC ">
-        <w:r>
-          <w:rPr>
-            <w:noProof/>
-          </w:rPr>
-          <w:t>47</w:t>
-        </w:r>
-      </w:fldSimple>
+      <w:r>
+        <w:fldChar w:fldCharType="begin"/>
+      </w:r>
+      <w:r>
+        <w:instrText xml:space="preserve"> SEQ </w:instrText>
+      </w:r>
+      <w:r>
+        <w:instrText>그림</w:instrText>
+      </w:r>
+      <w:r>
+        <w:instrText xml:space="preserve">_4- \* ARABIC </w:instrText>
+      </w:r>
+      <w:r>
+        <w:fldChar w:fldCharType="separate"/>
+      </w:r>
+      <w:r>
+        <w:rPr>
+          <w:noProof/>
+        </w:rPr>
+        <w:t>47</w:t>
+      </w:r>
+      <w:r>
+        <w:rPr>
+          <w:noProof/>
+        </w:rPr>
+        <w:fldChar w:fldCharType="end"/>
+      </w:r>
       <w:r>
         <w:t xml:space="preserve"> </w:t>
       </w:r>
@@ -16274,14 +17509,33 @@
       <w:r>
         <w:t xml:space="preserve">그림 4- </w:t>
       </w:r>
-      <w:fldSimple w:instr=" SEQ 그림_4- \* ARABIC ">
-        <w:r>
-          <w:rPr>
-            <w:noProof/>
-          </w:rPr>
-          <w:t>48</w:t>
-        </w:r>
-      </w:fldSimple>
+      <w:r>
+        <w:fldChar w:fldCharType="begin"/>
+      </w:r>
+      <w:r>
+        <w:instrText xml:space="preserve"> SEQ </w:instrText>
+      </w:r>
+      <w:r>
+        <w:instrText>그림</w:instrText>
+      </w:r>
+      <w:r>
+        <w:instrText xml:space="preserve">_4- \* ARABIC </w:instrText>
+      </w:r>
+      <w:r>
+        <w:fldChar w:fldCharType="separate"/>
+      </w:r>
+      <w:r>
+        <w:rPr>
+          <w:noProof/>
+        </w:rPr>
+        <w:t>48</w:t>
+      </w:r>
+      <w:r>
+        <w:rPr>
+          <w:noProof/>
+        </w:rPr>
+        <w:fldChar w:fldCharType="end"/>
+      </w:r>
       <w:r>
         <w:t xml:space="preserve"> </w:t>
       </w:r>
@@ -16630,14 +17884,33 @@
       <w:r>
         <w:t xml:space="preserve">표 4- </w:t>
       </w:r>
-      <w:fldSimple w:instr=" SEQ 표_4- \* ARABIC ">
-        <w:r>
-          <w:rPr>
-            <w:noProof/>
-          </w:rPr>
-          <w:t>11</w:t>
-        </w:r>
-      </w:fldSimple>
+      <w:r>
+        <w:fldChar w:fldCharType="begin"/>
+      </w:r>
+      <w:r>
+        <w:instrText xml:space="preserve"> SEQ </w:instrText>
+      </w:r>
+      <w:r>
+        <w:instrText>표</w:instrText>
+      </w:r>
+      <w:r>
+        <w:instrText xml:space="preserve">_4- \* ARABIC </w:instrText>
+      </w:r>
+      <w:r>
+        <w:fldChar w:fldCharType="separate"/>
+      </w:r>
+      <w:r>
+        <w:rPr>
+          <w:noProof/>
+        </w:rPr>
+        <w:t>11</w:t>
+      </w:r>
+      <w:r>
+        <w:rPr>
+          <w:noProof/>
+        </w:rPr>
+        <w:fldChar w:fldCharType="end"/>
+      </w:r>
       <w:r>
         <w:t xml:space="preserve"> </w:t>
       </w:r>
@@ -16773,14 +18046,33 @@
       <w:r>
         <w:t xml:space="preserve">그림 4- </w:t>
       </w:r>
-      <w:fldSimple w:instr=" SEQ 그림_4- \* ARABIC ">
-        <w:r>
-          <w:rPr>
-            <w:noProof/>
-          </w:rPr>
-          <w:t>49</w:t>
-        </w:r>
-      </w:fldSimple>
+      <w:r>
+        <w:fldChar w:fldCharType="begin"/>
+      </w:r>
+      <w:r>
+        <w:instrText xml:space="preserve"> SEQ </w:instrText>
+      </w:r>
+      <w:r>
+        <w:instrText>그림</w:instrText>
+      </w:r>
+      <w:r>
+        <w:instrText xml:space="preserve">_4- \* ARABIC </w:instrText>
+      </w:r>
+      <w:r>
+        <w:fldChar w:fldCharType="separate"/>
+      </w:r>
+      <w:r>
+        <w:rPr>
+          <w:noProof/>
+        </w:rPr>
+        <w:t>49</w:t>
+      </w:r>
+      <w:r>
+        <w:rPr>
+          <w:noProof/>
+        </w:rPr>
+        <w:fldChar w:fldCharType="end"/>
+      </w:r>
       <w:r>
         <w:t xml:space="preserve"> key</w:t>
       </w:r>
@@ -16876,14 +18168,33 @@
       <w:r>
         <w:t xml:space="preserve">그림 4- </w:t>
       </w:r>
-      <w:fldSimple w:instr=" SEQ 그림_4- \* ARABIC ">
-        <w:r>
-          <w:rPr>
-            <w:noProof/>
-          </w:rPr>
-          <w:t>50</w:t>
-        </w:r>
-      </w:fldSimple>
+      <w:r>
+        <w:fldChar w:fldCharType="begin"/>
+      </w:r>
+      <w:r>
+        <w:instrText xml:space="preserve"> SEQ </w:instrText>
+      </w:r>
+      <w:r>
+        <w:instrText>그림</w:instrText>
+      </w:r>
+      <w:r>
+        <w:instrText xml:space="preserve">_4- \* ARABIC </w:instrText>
+      </w:r>
+      <w:r>
+        <w:fldChar w:fldCharType="separate"/>
+      </w:r>
+      <w:r>
+        <w:rPr>
+          <w:noProof/>
+        </w:rPr>
+        <w:t>50</w:t>
+      </w:r>
+      <w:r>
+        <w:rPr>
+          <w:noProof/>
+        </w:rPr>
+        <w:fldChar w:fldCharType="end"/>
+      </w:r>
       <w:r>
         <w:t xml:space="preserve"> </w:t>
       </w:r>
@@ -17316,14 +18627,33 @@
       <w:r>
         <w:t xml:space="preserve">표 4- </w:t>
       </w:r>
-      <w:fldSimple w:instr=" SEQ 표_4- \* ARABIC ">
-        <w:r>
-          <w:rPr>
-            <w:noProof/>
-          </w:rPr>
-          <w:t>12</w:t>
-        </w:r>
-      </w:fldSimple>
+      <w:r>
+        <w:fldChar w:fldCharType="begin"/>
+      </w:r>
+      <w:r>
+        <w:instrText xml:space="preserve"> SEQ </w:instrText>
+      </w:r>
+      <w:r>
+        <w:instrText>표</w:instrText>
+      </w:r>
+      <w:r>
+        <w:instrText xml:space="preserve">_4- \* ARABIC </w:instrText>
+      </w:r>
+      <w:r>
+        <w:fldChar w:fldCharType="separate"/>
+      </w:r>
+      <w:r>
+        <w:rPr>
+          <w:noProof/>
+        </w:rPr>
+        <w:t>12</w:t>
+      </w:r>
+      <w:r>
+        <w:rPr>
+          <w:noProof/>
+        </w:rPr>
+        <w:fldChar w:fldCharType="end"/>
+      </w:r>
       <w:r>
         <w:rPr>
           <w:rFonts w:hint="eastAsia"/>
@@ -17437,14 +18767,33 @@
       <w:r>
         <w:t xml:space="preserve">그림 4- </w:t>
       </w:r>
-      <w:fldSimple w:instr=" SEQ 그림_4- \* ARABIC ">
-        <w:r>
-          <w:rPr>
-            <w:noProof/>
-          </w:rPr>
-          <w:t>51</w:t>
-        </w:r>
-      </w:fldSimple>
+      <w:r>
+        <w:fldChar w:fldCharType="begin"/>
+      </w:r>
+      <w:r>
+        <w:instrText xml:space="preserve"> SEQ </w:instrText>
+      </w:r>
+      <w:r>
+        <w:instrText>그림</w:instrText>
+      </w:r>
+      <w:r>
+        <w:instrText xml:space="preserve">_4- \* ARABIC </w:instrText>
+      </w:r>
+      <w:r>
+        <w:fldChar w:fldCharType="separate"/>
+      </w:r>
+      <w:r>
+        <w:rPr>
+          <w:noProof/>
+        </w:rPr>
+        <w:t>51</w:t>
+      </w:r>
+      <w:r>
+        <w:rPr>
+          <w:noProof/>
+        </w:rPr>
+        <w:fldChar w:fldCharType="end"/>
+      </w:r>
       <w:r>
         <w:t xml:space="preserve"> keys()</w:t>
       </w:r>
@@ -17514,14 +18863,33 @@
       <w:r>
         <w:t xml:space="preserve">그림 4- </w:t>
       </w:r>
-      <w:fldSimple w:instr=" SEQ 그림_4- \* ARABIC ">
-        <w:r>
-          <w:rPr>
-            <w:noProof/>
-          </w:rPr>
-          <w:t>52</w:t>
-        </w:r>
-      </w:fldSimple>
+      <w:r>
+        <w:fldChar w:fldCharType="begin"/>
+      </w:r>
+      <w:r>
+        <w:instrText xml:space="preserve"> SEQ </w:instrText>
+      </w:r>
+      <w:r>
+        <w:instrText>그림</w:instrText>
+      </w:r>
+      <w:r>
+        <w:instrText xml:space="preserve">_4- \* ARABIC </w:instrText>
+      </w:r>
+      <w:r>
+        <w:fldChar w:fldCharType="separate"/>
+      </w:r>
+      <w:r>
+        <w:rPr>
+          <w:noProof/>
+        </w:rPr>
+        <w:t>52</w:t>
+      </w:r>
+      <w:r>
+        <w:rPr>
+          <w:noProof/>
+        </w:rPr>
+        <w:fldChar w:fldCharType="end"/>
+      </w:r>
       <w:r>
         <w:t xml:space="preserve"> </w:t>
       </w:r>
@@ -17602,14 +18970,33 @@
       <w:r>
         <w:t xml:space="preserve">그림 4- </w:t>
       </w:r>
-      <w:fldSimple w:instr=" SEQ 그림_4- \* ARABIC ">
-        <w:r>
-          <w:rPr>
-            <w:noProof/>
-          </w:rPr>
-          <w:t>53</w:t>
-        </w:r>
-      </w:fldSimple>
+      <w:r>
+        <w:fldChar w:fldCharType="begin"/>
+      </w:r>
+      <w:r>
+        <w:instrText xml:space="preserve"> SEQ </w:instrText>
+      </w:r>
+      <w:r>
+        <w:instrText>그림</w:instrText>
+      </w:r>
+      <w:r>
+        <w:instrText xml:space="preserve">_4- \* ARABIC </w:instrText>
+      </w:r>
+      <w:r>
+        <w:fldChar w:fldCharType="separate"/>
+      </w:r>
+      <w:r>
+        <w:rPr>
+          <w:noProof/>
+        </w:rPr>
+        <w:t>53</w:t>
+      </w:r>
+      <w:r>
+        <w:rPr>
+          <w:noProof/>
+        </w:rPr>
+        <w:fldChar w:fldCharType="end"/>
+      </w:r>
       <w:r>
         <w:t xml:space="preserve"> items()</w:t>
       </w:r>
@@ -17679,14 +19066,33 @@
       <w:r>
         <w:t xml:space="preserve">그림 4- </w:t>
       </w:r>
-      <w:fldSimple w:instr=" SEQ 그림_4- \* ARABIC ">
-        <w:r>
-          <w:rPr>
-            <w:noProof/>
-          </w:rPr>
-          <w:t>54</w:t>
-        </w:r>
-      </w:fldSimple>
+      <w:r>
+        <w:fldChar w:fldCharType="begin"/>
+      </w:r>
+      <w:r>
+        <w:instrText xml:space="preserve"> SEQ </w:instrText>
+      </w:r>
+      <w:r>
+        <w:instrText>그림</w:instrText>
+      </w:r>
+      <w:r>
+        <w:instrText xml:space="preserve">_4- \* ARABIC </w:instrText>
+      </w:r>
+      <w:r>
+        <w:fldChar w:fldCharType="separate"/>
+      </w:r>
+      <w:r>
+        <w:rPr>
+          <w:noProof/>
+        </w:rPr>
+        <w:t>54</w:t>
+      </w:r>
+      <w:r>
+        <w:rPr>
+          <w:noProof/>
+        </w:rPr>
+        <w:fldChar w:fldCharType="end"/>
+      </w:r>
       <w:r>
         <w:t xml:space="preserve"> </w:t>
       </w:r>
@@ -17766,14 +19172,33 @@
       <w:r>
         <w:t xml:space="preserve">그림 4- </w:t>
       </w:r>
-      <w:fldSimple w:instr=" SEQ 그림_4- \* ARABIC ">
-        <w:r>
-          <w:rPr>
-            <w:noProof/>
-          </w:rPr>
-          <w:t>55</w:t>
-        </w:r>
-      </w:fldSimple>
+      <w:r>
+        <w:fldChar w:fldCharType="begin"/>
+      </w:r>
+      <w:r>
+        <w:instrText xml:space="preserve"> SEQ </w:instrText>
+      </w:r>
+      <w:r>
+        <w:instrText>그림</w:instrText>
+      </w:r>
+      <w:r>
+        <w:instrText xml:space="preserve">_4- \* ARABIC </w:instrText>
+      </w:r>
+      <w:r>
+        <w:fldChar w:fldCharType="separate"/>
+      </w:r>
+      <w:r>
+        <w:rPr>
+          <w:noProof/>
+        </w:rPr>
+        <w:t>55</w:t>
+      </w:r>
+      <w:r>
+        <w:rPr>
+          <w:noProof/>
+        </w:rPr>
+        <w:fldChar w:fldCharType="end"/>
+      </w:r>
       <w:r>
         <w:t xml:space="preserve"> get()</w:t>
       </w:r>
@@ -17843,14 +19268,33 @@
       <w:r>
         <w:t xml:space="preserve">그림 4- </w:t>
       </w:r>
-      <w:fldSimple w:instr=" SEQ 그림_4- \* ARABIC ">
-        <w:r>
-          <w:rPr>
-            <w:noProof/>
-          </w:rPr>
-          <w:t>56</w:t>
-        </w:r>
-      </w:fldSimple>
+      <w:r>
+        <w:fldChar w:fldCharType="begin"/>
+      </w:r>
+      <w:r>
+        <w:instrText xml:space="preserve"> SEQ </w:instrText>
+      </w:r>
+      <w:r>
+        <w:instrText>그림</w:instrText>
+      </w:r>
+      <w:r>
+        <w:instrText xml:space="preserve">_4- \* ARABIC </w:instrText>
+      </w:r>
+      <w:r>
+        <w:fldChar w:fldCharType="separate"/>
+      </w:r>
+      <w:r>
+        <w:rPr>
+          <w:noProof/>
+        </w:rPr>
+        <w:t>56</w:t>
+      </w:r>
+      <w:r>
+        <w:rPr>
+          <w:noProof/>
+        </w:rPr>
+        <w:fldChar w:fldCharType="end"/>
+      </w:r>
       <w:r>
         <w:t xml:space="preserve"> in </w:t>
       </w:r>
@@ -18035,14 +19479,36 @@
       <w:r>
         <w:t xml:space="preserve">그림 4- </w:t>
       </w:r>
-      <w:fldSimple w:instr=" SEQ 그림_4- \* ARABIC ">
-        <w:r>
-          <w:rPr>
-            <w:noProof/>
-          </w:rPr>
-          <w:t>57</w:t>
-        </w:r>
-      </w:fldSimple>
+      <w:r>
+        <w:fldChar w:fldCharType="begin"/>
+      </w:r>
+      <w:r>
+        <w:instrText xml:space="preserve"> </w:instrText>
+      </w:r>
+      <w:r>
+        <w:instrText xml:space="preserve">SEQ </w:instrText>
+      </w:r>
+      <w:r>
+        <w:instrText>그림</w:instrText>
+      </w:r>
+      <w:r>
+        <w:instrText xml:space="preserve">_4- \* ARABIC </w:instrText>
+      </w:r>
+      <w:r>
+        <w:fldChar w:fldCharType="separate"/>
+      </w:r>
+      <w:r>
+        <w:rPr>
+          <w:noProof/>
+        </w:rPr>
+        <w:t>57</w:t>
+      </w:r>
+      <w:r>
+        <w:rPr>
+          <w:noProof/>
+        </w:rPr>
+        <w:fldChar w:fldCharType="end"/>
+      </w:r>
       <w:r>
         <w:t xml:space="preserve"> </w:t>
       </w:r>
@@ -18169,14 +19635,33 @@
       <w:r>
         <w:t xml:space="preserve">그림 4- </w:t>
       </w:r>
-      <w:fldSimple w:instr=" SEQ 그림_4- \* ARABIC ">
-        <w:r>
-          <w:rPr>
-            <w:noProof/>
-          </w:rPr>
-          <w:t>58</w:t>
-        </w:r>
-      </w:fldSimple>
+      <w:r>
+        <w:fldChar w:fldCharType="begin"/>
+      </w:r>
+      <w:r>
+        <w:instrText xml:space="preserve"> SEQ </w:instrText>
+      </w:r>
+      <w:r>
+        <w:instrText>그림</w:instrText>
+      </w:r>
+      <w:r>
+        <w:instrText xml:space="preserve">_4- \* ARABIC </w:instrText>
+      </w:r>
+      <w:r>
+        <w:fldChar w:fldCharType="separate"/>
+      </w:r>
+      <w:r>
+        <w:rPr>
+          <w:noProof/>
+        </w:rPr>
+        <w:t>58</w:t>
+      </w:r>
+      <w:r>
+        <w:rPr>
+          <w:noProof/>
+        </w:rPr>
+        <w:fldChar w:fldCharType="end"/>
+      </w:r>
       <w:r>
         <w:t xml:space="preserve"> input()</w:t>
       </w:r>
@@ -18324,14 +19809,33 @@
       <w:r>
         <w:t xml:space="preserve">그림 4- </w:t>
       </w:r>
-      <w:fldSimple w:instr=" SEQ 그림_4- \* ARABIC ">
-        <w:r>
-          <w:rPr>
-            <w:noProof/>
-          </w:rPr>
-          <w:t>59</w:t>
-        </w:r>
-      </w:fldSimple>
+      <w:r>
+        <w:fldChar w:fldCharType="begin"/>
+      </w:r>
+      <w:r>
+        <w:instrText xml:space="preserve"> SEQ </w:instrText>
+      </w:r>
+      <w:r>
+        <w:instrText>그림</w:instrText>
+      </w:r>
+      <w:r>
+        <w:instrText xml:space="preserve">_4- \* ARABIC </w:instrText>
+      </w:r>
+      <w:r>
+        <w:fldChar w:fldCharType="separate"/>
+      </w:r>
+      <w:r>
+        <w:rPr>
+          <w:noProof/>
+        </w:rPr>
+        <w:t>59</w:t>
+      </w:r>
+      <w:r>
+        <w:rPr>
+          <w:noProof/>
+        </w:rPr>
+        <w:fldChar w:fldCharType="end"/>
+      </w:r>
       <w:r>
         <w:t xml:space="preserve"> </w:t>
       </w:r>
@@ -18455,14 +19959,33 @@
       <w:r>
         <w:t xml:space="preserve">그림 4- </w:t>
       </w:r>
-      <w:fldSimple w:instr=" SEQ 그림_4- \* ARABIC ">
-        <w:r>
-          <w:rPr>
-            <w:noProof/>
-          </w:rPr>
-          <w:t>60</w:t>
-        </w:r>
-      </w:fldSimple>
+      <w:r>
+        <w:fldChar w:fldCharType="begin"/>
+      </w:r>
+      <w:r>
+        <w:instrText xml:space="preserve"> SEQ </w:instrText>
+      </w:r>
+      <w:r>
+        <w:instrText>그림</w:instrText>
+      </w:r>
+      <w:r>
+        <w:instrText xml:space="preserve">_4- \* ARABIC </w:instrText>
+      </w:r>
+      <w:r>
+        <w:fldChar w:fldCharType="separate"/>
+      </w:r>
+      <w:r>
+        <w:rPr>
+          <w:noProof/>
+        </w:rPr>
+        <w:t>60</w:t>
+      </w:r>
+      <w:r>
+        <w:rPr>
+          <w:noProof/>
+        </w:rPr>
+        <w:fldChar w:fldCharType="end"/>
+      </w:r>
       <w:r>
         <w:rPr>
           <w:rFonts w:hint="eastAsia"/>
@@ -18549,14 +20072,33 @@
       <w:r>
         <w:t xml:space="preserve">그림 4- </w:t>
       </w:r>
-      <w:fldSimple w:instr=" SEQ 그림_4- \* ARABIC ">
-        <w:r>
-          <w:rPr>
-            <w:noProof/>
-          </w:rPr>
-          <w:t>61</w:t>
-        </w:r>
-      </w:fldSimple>
+      <w:r>
+        <w:fldChar w:fldCharType="begin"/>
+      </w:r>
+      <w:r>
+        <w:instrText xml:space="preserve"> SEQ </w:instrText>
+      </w:r>
+      <w:r>
+        <w:instrText>그림</w:instrText>
+      </w:r>
+      <w:r>
+        <w:instrText xml:space="preserve">_4- \* ARABIC </w:instrText>
+      </w:r>
+      <w:r>
+        <w:fldChar w:fldCharType="separate"/>
+      </w:r>
+      <w:r>
+        <w:rPr>
+          <w:noProof/>
+        </w:rPr>
+        <w:t>61</w:t>
+      </w:r>
+      <w:r>
+        <w:rPr>
+          <w:noProof/>
+        </w:rPr>
+        <w:fldChar w:fldCharType="end"/>
+      </w:r>
       <w:r>
         <w:rPr>
           <w:rFonts w:hint="eastAsia"/>
@@ -19247,21 +20789,35 @@
         <w:jc w:val="center"/>
       </w:pPr>
       <w:r>
-        <w:t>표</w:t>
-      </w:r>
-      <w:bookmarkStart w:id="28" w:name="_GoBack"/>
-      <w:bookmarkEnd w:id="28"/>
-      <w:r>
-        <w:t xml:space="preserve"> 5- </w:t>
-      </w:r>
-      <w:fldSimple w:instr=" SEQ 표_5- \* ARABIC ">
-        <w:r>
-          <w:rPr>
-            <w:noProof/>
-          </w:rPr>
-          <w:t>1</w:t>
-        </w:r>
-      </w:fldSimple>
+        <w:t xml:space="preserve">표 5- </w:t>
+      </w:r>
+      <w:r>
+        <w:fldChar w:fldCharType="begin"/>
+      </w:r>
+      <w:r>
+        <w:instrText xml:space="preserve"> SEQ </w:instrText>
+      </w:r>
+      <w:r>
+        <w:instrText>표</w:instrText>
+      </w:r>
+      <w:r>
+        <w:instrText xml:space="preserve">_5- \* ARABIC </w:instrText>
+      </w:r>
+      <w:r>
+        <w:fldChar w:fldCharType="separate"/>
+      </w:r>
+      <w:r>
+        <w:rPr>
+          <w:noProof/>
+        </w:rPr>
+        <w:t>1</w:t>
+      </w:r>
+      <w:r>
+        <w:rPr>
+          <w:noProof/>
+        </w:rPr>
+        <w:fldChar w:fldCharType="end"/>
+      </w:r>
       <w:r>
         <w:t xml:space="preserve"> </w:t>
       </w:r>
@@ -19288,7 +20844,7 @@
       <w:pPr>
         <w:pStyle w:val="3"/>
       </w:pPr>
-      <w:bookmarkStart w:id="29" w:name="_Toc520581240"/>
+      <w:bookmarkStart w:id="28" w:name="_Toc520581240"/>
       <w:r>
         <w:rPr>
           <w:rFonts w:hint="eastAsia"/>
@@ -19296,7 +20852,7 @@
         <w:lastRenderedPageBreak/>
         <w:t>비교 연산자</w:t>
       </w:r>
-      <w:bookmarkEnd w:id="29"/>
+      <w:bookmarkEnd w:id="28"/>
     </w:p>
     <w:p>
       <w:r>
@@ -19833,14 +21389,33 @@
       <w:r>
         <w:t xml:space="preserve">표 5- </w:t>
       </w:r>
-      <w:fldSimple w:instr=" SEQ 표_5- \* ARABIC ">
-        <w:r>
-          <w:rPr>
-            <w:noProof/>
-          </w:rPr>
-          <w:t>2</w:t>
-        </w:r>
-      </w:fldSimple>
+      <w:r>
+        <w:fldChar w:fldCharType="begin"/>
+      </w:r>
+      <w:r>
+        <w:instrText xml:space="preserve"> SEQ </w:instrText>
+      </w:r>
+      <w:r>
+        <w:instrText>표</w:instrText>
+      </w:r>
+      <w:r>
+        <w:instrText xml:space="preserve">_5- \* ARABIC </w:instrText>
+      </w:r>
+      <w:r>
+        <w:fldChar w:fldCharType="separate"/>
+      </w:r>
+      <w:r>
+        <w:rPr>
+          <w:noProof/>
+        </w:rPr>
+        <w:t>2</w:t>
+      </w:r>
+      <w:r>
+        <w:rPr>
+          <w:noProof/>
+        </w:rPr>
+        <w:fldChar w:fldCharType="end"/>
+      </w:r>
       <w:r>
         <w:t xml:space="preserve"> </w:t>
       </w:r>
@@ -19855,14 +21430,14 @@
       <w:pPr>
         <w:pStyle w:val="3"/>
       </w:pPr>
-      <w:bookmarkStart w:id="30" w:name="_Toc520581241"/>
+      <w:bookmarkStart w:id="29" w:name="_Toc520581241"/>
       <w:r>
         <w:rPr>
           <w:rFonts w:hint="eastAsia"/>
         </w:rPr>
         <w:t>할당 연산자</w:t>
       </w:r>
-      <w:bookmarkEnd w:id="30"/>
+      <w:bookmarkEnd w:id="29"/>
     </w:p>
     <w:p>
       <w:r>
@@ -20490,14 +22065,33 @@
       <w:r>
         <w:t xml:space="preserve">표 5- </w:t>
       </w:r>
-      <w:fldSimple w:instr=" SEQ 표_5- \* ARABIC ">
-        <w:r>
-          <w:rPr>
-            <w:noProof/>
-          </w:rPr>
-          <w:t>3</w:t>
-        </w:r>
-      </w:fldSimple>
+      <w:r>
+        <w:fldChar w:fldCharType="begin"/>
+      </w:r>
+      <w:r>
+        <w:instrText xml:space="preserve"> SEQ </w:instrText>
+      </w:r>
+      <w:r>
+        <w:instrText>표</w:instrText>
+      </w:r>
+      <w:r>
+        <w:instrText xml:space="preserve">_5- \* ARABIC </w:instrText>
+      </w:r>
+      <w:r>
+        <w:fldChar w:fldCharType="separate"/>
+      </w:r>
+      <w:r>
+        <w:rPr>
+          <w:noProof/>
+        </w:rPr>
+        <w:t>3</w:t>
+      </w:r>
+      <w:r>
+        <w:rPr>
+          <w:noProof/>
+        </w:rPr>
+        <w:fldChar w:fldCharType="end"/>
+      </w:r>
       <w:r>
         <w:t xml:space="preserve"> </w:t>
       </w:r>
@@ -20512,14 +22106,14 @@
       <w:pPr>
         <w:pStyle w:val="3"/>
       </w:pPr>
-      <w:bookmarkStart w:id="31" w:name="_Toc520581242"/>
+      <w:bookmarkStart w:id="30" w:name="_Toc520581242"/>
       <w:r>
         <w:rPr>
           <w:rFonts w:hint="eastAsia"/>
         </w:rPr>
         <w:t>비트 연산자</w:t>
       </w:r>
-      <w:bookmarkEnd w:id="31"/>
+      <w:bookmarkEnd w:id="30"/>
     </w:p>
     <w:p>
       <w:r>
@@ -21235,14 +22829,33 @@
       <w:r>
         <w:t xml:space="preserve">표 5- </w:t>
       </w:r>
-      <w:fldSimple w:instr=" SEQ 표_5- \* ARABIC ">
-        <w:r>
-          <w:rPr>
-            <w:noProof/>
-          </w:rPr>
-          <w:t>4</w:t>
-        </w:r>
-      </w:fldSimple>
+      <w:r>
+        <w:fldChar w:fldCharType="begin"/>
+      </w:r>
+      <w:r>
+        <w:instrText xml:space="preserve"> SEQ </w:instrText>
+      </w:r>
+      <w:r>
+        <w:instrText>표</w:instrText>
+      </w:r>
+      <w:r>
+        <w:instrText xml:space="preserve">_5- \* ARABIC </w:instrText>
+      </w:r>
+      <w:r>
+        <w:fldChar w:fldCharType="separate"/>
+      </w:r>
+      <w:r>
+        <w:rPr>
+          <w:noProof/>
+        </w:rPr>
+        <w:t>4</w:t>
+      </w:r>
+      <w:r>
+        <w:rPr>
+          <w:noProof/>
+        </w:rPr>
+        <w:fldChar w:fldCharType="end"/>
+      </w:r>
       <w:r>
         <w:t xml:space="preserve"> </w:t>
       </w:r>
@@ -21269,7 +22882,7 @@
       <w:pPr>
         <w:pStyle w:val="3"/>
       </w:pPr>
-      <w:bookmarkStart w:id="32" w:name="_Toc520581243"/>
+      <w:bookmarkStart w:id="31" w:name="_Toc520581243"/>
       <w:r>
         <w:rPr>
           <w:rFonts w:hint="eastAsia"/>
@@ -21277,7 +22890,7 @@
         <w:lastRenderedPageBreak/>
         <w:t>논리 연산자</w:t>
       </w:r>
-      <w:bookmarkEnd w:id="32"/>
+      <w:bookmarkEnd w:id="31"/>
     </w:p>
     <w:p>
       <w:r>
@@ -21695,14 +23308,33 @@
       <w:r>
         <w:t xml:space="preserve">표 5- </w:t>
       </w:r>
-      <w:fldSimple w:instr=" SEQ 표_5- \* ARABIC ">
-        <w:r>
-          <w:rPr>
-            <w:noProof/>
-          </w:rPr>
-          <w:t>5</w:t>
-        </w:r>
-      </w:fldSimple>
+      <w:r>
+        <w:fldChar w:fldCharType="begin"/>
+      </w:r>
+      <w:r>
+        <w:instrText xml:space="preserve"> SEQ </w:instrText>
+      </w:r>
+      <w:r>
+        <w:instrText>표</w:instrText>
+      </w:r>
+      <w:r>
+        <w:instrText xml:space="preserve">_5- \* ARABIC </w:instrText>
+      </w:r>
+      <w:r>
+        <w:fldChar w:fldCharType="separate"/>
+      </w:r>
+      <w:r>
+        <w:rPr>
+          <w:noProof/>
+        </w:rPr>
+        <w:t>5</w:t>
+      </w:r>
+      <w:r>
+        <w:rPr>
+          <w:noProof/>
+        </w:rPr>
+        <w:fldChar w:fldCharType="end"/>
+      </w:r>
       <w:r>
         <w:t xml:space="preserve"> </w:t>
       </w:r>
@@ -21717,24 +23349,32 @@
       <w:pPr>
         <w:pStyle w:val="3"/>
       </w:pPr>
-      <w:bookmarkStart w:id="33" w:name="_Toc520581244"/>
+      <w:bookmarkStart w:id="32" w:name="_Toc520581244"/>
       <w:r>
         <w:rPr>
           <w:rFonts w:hint="eastAsia"/>
         </w:rPr>
         <w:t>멤버 연산자</w:t>
       </w:r>
+      <w:bookmarkEnd w:id="32"/>
+    </w:p>
+    <w:p>
+      <w:r>
+        <w:rPr>
+          <w:rFonts w:hint="eastAsia"/>
+        </w:rPr>
+        <w:t>a</w:t>
+      </w:r>
+      <w:r>
+        <w:t xml:space="preserve"> = 1</w:t>
+      </w:r>
+      <w:r>
+        <w:t>0</w:t>
+      </w:r>
+      <w:bookmarkStart w:id="33" w:name="_GoBack"/>
       <w:bookmarkEnd w:id="33"/>
-    </w:p>
-    <w:p>
-      <w:r>
-        <w:rPr>
-          <w:rFonts w:hint="eastAsia"/>
-        </w:rPr>
-        <w:t>a</w:t>
-      </w:r>
-      <w:r>
-        <w:t xml:space="preserve"> = 10, b = 10, list = [1, 2, 3, 4, 5]</w:t>
+      <w:r>
+        <w:t>, b = 10, list = [1, 2, 3, 4, 5]</w:t>
       </w:r>
       <w:r>
         <w:rPr>
@@ -21951,14 +23591,33 @@
       <w:r>
         <w:t xml:space="preserve">표 5- </w:t>
       </w:r>
-      <w:fldSimple w:instr=" SEQ 표_5- \* ARABIC ">
-        <w:r>
-          <w:rPr>
-            <w:noProof/>
-          </w:rPr>
-          <w:t>6</w:t>
-        </w:r>
-      </w:fldSimple>
+      <w:r>
+        <w:fldChar w:fldCharType="begin"/>
+      </w:r>
+      <w:r>
+        <w:instrText xml:space="preserve"> SEQ </w:instrText>
+      </w:r>
+      <w:r>
+        <w:instrText>표</w:instrText>
+      </w:r>
+      <w:r>
+        <w:instrText xml:space="preserve">_5- \* ARABIC </w:instrText>
+      </w:r>
+      <w:r>
+        <w:fldChar w:fldCharType="separate"/>
+      </w:r>
+      <w:r>
+        <w:rPr>
+          <w:noProof/>
+        </w:rPr>
+        <w:t>6</w:t>
+      </w:r>
+      <w:r>
+        <w:rPr>
+          <w:noProof/>
+        </w:rPr>
+        <w:fldChar w:fldCharType="end"/>
+      </w:r>
       <w:r>
         <w:t xml:space="preserve"> </w:t>
       </w:r>
@@ -22189,14 +23848,33 @@
       <w:r>
         <w:t xml:space="preserve">표 5- </w:t>
       </w:r>
-      <w:fldSimple w:instr=" SEQ 표_5- \* ARABIC ">
-        <w:r>
-          <w:rPr>
-            <w:noProof/>
-          </w:rPr>
-          <w:t>7</w:t>
-        </w:r>
-      </w:fldSimple>
+      <w:r>
+        <w:fldChar w:fldCharType="begin"/>
+      </w:r>
+      <w:r>
+        <w:instrText xml:space="preserve"> SEQ </w:instrText>
+      </w:r>
+      <w:r>
+        <w:instrText>표</w:instrText>
+      </w:r>
+      <w:r>
+        <w:instrText xml:space="preserve">_5- \* ARABIC </w:instrText>
+      </w:r>
+      <w:r>
+        <w:fldChar w:fldCharType="separate"/>
+      </w:r>
+      <w:r>
+        <w:rPr>
+          <w:noProof/>
+        </w:rPr>
+        <w:t>7</w:t>
+      </w:r>
+      <w:r>
+        <w:rPr>
+          <w:noProof/>
+        </w:rPr>
+        <w:fldChar w:fldCharType="end"/>
+      </w:r>
       <w:r>
         <w:t xml:space="preserve"> </w:t>
       </w:r>
@@ -22705,14 +24383,33 @@
       <w:r>
         <w:t xml:space="preserve">표 5- </w:t>
       </w:r>
-      <w:fldSimple w:instr=" SEQ 표_5- \* ARABIC ">
-        <w:r>
-          <w:rPr>
-            <w:noProof/>
-          </w:rPr>
-          <w:t>8</w:t>
-        </w:r>
-      </w:fldSimple>
+      <w:r>
+        <w:fldChar w:fldCharType="begin"/>
+      </w:r>
+      <w:r>
+        <w:instrText xml:space="preserve"> SEQ </w:instrText>
+      </w:r>
+      <w:r>
+        <w:instrText>표</w:instrText>
+      </w:r>
+      <w:r>
+        <w:instrText xml:space="preserve">_5- \* ARABIC </w:instrText>
+      </w:r>
+      <w:r>
+        <w:fldChar w:fldCharType="separate"/>
+      </w:r>
+      <w:r>
+        <w:rPr>
+          <w:noProof/>
+        </w:rPr>
+        <w:t>8</w:t>
+      </w:r>
+      <w:r>
+        <w:rPr>
+          <w:noProof/>
+        </w:rPr>
+        <w:fldChar w:fldCharType="end"/>
+      </w:r>
       <w:r>
         <w:t xml:space="preserve"> </w:t>
       </w:r>
@@ -23002,14 +24699,33 @@
                             <w:r>
                               <w:t xml:space="preserve">순서도 5- </w:t>
                             </w:r>
-                            <w:fldSimple w:instr=" SEQ 순서도_5- \* ARABIC ">
-                              <w:r>
-                                <w:rPr>
-                                  <w:noProof/>
-                                </w:rPr>
-                                <w:t>1</w:t>
-                              </w:r>
-                            </w:fldSimple>
+                            <w:r>
+                              <w:fldChar w:fldCharType="begin"/>
+                            </w:r>
+                            <w:r>
+                              <w:instrText xml:space="preserve"> SEQ </w:instrText>
+                            </w:r>
+                            <w:r>
+                              <w:instrText>순서도</w:instrText>
+                            </w:r>
+                            <w:r>
+                              <w:instrText xml:space="preserve">_5- \* ARABIC </w:instrText>
+                            </w:r>
+                            <w:r>
+                              <w:fldChar w:fldCharType="separate"/>
+                            </w:r>
+                            <w:r>
+                              <w:rPr>
+                                <w:noProof/>
+                              </w:rPr>
+                              <w:t>1</w:t>
+                            </w:r>
+                            <w:r>
+                              <w:rPr>
+                                <w:noProof/>
+                              </w:rPr>
+                              <w:fldChar w:fldCharType="end"/>
+                            </w:r>
                             <w:r>
                               <w:t xml:space="preserve"> if</w:t>
                             </w:r>
@@ -23167,14 +24883,33 @@
       <w:r>
         <w:t xml:space="preserve">코드 5- </w:t>
       </w:r>
-      <w:fldSimple w:instr=" SEQ 코드_5- \* ARABIC ">
-        <w:r>
-          <w:rPr>
-            <w:noProof/>
-          </w:rPr>
-          <w:t>1</w:t>
-        </w:r>
-      </w:fldSimple>
+      <w:r>
+        <w:fldChar w:fldCharType="begin"/>
+      </w:r>
+      <w:r>
+        <w:instrText xml:space="preserve"> SEQ </w:instrText>
+      </w:r>
+      <w:r>
+        <w:instrText>코드</w:instrText>
+      </w:r>
+      <w:r>
+        <w:instrText xml:space="preserve">_5- \* ARABIC </w:instrText>
+      </w:r>
+      <w:r>
+        <w:fldChar w:fldCharType="separate"/>
+      </w:r>
+      <w:r>
+        <w:rPr>
+          <w:noProof/>
+        </w:rPr>
+        <w:t>1</w:t>
+      </w:r>
+      <w:r>
+        <w:rPr>
+          <w:noProof/>
+        </w:rPr>
+        <w:fldChar w:fldCharType="end"/>
+      </w:r>
       <w:r>
         <w:t xml:space="preserve"> </w:t>
       </w:r>
@@ -23399,14 +25134,33 @@
       <w:r>
         <w:t xml:space="preserve">코드 5- </w:t>
       </w:r>
-      <w:fldSimple w:instr=" SEQ 코드_5- \* ARABIC ">
-        <w:r>
-          <w:rPr>
-            <w:noProof/>
-          </w:rPr>
-          <w:t>2</w:t>
-        </w:r>
-      </w:fldSimple>
+      <w:r>
+        <w:fldChar w:fldCharType="begin"/>
+      </w:r>
+      <w:r>
+        <w:instrText xml:space="preserve"> SEQ </w:instrText>
+      </w:r>
+      <w:r>
+        <w:instrText>코드</w:instrText>
+      </w:r>
+      <w:r>
+        <w:instrText xml:space="preserve">_5- \* ARABIC </w:instrText>
+      </w:r>
+      <w:r>
+        <w:fldChar w:fldCharType="separate"/>
+      </w:r>
+      <w:r>
+        <w:rPr>
+          <w:noProof/>
+        </w:rPr>
+        <w:t>2</w:t>
+      </w:r>
+      <w:r>
+        <w:rPr>
+          <w:noProof/>
+        </w:rPr>
+        <w:fldChar w:fldCharType="end"/>
+      </w:r>
       <w:r>
         <w:t xml:space="preserve"> </w:t>
       </w:r>
@@ -23538,14 +25292,33 @@
       <w:r>
         <w:t xml:space="preserve">코드 5- </w:t>
       </w:r>
-      <w:fldSimple w:instr=" SEQ 코드_5- \* ARABIC ">
-        <w:r>
-          <w:rPr>
-            <w:noProof/>
-          </w:rPr>
-          <w:t>3</w:t>
-        </w:r>
-      </w:fldSimple>
+      <w:r>
+        <w:fldChar w:fldCharType="begin"/>
+      </w:r>
+      <w:r>
+        <w:instrText xml:space="preserve"> SEQ </w:instrText>
+      </w:r>
+      <w:r>
+        <w:instrText>코드</w:instrText>
+      </w:r>
+      <w:r>
+        <w:instrText xml:space="preserve">_5- \* ARABIC </w:instrText>
+      </w:r>
+      <w:r>
+        <w:fldChar w:fldCharType="separate"/>
+      </w:r>
+      <w:r>
+        <w:rPr>
+          <w:noProof/>
+        </w:rPr>
+        <w:t>3</w:t>
+      </w:r>
+      <w:r>
+        <w:rPr>
+          <w:noProof/>
+        </w:rPr>
+        <w:fldChar w:fldCharType="end"/>
+      </w:r>
       <w:r>
         <w:t xml:space="preserve"> </w:t>
       </w:r>
@@ -23683,14 +25456,33 @@
       <w:r>
         <w:t xml:space="preserve">코드 5- </w:t>
       </w:r>
-      <w:fldSimple w:instr=" SEQ 코드_5- \* ARABIC ">
-        <w:r>
-          <w:rPr>
-            <w:noProof/>
-          </w:rPr>
-          <w:t>4</w:t>
-        </w:r>
-      </w:fldSimple>
+      <w:r>
+        <w:fldChar w:fldCharType="begin"/>
+      </w:r>
+      <w:r>
+        <w:instrText xml:space="preserve"> SEQ </w:instrText>
+      </w:r>
+      <w:r>
+        <w:instrText>코드</w:instrText>
+      </w:r>
+      <w:r>
+        <w:instrText xml:space="preserve">_5- \* ARABIC </w:instrText>
+      </w:r>
+      <w:r>
+        <w:fldChar w:fldCharType="separate"/>
+      </w:r>
+      <w:r>
+        <w:rPr>
+          <w:noProof/>
+        </w:rPr>
+        <w:t>4</w:t>
+      </w:r>
+      <w:r>
+        <w:rPr>
+          <w:noProof/>
+        </w:rPr>
+        <w:fldChar w:fldCharType="end"/>
+      </w:r>
       <w:r>
         <w:t xml:space="preserve"> pass</w:t>
       </w:r>
@@ -23994,14 +25786,33 @@
       <w:r>
         <w:t xml:space="preserve">코드 5- </w:t>
       </w:r>
-      <w:fldSimple w:instr=" SEQ 코드_5- \* ARABIC ">
-        <w:r>
-          <w:rPr>
-            <w:noProof/>
-          </w:rPr>
-          <w:t>5</w:t>
-        </w:r>
-      </w:fldSimple>
+      <w:r>
+        <w:fldChar w:fldCharType="begin"/>
+      </w:r>
+      <w:r>
+        <w:instrText xml:space="preserve"> SEQ </w:instrText>
+      </w:r>
+      <w:r>
+        <w:instrText>코드</w:instrText>
+      </w:r>
+      <w:r>
+        <w:instrText xml:space="preserve">_5- \* ARABIC </w:instrText>
+      </w:r>
+      <w:r>
+        <w:fldChar w:fldCharType="separate"/>
+      </w:r>
+      <w:r>
+        <w:rPr>
+          <w:noProof/>
+        </w:rPr>
+        <w:t>5</w:t>
+      </w:r>
+      <w:r>
+        <w:rPr>
+          <w:noProof/>
+        </w:rPr>
+        <w:fldChar w:fldCharType="end"/>
+      </w:r>
       <w:r>
         <w:t xml:space="preserve"> </w:t>
       </w:r>
@@ -24243,14 +26054,33 @@
       <w:r>
         <w:t xml:space="preserve">코드 5- </w:t>
       </w:r>
-      <w:fldSimple w:instr=" SEQ 코드_5- \* ARABIC ">
-        <w:r>
-          <w:rPr>
-            <w:noProof/>
-          </w:rPr>
-          <w:t>6</w:t>
-        </w:r>
-      </w:fldSimple>
+      <w:r>
+        <w:fldChar w:fldCharType="begin"/>
+      </w:r>
+      <w:r>
+        <w:instrText xml:space="preserve"> SEQ </w:instrText>
+      </w:r>
+      <w:r>
+        <w:instrText>코드</w:instrText>
+      </w:r>
+      <w:r>
+        <w:instrText xml:space="preserve">_5- \* ARABIC </w:instrText>
+      </w:r>
+      <w:r>
+        <w:fldChar w:fldCharType="separate"/>
+      </w:r>
+      <w:r>
+        <w:rPr>
+          <w:noProof/>
+        </w:rPr>
+        <w:t>6</w:t>
+      </w:r>
+      <w:r>
+        <w:rPr>
+          <w:noProof/>
+        </w:rPr>
+        <w:fldChar w:fldCharType="end"/>
+      </w:r>
       <w:r>
         <w:t xml:space="preserve"> for</w:t>
       </w:r>
@@ -24371,14 +26201,33 @@
       <w:r>
         <w:t xml:space="preserve">그림 5- </w:t>
       </w:r>
-      <w:fldSimple w:instr=" SEQ 그림_5- \* ARABIC ">
-        <w:r>
-          <w:rPr>
-            <w:noProof/>
-          </w:rPr>
-          <w:t>1</w:t>
-        </w:r>
-      </w:fldSimple>
+      <w:r>
+        <w:fldChar w:fldCharType="begin"/>
+      </w:r>
+      <w:r>
+        <w:instrText xml:space="preserve"> SEQ </w:instrText>
+      </w:r>
+      <w:r>
+        <w:instrText>그림</w:instrText>
+      </w:r>
+      <w:r>
+        <w:instrText xml:space="preserve">_5- \* ARABIC </w:instrText>
+      </w:r>
+      <w:r>
+        <w:fldChar w:fldCharType="separate"/>
+      </w:r>
+      <w:r>
+        <w:rPr>
+          <w:noProof/>
+        </w:rPr>
+        <w:t>1</w:t>
+      </w:r>
+      <w:r>
+        <w:rPr>
+          <w:noProof/>
+        </w:rPr>
+        <w:fldChar w:fldCharType="end"/>
+      </w:r>
       <w:r>
         <w:t xml:space="preserve"> </w:t>
       </w:r>
@@ -24544,14 +26393,33 @@
       <w:r>
         <w:t xml:space="preserve">그림 5- </w:t>
       </w:r>
-      <w:fldSimple w:instr=" SEQ 그림_5- \* ARABIC ">
-        <w:r>
-          <w:rPr>
-            <w:noProof/>
-          </w:rPr>
-          <w:t>2</w:t>
-        </w:r>
-      </w:fldSimple>
+      <w:r>
+        <w:fldChar w:fldCharType="begin"/>
+      </w:r>
+      <w:r>
+        <w:instrText xml:space="preserve"> SEQ </w:instrText>
+      </w:r>
+      <w:r>
+        <w:instrText>그림</w:instrText>
+      </w:r>
+      <w:r>
+        <w:instrText xml:space="preserve">_5- \* ARABIC </w:instrText>
+      </w:r>
+      <w:r>
+        <w:fldChar w:fldCharType="separate"/>
+      </w:r>
+      <w:r>
+        <w:rPr>
+          <w:noProof/>
+        </w:rPr>
+        <w:t>2</w:t>
+      </w:r>
+      <w:r>
+        <w:rPr>
+          <w:noProof/>
+        </w:rPr>
+        <w:fldChar w:fldCharType="end"/>
+      </w:r>
       <w:r>
         <w:t xml:space="preserve"> for</w:t>
       </w:r>
@@ -24762,14 +26630,33 @@
       <w:r>
         <w:t xml:space="preserve">코드 5- </w:t>
       </w:r>
-      <w:fldSimple w:instr=" SEQ 코드_5- \* ARABIC ">
-        <w:r>
-          <w:rPr>
-            <w:noProof/>
-          </w:rPr>
-          <w:t>7</w:t>
-        </w:r>
-      </w:fldSimple>
+      <w:r>
+        <w:fldChar w:fldCharType="begin"/>
+      </w:r>
+      <w:r>
+        <w:instrText xml:space="preserve"> SEQ </w:instrText>
+      </w:r>
+      <w:r>
+        <w:instrText>코드</w:instrText>
+      </w:r>
+      <w:r>
+        <w:instrText xml:space="preserve">_5- \* ARABIC </w:instrText>
+      </w:r>
+      <w:r>
+        <w:fldChar w:fldCharType="separate"/>
+      </w:r>
+      <w:r>
+        <w:rPr>
+          <w:noProof/>
+        </w:rPr>
+        <w:t>7</w:t>
+      </w:r>
+      <w:r>
+        <w:rPr>
+          <w:noProof/>
+        </w:rPr>
+        <w:fldChar w:fldCharType="end"/>
+      </w:r>
       <w:r>
         <w:t xml:space="preserve"> </w:t>
       </w:r>
@@ -25000,14 +26887,33 @@
       <w:r>
         <w:t xml:space="preserve">코드 5- </w:t>
       </w:r>
-      <w:fldSimple w:instr=" SEQ 코드_5- \* ARABIC ">
-        <w:r>
-          <w:rPr>
-            <w:noProof/>
-          </w:rPr>
-          <w:t>8</w:t>
-        </w:r>
-      </w:fldSimple>
+      <w:r>
+        <w:fldChar w:fldCharType="begin"/>
+      </w:r>
+      <w:r>
+        <w:instrText xml:space="preserve"> SEQ </w:instrText>
+      </w:r>
+      <w:r>
+        <w:instrText>코드</w:instrText>
+      </w:r>
+      <w:r>
+        <w:instrText xml:space="preserve">_5- \* ARABIC </w:instrText>
+      </w:r>
+      <w:r>
+        <w:fldChar w:fldCharType="separate"/>
+      </w:r>
+      <w:r>
+        <w:rPr>
+          <w:noProof/>
+        </w:rPr>
+        <w:t>8</w:t>
+      </w:r>
+      <w:r>
+        <w:rPr>
+          <w:noProof/>
+        </w:rPr>
+        <w:fldChar w:fldCharType="end"/>
+      </w:r>
       <w:r>
         <w:t xml:space="preserve"> </w:t>
       </w:r>
@@ -25210,14 +27116,33 @@
       <w:r>
         <w:t xml:space="preserve">그림 5- </w:t>
       </w:r>
-      <w:fldSimple w:instr=" SEQ 그림_5- \* ARABIC ">
-        <w:r>
-          <w:rPr>
-            <w:noProof/>
-          </w:rPr>
-          <w:t>3</w:t>
-        </w:r>
-      </w:fldSimple>
+      <w:r>
+        <w:fldChar w:fldCharType="begin"/>
+      </w:r>
+      <w:r>
+        <w:instrText xml:space="preserve"> SEQ </w:instrText>
+      </w:r>
+      <w:r>
+        <w:instrText>그림</w:instrText>
+      </w:r>
+      <w:r>
+        <w:instrText xml:space="preserve">_5- \* ARABIC </w:instrText>
+      </w:r>
+      <w:r>
+        <w:fldChar w:fldCharType="separate"/>
+      </w:r>
+      <w:r>
+        <w:rPr>
+          <w:noProof/>
+        </w:rPr>
+        <w:t>3</w:t>
+      </w:r>
+      <w:r>
+        <w:rPr>
+          <w:noProof/>
+        </w:rPr>
+        <w:fldChar w:fldCharType="end"/>
+      </w:r>
       <w:r>
         <w:t xml:space="preserve"> </w:t>
       </w:r>
@@ -25410,14 +27335,33 @@
       <w:r>
         <w:t xml:space="preserve">코드 5- </w:t>
       </w:r>
-      <w:fldSimple w:instr=" SEQ 코드_5- \* ARABIC ">
-        <w:r>
-          <w:rPr>
-            <w:noProof/>
-          </w:rPr>
-          <w:t>9</w:t>
-        </w:r>
-      </w:fldSimple>
+      <w:r>
+        <w:fldChar w:fldCharType="begin"/>
+      </w:r>
+      <w:r>
+        <w:instrText xml:space="preserve"> SEQ </w:instrText>
+      </w:r>
+      <w:r>
+        <w:instrText>코드</w:instrText>
+      </w:r>
+      <w:r>
+        <w:instrText xml:space="preserve">_5- \* ARABIC </w:instrText>
+      </w:r>
+      <w:r>
+        <w:fldChar w:fldCharType="separate"/>
+      </w:r>
+      <w:r>
+        <w:rPr>
+          <w:noProof/>
+        </w:rPr>
+        <w:t>9</w:t>
+      </w:r>
+      <w:r>
+        <w:rPr>
+          <w:noProof/>
+        </w:rPr>
+        <w:fldChar w:fldCharType="end"/>
+      </w:r>
       <w:r>
         <w:t xml:space="preserve"> range</w:t>
       </w:r>
@@ -25846,14 +27790,33 @@
       <w:r>
         <w:t xml:space="preserve">코드 5- </w:t>
       </w:r>
-      <w:fldSimple w:instr=" SEQ 코드_5- \* ARABIC ">
-        <w:r>
-          <w:rPr>
-            <w:noProof/>
-          </w:rPr>
-          <w:t>10</w:t>
-        </w:r>
-      </w:fldSimple>
+      <w:r>
+        <w:fldChar w:fldCharType="begin"/>
+      </w:r>
+      <w:r>
+        <w:instrText xml:space="preserve"> SEQ </w:instrText>
+      </w:r>
+      <w:r>
+        <w:instrText>코드</w:instrText>
+      </w:r>
+      <w:r>
+        <w:instrText xml:space="preserve">_5- \* ARABIC </w:instrText>
+      </w:r>
+      <w:r>
+        <w:fldChar w:fldCharType="separate"/>
+      </w:r>
+      <w:r>
+        <w:rPr>
+          <w:noProof/>
+        </w:rPr>
+        <w:t>10</w:t>
+      </w:r>
+      <w:r>
+        <w:rPr>
+          <w:noProof/>
+        </w:rPr>
+        <w:fldChar w:fldCharType="end"/>
+      </w:r>
       <w:r>
         <w:t xml:space="preserve"> </w:t>
       </w:r>
@@ -25955,14 +27918,33 @@
       <w:r>
         <w:t xml:space="preserve">그림 5- </w:t>
       </w:r>
-      <w:fldSimple w:instr=" SEQ 그림_5- \* ARABIC ">
-        <w:r>
-          <w:rPr>
-            <w:noProof/>
-          </w:rPr>
-          <w:t>4</w:t>
-        </w:r>
-      </w:fldSimple>
+      <w:r>
+        <w:fldChar w:fldCharType="begin"/>
+      </w:r>
+      <w:r>
+        <w:instrText xml:space="preserve"> SEQ </w:instrText>
+      </w:r>
+      <w:r>
+        <w:instrText>그림</w:instrText>
+      </w:r>
+      <w:r>
+        <w:instrText xml:space="preserve">_5- \* ARABIC </w:instrText>
+      </w:r>
+      <w:r>
+        <w:fldChar w:fldCharType="separate"/>
+      </w:r>
+      <w:r>
+        <w:rPr>
+          <w:noProof/>
+        </w:rPr>
+        <w:t>4</w:t>
+      </w:r>
+      <w:r>
+        <w:rPr>
+          <w:noProof/>
+        </w:rPr>
+        <w:fldChar w:fldCharType="end"/>
+      </w:r>
       <w:r>
         <w:t xml:space="preserve"> for</w:t>
       </w:r>
@@ -26111,14 +28093,33 @@
       <w:r>
         <w:t xml:space="preserve">그림 5- </w:t>
       </w:r>
-      <w:fldSimple w:instr=" SEQ 그림_5- \* ARABIC ">
-        <w:r>
-          <w:rPr>
-            <w:noProof/>
-          </w:rPr>
-          <w:t>5</w:t>
-        </w:r>
-      </w:fldSimple>
+      <w:r>
+        <w:fldChar w:fldCharType="begin"/>
+      </w:r>
+      <w:r>
+        <w:instrText xml:space="preserve"> SEQ </w:instrText>
+      </w:r>
+      <w:r>
+        <w:instrText>그림</w:instrText>
+      </w:r>
+      <w:r>
+        <w:instrText xml:space="preserve">_5- \* ARABIC </w:instrText>
+      </w:r>
+      <w:r>
+        <w:fldChar w:fldCharType="separate"/>
+      </w:r>
+      <w:r>
+        <w:rPr>
+          <w:noProof/>
+        </w:rPr>
+        <w:t>5</w:t>
+      </w:r>
+      <w:r>
+        <w:rPr>
+          <w:noProof/>
+        </w:rPr>
+        <w:fldChar w:fldCharType="end"/>
+      </w:r>
       <w:r>
         <w:rPr>
           <w:rFonts w:hint="eastAsia"/>
@@ -26220,14 +28221,33 @@
       <w:r>
         <w:t xml:space="preserve">그림 5- </w:t>
       </w:r>
-      <w:fldSimple w:instr=" SEQ 그림_5- \* ARABIC ">
-        <w:r>
-          <w:rPr>
-            <w:noProof/>
-          </w:rPr>
-          <w:t>6</w:t>
-        </w:r>
-      </w:fldSimple>
+      <w:r>
+        <w:fldChar w:fldCharType="begin"/>
+      </w:r>
+      <w:r>
+        <w:instrText xml:space="preserve"> SEQ </w:instrText>
+      </w:r>
+      <w:r>
+        <w:instrText>그림</w:instrText>
+      </w:r>
+      <w:r>
+        <w:instrText xml:space="preserve">_5- \* ARABIC </w:instrText>
+      </w:r>
+      <w:r>
+        <w:fldChar w:fldCharType="separate"/>
+      </w:r>
+      <w:r>
+        <w:rPr>
+          <w:noProof/>
+        </w:rPr>
+        <w:t>6</w:t>
+      </w:r>
+      <w:r>
+        <w:rPr>
+          <w:noProof/>
+        </w:rPr>
+        <w:fldChar w:fldCharType="end"/>
+      </w:r>
       <w:r>
         <w:rPr>
           <w:rFonts w:hint="eastAsia"/>
@@ -26507,14 +28527,33 @@
       <w:r>
         <w:t xml:space="preserve">코드 5- </w:t>
       </w:r>
-      <w:fldSimple w:instr=" SEQ 코드_5- \* ARABIC ">
-        <w:r>
-          <w:rPr>
-            <w:noProof/>
-          </w:rPr>
-          <w:t>11</w:t>
-        </w:r>
-      </w:fldSimple>
+      <w:r>
+        <w:fldChar w:fldCharType="begin"/>
+      </w:r>
+      <w:r>
+        <w:instrText xml:space="preserve"> SEQ </w:instrText>
+      </w:r>
+      <w:r>
+        <w:instrText>코드</w:instrText>
+      </w:r>
+      <w:r>
+        <w:instrText xml:space="preserve">_5- \* ARABIC </w:instrText>
+      </w:r>
+      <w:r>
+        <w:fldChar w:fldCharType="separate"/>
+      </w:r>
+      <w:r>
+        <w:rPr>
+          <w:noProof/>
+        </w:rPr>
+        <w:t>11</w:t>
+      </w:r>
+      <w:r>
+        <w:rPr>
+          <w:noProof/>
+        </w:rPr>
+        <w:fldChar w:fldCharType="end"/>
+      </w:r>
       <w:r>
         <w:t xml:space="preserve"> </w:t>
       </w:r>
@@ -26723,14 +28762,33 @@
       <w:r>
         <w:t xml:space="preserve">코드 5- </w:t>
       </w:r>
-      <w:fldSimple w:instr=" SEQ 코드_5- \* ARABIC ">
-        <w:r>
-          <w:rPr>
-            <w:noProof/>
-          </w:rPr>
-          <w:t>12</w:t>
-        </w:r>
-      </w:fldSimple>
+      <w:r>
+        <w:fldChar w:fldCharType="begin"/>
+      </w:r>
+      <w:r>
+        <w:instrText xml:space="preserve"> SEQ </w:instrText>
+      </w:r>
+      <w:r>
+        <w:instrText>코드</w:instrText>
+      </w:r>
+      <w:r>
+        <w:instrText xml:space="preserve">_5- \* ARABIC </w:instrText>
+      </w:r>
+      <w:r>
+        <w:fldChar w:fldCharType="separate"/>
+      </w:r>
+      <w:r>
+        <w:rPr>
+          <w:noProof/>
+        </w:rPr>
+        <w:t>12</w:t>
+      </w:r>
+      <w:r>
+        <w:rPr>
+          <w:noProof/>
+        </w:rPr>
+        <w:fldChar w:fldCharType="end"/>
+      </w:r>
       <w:r>
         <w:t xml:space="preserve"> </w:t>
       </w:r>
@@ -26897,14 +28955,33 @@
       <w:r>
         <w:t xml:space="preserve">코드 5- </w:t>
       </w:r>
-      <w:fldSimple w:instr=" SEQ 코드_5- \* ARABIC ">
-        <w:r>
-          <w:rPr>
-            <w:noProof/>
-          </w:rPr>
-          <w:t>13</w:t>
-        </w:r>
-      </w:fldSimple>
+      <w:r>
+        <w:fldChar w:fldCharType="begin"/>
+      </w:r>
+      <w:r>
+        <w:instrText xml:space="preserve"> SEQ </w:instrText>
+      </w:r>
+      <w:r>
+        <w:instrText>코드</w:instrText>
+      </w:r>
+      <w:r>
+        <w:instrText xml:space="preserve">_5- \* ARABIC </w:instrText>
+      </w:r>
+      <w:r>
+        <w:fldChar w:fldCharType="separate"/>
+      </w:r>
+      <w:r>
+        <w:rPr>
+          <w:noProof/>
+        </w:rPr>
+        <w:t>13</w:t>
+      </w:r>
+      <w:r>
+        <w:rPr>
+          <w:noProof/>
+        </w:rPr>
+        <w:fldChar w:fldCharType="end"/>
+      </w:r>
       <w:r>
         <w:t xml:space="preserve"> 4</w:t>
       </w:r>
@@ -27054,14 +29131,33 @@
       <w:r>
         <w:t xml:space="preserve">코드 5- </w:t>
       </w:r>
-      <w:fldSimple w:instr=" SEQ 코드_5- \* ARABIC ">
-        <w:r>
-          <w:rPr>
-            <w:noProof/>
-          </w:rPr>
-          <w:t>14</w:t>
-        </w:r>
-      </w:fldSimple>
+      <w:r>
+        <w:fldChar w:fldCharType="begin"/>
+      </w:r>
+      <w:r>
+        <w:instrText xml:space="preserve"> SEQ </w:instrText>
+      </w:r>
+      <w:r>
+        <w:instrText>코드</w:instrText>
+      </w:r>
+      <w:r>
+        <w:instrText xml:space="preserve">_5- \* ARABIC </w:instrText>
+      </w:r>
+      <w:r>
+        <w:fldChar w:fldCharType="separate"/>
+      </w:r>
+      <w:r>
+        <w:rPr>
+          <w:noProof/>
+        </w:rPr>
+        <w:t>14</w:t>
+      </w:r>
+      <w:r>
+        <w:rPr>
+          <w:noProof/>
+        </w:rPr>
+        <w:fldChar w:fldCharType="end"/>
+      </w:r>
       <w:r>
         <w:t xml:space="preserve"> </w:t>
       </w:r>
@@ -30124,7 +32220,7 @@
 </file>
 
 <file path=customXml/itemProps1.xml><?xml version="1.0" encoding="utf-8"?>
-<ds:datastoreItem xmlns:ds="http://schemas.openxmlformats.org/officeDocument/2006/customXml" ds:itemID="{8603C701-A4DC-4EEA-AAE6-5462C4FE6DDD}">
+<ds:datastoreItem xmlns:ds="http://schemas.openxmlformats.org/officeDocument/2006/customXml" ds:itemID="{8FEF8833-1C63-41F3-8D15-282BC839B171}">
   <ds:schemaRefs>
     <ds:schemaRef ds:uri="http://schemas.openxmlformats.org/officeDocument/2006/bibliography"/>
   </ds:schemaRefs>

</xml_diff>